<commit_message>
Initialization flow chart for both driver and GUI
</commit_message>
<xml_diff>
--- a/MHz_LED_Driver_Software/Serial initialization flow chart.docx
+++ b/MHz_LED_Driver_Software/Serial initialization flow chart.docx
@@ -3,6 +3,16 @@
 <w:document xmlns:wpc="http://schemas.microsoft.com/office/word/2010/wordprocessingCanvas" xmlns:mc="http://schemas.openxmlformats.org/markup-compatibility/2006" xmlns:o="urn:schemas-microsoft-com:office:office" xmlns:r="http://schemas.openxmlformats.org/officeDocument/2006/relationships" xmlns:m="http://schemas.openxmlformats.org/officeDocument/2006/math" xmlns:v="urn:schemas-microsoft-com:vml" xmlns:wp14="http://schemas.microsoft.com/office/word/2010/wordprocessingDrawing" xmlns:wp="http://schemas.openxmlformats.org/drawingml/2006/wordprocessingDrawing" xmlns:w10="urn:schemas-microsoft-com:office:word" xmlns:w="http://schemas.openxmlformats.org/wordprocessingml/2006/main" xmlns:w14="http://schemas.microsoft.com/office/word/2010/wordml" xmlns:wpg="http://schemas.microsoft.com/office/word/2010/wordprocessingGroup" xmlns:wpi="http://schemas.microsoft.com/office/word/2010/wordprocessingInk" xmlns:wne="http://schemas.microsoft.com/office/word/2006/wordml" xmlns:wps="http://schemas.microsoft.com/office/word/2010/wordprocessingShape" mc:Ignorable="w14 wp14">
   <w:body>
     <w:p>
+      <w:pPr>
+        <w:sectPr>
+          <w:headerReference w:type="default" r:id="rId8"/>
+          <w:headerReference w:type="first" r:id="rId9"/>
+          <w:pgSz w:w="12240" w:h="15840"/>
+          <w:pgMar w:top="720" w:right="720" w:bottom="720" w:left="720" w:header="720" w:footer="720" w:gutter="0"/>
+          <w:cols w:space="720"/>
+          <w:docGrid w:linePitch="360"/>
+        </w:sectPr>
+      </w:pPr>
       <w:r>
         <w:rPr>
           <w:noProof/>
@@ -10,7 +20,7 @@
         <mc:AlternateContent>
           <mc:Choice Requires="wps">
             <w:drawing>
-              <wp:anchor distT="0" distB="0" distL="114300" distR="114300" simplePos="0" relativeHeight="251677696" behindDoc="0" locked="0" layoutInCell="1" allowOverlap="1" wp14:anchorId="32BF4DD0" wp14:editId="7018EC9A">
+              <wp:anchor distT="0" distB="0" distL="114300" distR="114300" simplePos="0" relativeHeight="251677696" behindDoc="0" locked="0" layoutInCell="1" allowOverlap="1" wp14:anchorId="042C4523" wp14:editId="3164FC4C">
                 <wp:simplePos x="0" y="0"/>
                 <wp:positionH relativeFrom="column">
                   <wp:posOffset>4809821</wp:posOffset>
@@ -99,7 +109,7 @@
         <mc:AlternateContent>
           <mc:Choice Requires="wps">
             <w:drawing>
-              <wp:anchor distT="0" distB="0" distL="114300" distR="114300" simplePos="0" relativeHeight="251679744" behindDoc="0" locked="0" layoutInCell="1" allowOverlap="1" wp14:anchorId="349E1AD3" wp14:editId="3077DEF5">
+              <wp:anchor distT="0" distB="0" distL="114300" distR="114300" simplePos="0" relativeHeight="251679744" behindDoc="0" locked="0" layoutInCell="1" allowOverlap="1" wp14:anchorId="0A2FCC60" wp14:editId="66C02D67">
                 <wp:simplePos x="0" y="0"/>
                 <wp:positionH relativeFrom="column">
                   <wp:posOffset>2562225</wp:posOffset>
@@ -184,7 +194,7 @@
         <mc:AlternateContent>
           <mc:Choice Requires="wps">
             <w:drawing>
-              <wp:anchor distT="0" distB="0" distL="114300" distR="114300" simplePos="0" relativeHeight="251675648" behindDoc="0" locked="0" layoutInCell="1" allowOverlap="1" wp14:anchorId="01B117C0" wp14:editId="01E8E3D1">
+              <wp:anchor distT="0" distB="0" distL="114300" distR="114300" simplePos="0" relativeHeight="251675648" behindDoc="0" locked="0" layoutInCell="1" allowOverlap="1" wp14:anchorId="759AC0E6" wp14:editId="4CE73AC1">
                 <wp:simplePos x="0" y="0"/>
                 <wp:positionH relativeFrom="column">
                   <wp:posOffset>1498269</wp:posOffset>
@@ -269,7 +279,7 @@
         <mc:AlternateContent>
           <mc:Choice Requires="wps">
             <w:drawing>
-              <wp:anchor distT="0" distB="0" distL="114300" distR="114300" simplePos="0" relativeHeight="251669504" behindDoc="0" locked="0" layoutInCell="1" allowOverlap="1" wp14:anchorId="5E786BD8" wp14:editId="4CCE20AB">
+              <wp:anchor distT="0" distB="0" distL="114300" distR="114300" simplePos="0" relativeHeight="251669504" behindDoc="0" locked="0" layoutInCell="1" allowOverlap="1" wp14:anchorId="5DC5DA0C" wp14:editId="0A4AF9B2">
                 <wp:simplePos x="0" y="0"/>
                 <wp:positionH relativeFrom="column">
                   <wp:posOffset>1489710</wp:posOffset>
@@ -354,7 +364,7 @@
         <mc:AlternateContent>
           <mc:Choice Requires="wps">
             <w:drawing>
-              <wp:anchor distT="0" distB="0" distL="114300" distR="114300" simplePos="0" relativeHeight="251659264" behindDoc="0" locked="0" layoutInCell="1" allowOverlap="1" wp14:anchorId="1AC82534" wp14:editId="0B47F0A5">
+              <wp:anchor distT="0" distB="0" distL="114300" distR="114300" simplePos="0" relativeHeight="251659264" behindDoc="0" locked="0" layoutInCell="1" allowOverlap="1" wp14:anchorId="7959D463" wp14:editId="0635D90C">
                 <wp:simplePos x="0" y="0"/>
                 <wp:positionH relativeFrom="column">
                   <wp:posOffset>3896664</wp:posOffset>
@@ -439,7 +449,7 @@
         <mc:AlternateContent>
           <mc:Choice Requires="wps">
             <w:drawing>
-              <wp:anchor distT="0" distB="0" distL="114300" distR="114300" simplePos="0" relativeHeight="251663360" behindDoc="0" locked="0" layoutInCell="1" allowOverlap="1" wp14:anchorId="61E7989F" wp14:editId="0CD6EBD3">
+              <wp:anchor distT="0" distB="0" distL="114300" distR="114300" simplePos="0" relativeHeight="251663360" behindDoc="0" locked="0" layoutInCell="1" allowOverlap="1" wp14:anchorId="5AD4573B" wp14:editId="1F236347">
                 <wp:simplePos x="0" y="0"/>
                 <wp:positionH relativeFrom="column">
                   <wp:posOffset>4123386</wp:posOffset>
@@ -524,7 +534,7 @@
         <mc:AlternateContent>
           <mc:Choice Requires="wps">
             <w:drawing>
-              <wp:anchor distT="0" distB="0" distL="114300" distR="114300" simplePos="0" relativeHeight="251661312" behindDoc="0" locked="0" layoutInCell="1" allowOverlap="1" wp14:anchorId="2C21ABE2" wp14:editId="22CBD9B7">
+              <wp:anchor distT="0" distB="0" distL="114300" distR="114300" simplePos="0" relativeHeight="251661312" behindDoc="0" locked="0" layoutInCell="1" allowOverlap="1" wp14:anchorId="2BA46366" wp14:editId="5C861A44">
                 <wp:simplePos x="0" y="0"/>
                 <wp:positionH relativeFrom="column">
                   <wp:posOffset>1500809</wp:posOffset>
@@ -609,7 +619,7 @@
         <mc:AlternateContent>
           <mc:Choice Requires="wps">
             <w:drawing>
-              <wp:anchor distT="0" distB="0" distL="114300" distR="114300" simplePos="0" relativeHeight="251671552" behindDoc="0" locked="0" layoutInCell="1" allowOverlap="1" wp14:anchorId="016C0871" wp14:editId="288C8B0E">
+              <wp:anchor distT="0" distB="0" distL="114300" distR="114300" simplePos="0" relativeHeight="251671552" behindDoc="0" locked="0" layoutInCell="1" allowOverlap="1" wp14:anchorId="1FAA9738" wp14:editId="6E780420">
                 <wp:simplePos x="0" y="0"/>
                 <wp:positionH relativeFrom="column">
                   <wp:posOffset>2251075</wp:posOffset>
@@ -694,10 +704,10 @@
         <mc:AlternateContent>
           <mc:Choice Requires="wpc">
             <w:drawing>
-              <wp:inline distT="0" distB="0" distL="0" distR="0">
-                <wp:extent cx="6933537" cy="9072438"/>
+              <wp:inline distT="0" distB="0" distL="0" distR="0" wp14:anchorId="43D600E6" wp14:editId="03ED578B">
+                <wp:extent cx="6858000" cy="8974194"/>
                 <wp:effectExtent l="0" t="0" r="0" b="0"/>
-                <wp:docPr id="1" name="Canvas 1"/>
+                <wp:docPr id="107" name="Canvas 107"/>
                 <wp:cNvGraphicFramePr>
                   <a:graphicFrameLocks xmlns:a="http://schemas.openxmlformats.org/drawingml/2006/main"/>
                 </wp:cNvGraphicFramePr>
@@ -707,7 +717,7 @@
                       <wpc:bg/>
                       <wpc:whole/>
                       <wps:wsp>
-                        <wps:cNvPr id="2" name="Flowchart: Terminator 2"/>
+                        <wps:cNvPr id="67" name="Flowchart: Terminator 67"/>
                         <wps:cNvSpPr/>
                         <wps:spPr>
                           <a:xfrm>
@@ -739,16 +749,7 @@
                                 <w:jc w:val="center"/>
                               </w:pPr>
                               <w:r>
-                                <w:t>Reset</w:t>
-                              </w:r>
-                              <w:r>
-                                <w:t xml:space="preserve"> upon </w:t>
-                              </w:r>
-                              <w:r>
-                                <w:t xml:space="preserve">opening COM port </w:t>
-                              </w:r>
-                              <w:r>
-                                <w:t>connection</w:t>
+                                <w:t>Reset upon opening COM port connection</w:t>
                               </w:r>
                             </w:p>
                           </w:txbxContent>
@@ -761,7 +762,7 @@
                         </wps:bodyPr>
                       </wps:wsp>
                       <wps:wsp>
-                        <wps:cNvPr id="3" name="Flowchart: Process 3"/>
+                        <wps:cNvPr id="73" name="Flowchart: Process 73"/>
                         <wps:cNvSpPr/>
                         <wps:spPr>
                           <a:xfrm>
@@ -793,10 +794,7 @@
                                 <w:jc w:val="center"/>
                               </w:pPr>
                               <w:r>
-                                <w:t>Send</w:t>
-                              </w:r>
-                              <w:r>
-                                <w:t xml:space="preserve"> ID packet to computer</w:t>
+                                <w:t>Send ID packet to computer</w:t>
                               </w:r>
                             </w:p>
                           </w:txbxContent>
@@ -809,10 +807,10 @@
                         </wps:bodyPr>
                       </wps:wsp>
                       <wps:wsp>
-                        <wps:cNvPr id="4" name="Straight Arrow Connector 4"/>
+                        <wps:cNvPr id="74" name="Straight Arrow Connector 74"/>
                         <wps:cNvCnPr>
-                          <a:stCxn id="45" idx="2"/>
-                          <a:endCxn id="3" idx="0"/>
+                          <a:stCxn id="90" idx="2"/>
+                          <a:endCxn id="73" idx="0"/>
                         </wps:cNvCnPr>
                         <wps:spPr>
                           <a:xfrm flipH="1">
@@ -843,7 +841,7 @@
                         <wps:bodyPr/>
                       </wps:wsp>
                       <wps:wsp>
-                        <wps:cNvPr id="5" name="Flowchart: Decision 5"/>
+                        <wps:cNvPr id="75" name="Flowchart: Decision 75"/>
                         <wps:cNvSpPr/>
                         <wps:spPr>
                           <a:xfrm>
@@ -885,10 +883,7 @@
                               <w:proofErr w:type="spellEnd"/>
                               <w:proofErr w:type="gramEnd"/>
                               <w:r>
-                                <w:t xml:space="preserve"> byte is </w:t>
-                              </w:r>
-                              <w:r>
-                                <w:t xml:space="preserve">0x00 </w:t>
+                                <w:t xml:space="preserve"> byte is 0x00 </w:t>
                               </w:r>
                             </w:p>
                           </w:txbxContent>
@@ -901,7 +896,7 @@
                         </wps:bodyPr>
                       </wps:wsp>
                       <wps:wsp>
-                        <wps:cNvPr id="7" name="Flowchart: Decision 7"/>
+                        <wps:cNvPr id="76" name="Flowchart: Decision 76"/>
                         <wps:cNvSpPr/>
                         <wps:spPr>
                           <a:xfrm>
@@ -975,10 +970,10 @@
                         </wps:bodyPr>
                       </wps:wsp>
                       <wps:wsp>
-                        <wps:cNvPr id="8" name="Straight Arrow Connector 8"/>
+                        <wps:cNvPr id="77" name="Straight Arrow Connector 77"/>
                         <wps:cNvCnPr>
-                          <a:stCxn id="5" idx="1"/>
-                          <a:endCxn id="7" idx="3"/>
+                          <a:stCxn id="75" idx="1"/>
+                          <a:endCxn id="76" idx="3"/>
                         </wps:cNvCnPr>
                         <wps:spPr>
                           <a:xfrm flipH="1">
@@ -1012,7 +1007,7 @@
                         <wps:bodyPr/>
                       </wps:wsp>
                       <wps:wsp>
-                        <wps:cNvPr id="11" name="Flowchart: Delay 11"/>
+                        <wps:cNvPr id="78" name="Flowchart: Delay 78"/>
                         <wps:cNvSpPr/>
                         <wps:spPr>
                           <a:xfrm>
@@ -1062,10 +1057,10 @@
                         </wps:bodyPr>
                       </wps:wsp>
                       <wps:wsp>
-                        <wps:cNvPr id="13" name="Straight Arrow Connector 13"/>
+                        <wps:cNvPr id="79" name="Straight Arrow Connector 79"/>
                         <wps:cNvCnPr>
-                          <a:stCxn id="3" idx="2"/>
-                          <a:endCxn id="11" idx="0"/>
+                          <a:stCxn id="73" idx="2"/>
+                          <a:endCxn id="78" idx="0"/>
                         </wps:cNvCnPr>
                         <wps:spPr>
                           <a:xfrm flipH="1">
@@ -1096,10 +1091,10 @@
                         <wps:bodyPr/>
                       </wps:wsp>
                       <wps:wsp>
-                        <wps:cNvPr id="14" name="Straight Arrow Connector 14"/>
+                        <wps:cNvPr id="80" name="Straight Arrow Connector 80"/>
                         <wps:cNvCnPr>
-                          <a:stCxn id="5" idx="3"/>
-                          <a:endCxn id="52" idx="2"/>
+                          <a:stCxn id="75" idx="3"/>
+                          <a:endCxn id="94" idx="2"/>
                         </wps:cNvCnPr>
                         <wps:spPr>
                           <a:xfrm flipV="1">
@@ -1133,7 +1128,7 @@
                         <wps:bodyPr/>
                       </wps:wsp>
                       <wps:wsp>
-                        <wps:cNvPr id="26" name="Flowchart: Process 26"/>
+                        <wps:cNvPr id="81" name="Flowchart: Process 81"/>
                         <wps:cNvSpPr/>
                         <wps:spPr>
                           <a:xfrm>
@@ -1185,10 +1180,10 @@
                         </wps:bodyPr>
                       </wps:wsp>
                       <wps:wsp>
-                        <wps:cNvPr id="27" name="Straight Arrow Connector 27"/>
+                        <wps:cNvPr id="82" name="Straight Arrow Connector 82"/>
                         <wps:cNvCnPr>
-                          <a:stCxn id="52" idx="4"/>
-                          <a:endCxn id="26" idx="0"/>
+                          <a:stCxn id="94" idx="4"/>
+                          <a:endCxn id="81" idx="0"/>
                         </wps:cNvCnPr>
                         <wps:spPr>
                           <a:xfrm flipH="1">
@@ -1222,7 +1217,7 @@
                         <wps:bodyPr/>
                       </wps:wsp>
                       <wps:wsp>
-                        <wps:cNvPr id="29" name="Flowchart: Stored Data 29"/>
+                        <wps:cNvPr id="83" name="Flowchart: Stored Data 83"/>
                         <wps:cNvSpPr/>
                         <wps:spPr>
                           <a:xfrm>
@@ -1261,15 +1256,7 @@
                                   <w:sz w:val="22"/>
                                   <w:szCs w:val="22"/>
                                 </w:rPr>
-                                <w:t xml:space="preserve">Load </w:t>
-                              </w:r>
-                              <w:r>
-                                <w:rPr>
-                                  <w:rFonts w:eastAsia="Calibri"/>
-                                  <w:sz w:val="22"/>
-                                  <w:szCs w:val="22"/>
-                                </w:rPr>
-                                <w:t>default setup values</w:t>
+                                <w:t>Load default setup values</w:t>
                               </w:r>
                             </w:p>
                           </w:txbxContent>
@@ -1282,10 +1269,10 @@
                         </wps:bodyPr>
                       </wps:wsp>
                       <wps:wsp>
-                        <wps:cNvPr id="30" name="Straight Arrow Connector 30"/>
+                        <wps:cNvPr id="84" name="Straight Arrow Connector 84"/>
                         <wps:cNvCnPr>
-                          <a:stCxn id="7" idx="2"/>
-                          <a:endCxn id="29" idx="0"/>
+                          <a:stCxn id="76" idx="2"/>
+                          <a:endCxn id="83" idx="0"/>
                         </wps:cNvCnPr>
                         <wps:spPr>
                           <a:xfrm>
@@ -1319,7 +1306,7 @@
                         <wps:bodyPr/>
                       </wps:wsp>
                       <wps:wsp>
-                        <wps:cNvPr id="32" name="Flowchart: Decision 32"/>
+                        <wps:cNvPr id="85" name="Flowchart: Decision 85"/>
                         <wps:cNvSpPr/>
                         <wps:spPr>
                           <a:xfrm>
@@ -1358,23 +1345,7 @@
                                   <w:sz w:val="22"/>
                                   <w:szCs w:val="22"/>
                                 </w:rPr>
-                                <w:t>Check if setup</w:t>
-                              </w:r>
-                              <w:r>
-                                <w:rPr>
-                                  <w:rFonts w:eastAsia="Calibri"/>
-                                  <w:sz w:val="22"/>
-                                  <w:szCs w:val="22"/>
-                                </w:rPr>
-                                <w:t xml:space="preserve"> packet and</w:t>
-                              </w:r>
-                              <w:r>
-                                <w:rPr>
-                                  <w:rFonts w:eastAsia="Calibri"/>
-                                  <w:sz w:val="22"/>
-                                  <w:szCs w:val="22"/>
-                                </w:rPr>
-                                <w:t xml:space="preserve"> values are valid </w:t>
+                                <w:t xml:space="preserve">Check if setup packet and values are valid </w:t>
                               </w:r>
                             </w:p>
                           </w:txbxContent>
@@ -1387,10 +1358,10 @@
                         </wps:bodyPr>
                       </wps:wsp>
                       <wps:wsp>
-                        <wps:cNvPr id="34" name="Straight Arrow Connector 34"/>
+                        <wps:cNvPr id="86" name="Straight Arrow Connector 86"/>
                         <wps:cNvCnPr>
-                          <a:stCxn id="26" idx="2"/>
-                          <a:endCxn id="32" idx="0"/>
+                          <a:stCxn id="81" idx="2"/>
+                          <a:endCxn id="85" idx="0"/>
                         </wps:cNvCnPr>
                         <wps:spPr>
                           <a:xfrm flipH="1">
@@ -1421,9 +1392,9 @@
                         <wps:bodyPr/>
                       </wps:wsp>
                       <wps:wsp>
-                        <wps:cNvPr id="38" name="Straight Arrow Connector 38"/>
+                        <wps:cNvPr id="87" name="Straight Arrow Connector 38"/>
                         <wps:cNvCnPr>
-                          <a:stCxn id="32" idx="1"/>
+                          <a:stCxn id="85" idx="1"/>
                         </wps:cNvCnPr>
                         <wps:spPr>
                           <a:xfrm rot="10800000">
@@ -1459,7 +1430,7 @@
                         <wps:bodyPr/>
                       </wps:wsp>
                       <wps:wsp>
-                        <wps:cNvPr id="39" name="Flowchart: Process 39"/>
+                        <wps:cNvPr id="88" name="Flowchart: Process 88"/>
                         <wps:cNvSpPr/>
                         <wps:spPr>
                           <a:xfrm>
@@ -1498,15 +1469,7 @@
                                   <w:sz w:val="22"/>
                                   <w:szCs w:val="22"/>
                                 </w:rPr>
-                                <w:t>R</w:t>
-                              </w:r>
-                              <w:r>
-                                <w:rPr>
-                                  <w:rFonts w:eastAsia="Calibri"/>
-                                  <w:sz w:val="22"/>
-                                  <w:szCs w:val="22"/>
-                                </w:rPr>
-                                <w:t>eset retry counter</w:t>
+                                <w:t>Reset retry counter</w:t>
                               </w:r>
                             </w:p>
                           </w:txbxContent>
@@ -1519,10 +1482,10 @@
                         </wps:bodyPr>
                       </wps:wsp>
                       <wps:wsp>
-                        <wps:cNvPr id="40" name="Curved Connector 40"/>
+                        <wps:cNvPr id="89" name="Curved Connector 40"/>
                         <wps:cNvCnPr>
-                          <a:stCxn id="39" idx="1"/>
-                          <a:endCxn id="70" idx="1"/>
+                          <a:stCxn id="88" idx="1"/>
+                          <a:endCxn id="104" idx="1"/>
                         </wps:cNvCnPr>
                         <wps:spPr>
                           <a:xfrm rot="10800000">
@@ -1558,7 +1521,7 @@
                         <wps:bodyPr/>
                       </wps:wsp>
                       <wps:wsp>
-                        <wps:cNvPr id="45" name="Flowchart: Process 45"/>
+                        <wps:cNvPr id="90" name="Flowchart: Process 90"/>
                         <wps:cNvSpPr/>
                         <wps:spPr>
                           <a:xfrm>
@@ -1617,15 +1580,7 @@
                                   <w:sz w:val="22"/>
                                   <w:szCs w:val="22"/>
                                 </w:rPr>
-                                <w:t xml:space="preserve"> serial buffer</w:t>
-                              </w:r>
-                              <w:r>
-                                <w:rPr>
-                                  <w:rFonts w:eastAsia="Calibri"/>
-                                  <w:sz w:val="22"/>
-                                  <w:szCs w:val="22"/>
-                                </w:rPr>
-                                <w:t xml:space="preserve"> and set retry counter</w:t>
+                                <w:t xml:space="preserve"> serial buffer and set retry counter</w:t>
                               </w:r>
                             </w:p>
                           </w:txbxContent>
@@ -1638,10 +1593,10 @@
                         </wps:bodyPr>
                       </wps:wsp>
                       <wps:wsp>
-                        <wps:cNvPr id="46" name="Straight Arrow Connector 46"/>
+                        <wps:cNvPr id="91" name="Straight Arrow Connector 91"/>
                         <wps:cNvCnPr>
-                          <a:stCxn id="2" idx="2"/>
-                          <a:endCxn id="45" idx="0"/>
+                          <a:stCxn id="67" idx="2"/>
+                          <a:endCxn id="90" idx="0"/>
                         </wps:cNvCnPr>
                         <wps:spPr>
                           <a:xfrm>
@@ -1672,7 +1627,7 @@
                         <wps:bodyPr/>
                       </wps:wsp>
                       <wps:wsp>
-                        <wps:cNvPr id="44" name="Flowchart: Data 44"/>
+                        <wps:cNvPr id="92" name="Flowchart: Data 92"/>
                         <wps:cNvSpPr/>
                         <wps:spPr>
                           <a:xfrm>
@@ -1704,10 +1659,7 @@
                                 <w:jc w:val="center"/>
                               </w:pPr>
                               <w:r>
-                                <w:t>Retrieve</w:t>
-                              </w:r>
-                              <w:r>
-                                <w:t xml:space="preserve"> next byte in </w:t>
+                                <w:t xml:space="preserve">Retrieve next byte in </w:t>
                               </w:r>
                               <w:proofErr w:type="spellStart"/>
                               <w:proofErr w:type="gramStart"/>
@@ -1730,10 +1682,10 @@
                         </wps:bodyPr>
                       </wps:wsp>
                       <wps:wsp>
-                        <wps:cNvPr id="49" name="Straight Arrow Connector 49"/>
+                        <wps:cNvPr id="93" name="Straight Arrow Connector 93"/>
                         <wps:cNvCnPr>
-                          <a:stCxn id="44" idx="4"/>
-                          <a:endCxn id="5" idx="0"/>
+                          <a:stCxn id="92" idx="4"/>
+                          <a:endCxn id="75" idx="0"/>
                         </wps:cNvCnPr>
                         <wps:spPr>
                           <a:xfrm flipH="1">
@@ -1764,7 +1716,7 @@
                         <wps:bodyPr/>
                       </wps:wsp>
                       <wps:wsp>
-                        <wps:cNvPr id="52" name="Flowchart: Data 52"/>
+                        <wps:cNvPr id="94" name="Flowchart: Data 94"/>
                         <wps:cNvSpPr/>
                         <wps:spPr>
                           <a:xfrm>
@@ -1836,10 +1788,10 @@
                         </wps:bodyPr>
                       </wps:wsp>
                       <wps:wsp>
-                        <wps:cNvPr id="53" name="Curved Connector 53"/>
+                        <wps:cNvPr id="95" name="Curved Connector 53"/>
                         <wps:cNvCnPr>
-                          <a:stCxn id="7" idx="0"/>
-                          <a:endCxn id="70" idx="2"/>
+                          <a:stCxn id="76" idx="0"/>
+                          <a:endCxn id="104" idx="2"/>
                         </wps:cNvCnPr>
                         <wps:spPr>
                           <a:xfrm flipV="1">
@@ -1873,7 +1825,7 @@
                         <wps:bodyPr/>
                       </wps:wsp>
                       <wps:wsp>
-                        <wps:cNvPr id="59" name="Flowchart: Decision 59"/>
+                        <wps:cNvPr id="96" name="Flowchart: Decision 96"/>
                         <wps:cNvSpPr/>
                         <wps:spPr>
                           <a:xfrm>
@@ -1912,23 +1864,7 @@
                                   <w:sz w:val="22"/>
                                   <w:szCs w:val="22"/>
                                 </w:rPr>
-                                <w:t xml:space="preserve">Check if </w:t>
-                              </w:r>
-                              <w:r>
-                                <w:rPr>
-                                  <w:rFonts w:eastAsia="Calibri"/>
-                                  <w:sz w:val="22"/>
-                                  <w:szCs w:val="22"/>
-                                </w:rPr>
-                                <w:t>default setup</w:t>
-                              </w:r>
-                              <w:r>
-                                <w:rPr>
-                                  <w:rFonts w:eastAsia="Calibri"/>
-                                  <w:sz w:val="22"/>
-                                  <w:szCs w:val="22"/>
-                                </w:rPr>
-                                <w:t xml:space="preserve"> values are valid </w:t>
+                                <w:t xml:space="preserve">Check if default setup values are valid </w:t>
                               </w:r>
                             </w:p>
                           </w:txbxContent>
@@ -1941,10 +1877,10 @@
                         </wps:bodyPr>
                       </wps:wsp>
                       <wps:wsp>
-                        <wps:cNvPr id="60" name="Straight Arrow Connector 60"/>
+                        <wps:cNvPr id="97" name="Straight Arrow Connector 97"/>
                         <wps:cNvCnPr>
-                          <a:stCxn id="29" idx="2"/>
-                          <a:endCxn id="59" idx="0"/>
+                          <a:stCxn id="83" idx="2"/>
+                          <a:endCxn id="96" idx="0"/>
                         </wps:cNvCnPr>
                         <wps:spPr>
                           <a:xfrm>
@@ -1975,10 +1911,10 @@
                         <wps:bodyPr/>
                       </wps:wsp>
                       <wps:wsp>
-                        <wps:cNvPr id="61" name="Straight Arrow Connector 61"/>
+                        <wps:cNvPr id="98" name="Straight Arrow Connector 98"/>
                         <wps:cNvCnPr>
-                          <a:stCxn id="59" idx="2"/>
-                          <a:endCxn id="39" idx="0"/>
+                          <a:stCxn id="96" idx="2"/>
+                          <a:endCxn id="88" idx="0"/>
                         </wps:cNvCnPr>
                         <wps:spPr>
                           <a:xfrm flipH="1">
@@ -2012,7 +1948,7 @@
                         <wps:bodyPr/>
                       </wps:wsp>
                       <wps:wsp>
-                        <wps:cNvPr id="63" name="Flowchart: Data 63"/>
+                        <wps:cNvPr id="99" name="Flowchart: Data 99"/>
                         <wps:cNvSpPr/>
                         <wps:spPr>
                           <a:xfrm>
@@ -2064,10 +2000,10 @@
                         </wps:bodyPr>
                       </wps:wsp>
                       <wps:wsp>
-                        <wps:cNvPr id="64" name="Curved Connector 53"/>
+                        <wps:cNvPr id="100" name="Curved Connector 53"/>
                         <wps:cNvCnPr>
-                          <a:stCxn id="59" idx="3"/>
-                          <a:endCxn id="63" idx="2"/>
+                          <a:stCxn id="96" idx="3"/>
+                          <a:endCxn id="99" idx="2"/>
                         </wps:cNvCnPr>
                         <wps:spPr>
                           <a:xfrm>
@@ -2103,10 +2039,10 @@
                         <wps:bodyPr/>
                       </wps:wsp>
                       <wps:wsp>
-                        <wps:cNvPr id="65" name="Curved Connector 53"/>
+                        <wps:cNvPr id="101" name="Curved Connector 53"/>
                         <wps:cNvCnPr>
-                          <a:stCxn id="32" idx="2"/>
-                          <a:endCxn id="63" idx="5"/>
+                          <a:stCxn id="85" idx="2"/>
+                          <a:endCxn id="99" idx="5"/>
                         </wps:cNvCnPr>
                         <wps:spPr>
                           <a:xfrm rot="5400000">
@@ -2140,7 +2076,7 @@
                         <wps:bodyPr/>
                       </wps:wsp>
                       <wps:wsp>
-                        <wps:cNvPr id="68" name="Flowchart: Terminator 68"/>
+                        <wps:cNvPr id="102" name="Flowchart: Terminator 102"/>
                         <wps:cNvSpPr/>
                         <wps:spPr>
                           <a:xfrm>
@@ -2192,10 +2128,10 @@
                         </wps:bodyPr>
                       </wps:wsp>
                       <wps:wsp>
-                        <wps:cNvPr id="69" name="Straight Arrow Connector 69"/>
+                        <wps:cNvPr id="103" name="Straight Arrow Connector 103"/>
                         <wps:cNvCnPr>
-                          <a:stCxn id="63" idx="4"/>
-                          <a:endCxn id="68" idx="0"/>
+                          <a:stCxn id="99" idx="4"/>
+                          <a:endCxn id="102" idx="0"/>
                         </wps:cNvCnPr>
                         <wps:spPr>
                           <a:xfrm flipH="1">
@@ -2226,7 +2162,7 @@
                         <wps:bodyPr/>
                       </wps:wsp>
                       <wps:wsp>
-                        <wps:cNvPr id="70" name="Flowchart: Process 70"/>
+                        <wps:cNvPr id="104" name="Flowchart: Process 104"/>
                         <wps:cNvSpPr/>
                         <wps:spPr>
                           <a:xfrm>
@@ -2278,10 +2214,10 @@
                         </wps:bodyPr>
                       </wps:wsp>
                       <wps:wsp>
-                        <wps:cNvPr id="71" name="Curved Connector 40"/>
+                        <wps:cNvPr id="105" name="Curved Connector 40"/>
                         <wps:cNvCnPr>
-                          <a:stCxn id="70" idx="0"/>
-                          <a:endCxn id="3" idx="1"/>
+                          <a:stCxn id="104" idx="0"/>
+                          <a:endCxn id="73" idx="1"/>
                         </wps:cNvCnPr>
                         <wps:spPr>
                           <a:xfrm rot="5400000" flipH="1" flipV="1">
@@ -2315,10 +2251,10 @@
                         <wps:bodyPr/>
                       </wps:wsp>
                       <wps:wsp>
-                        <wps:cNvPr id="72" name="Curved Connector 40"/>
+                        <wps:cNvPr id="106" name="Curved Connector 40"/>
                         <wps:cNvCnPr>
-                          <a:stCxn id="11" idx="2"/>
-                          <a:endCxn id="44" idx="1"/>
+                          <a:stCxn id="78" idx="2"/>
+                          <a:endCxn id="92" idx="1"/>
                         </wps:cNvCnPr>
                         <wps:spPr>
                           <a:xfrm flipH="1">
@@ -2359,7 +2295,7 @@
           </mc:Choice>
           <mc:Fallback>
             <w:pict>
-              <v:group id="Canvas 1" o:spid="_x0000_s1034" editas="canvas" style="width:545.95pt;height:714.35pt;mso-position-horizontal-relative:char;mso-position-vertical-relative:line" coordsize="69329,90722" o:gfxdata="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">
+              <v:group id="Canvas 107" o:spid="_x0000_s1034" editas="canvas" style="width:540pt;height:706.65pt;mso-position-horizontal-relative:char;mso-position-vertical-relative:line" coordsize="68580,89738" o:gfxdata="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">
                 <v:shapetype id="_x0000_t75" coordsize="21600,21600" o:spt="75" o:preferrelative="t" path="m@4@5l@4@11@9@11@9@5xe" filled="f" stroked="f">
                   <v:stroke joinstyle="miter"/>
                   <v:formulas>
@@ -2379,7 +2315,7 @@
                   <v:path o:extrusionok="f" gradientshapeok="t" o:connecttype="rect"/>
                   <o:lock v:ext="edit" aspectratio="t"/>
                 </v:shapetype>
-                <v:shape id="_x0000_s1035" type="#_x0000_t75" style="position:absolute;width:69329;height:90722;visibility:visible;mso-wrap-style:square">
+                <v:shape id="_x0000_s1035" type="#_x0000_t75" style="position:absolute;width:68580;height:89738;visibility:visible;mso-wrap-style:square">
                   <v:fill o:detectmouseclick="t"/>
                   <v:path o:connecttype="none"/>
                 </v:shape>
@@ -2387,7 +2323,7 @@
                   <v:stroke joinstyle="miter"/>
                   <v:path gradientshapeok="t" o:connecttype="rect" textboxrect="1018,3163,20582,18437"/>
                 </v:shapetype>
-                <v:shape id="Flowchart: Terminator 2" o:spid="_x0000_s1036" type="#_x0000_t116" style="position:absolute;left:26945;top:1465;width:15378;height:6764;visibility:visible;mso-wrap-style:square;v-text-anchor:middle" o:gfxdata="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" fillcolor="#cdddac [1622]" strokecolor="#94b64e [3046]">
+                <v:shape id="Flowchart: Terminator 67" o:spid="_x0000_s1036" type="#_x0000_t116" style="position:absolute;left:26945;top:1465;width:15378;height:6764;visibility:visible;mso-wrap-style:square;v-text-anchor:middle" o:gfxdata="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" fillcolor="#cdddac [1622]" strokecolor="#94b64e [3046]">
                   <v:fill color2="#f0f4e6 [502]" rotate="t" angle="180" colors="0 #dafda7;22938f #e4fdc2;1 #f5ffe6" focus="100%" type="gradient"/>
                   <v:shadow on="t" color="black" opacity="24903f" origin=",.5" offset="0,.55556mm"/>
                   <v:textbox>
@@ -2397,16 +2333,7 @@
                           <w:jc w:val="center"/>
                         </w:pPr>
                         <w:r>
-                          <w:t>Reset</w:t>
-                        </w:r>
-                        <w:r>
-                          <w:t xml:space="preserve"> upon </w:t>
-                        </w:r>
-                        <w:r>
-                          <w:t xml:space="preserve">opening COM port </w:t>
-                        </w:r>
-                        <w:r>
-                          <w:t>connection</w:t>
+                          <w:t>Reset upon opening COM port connection</w:t>
                         </w:r>
                       </w:p>
                     </w:txbxContent>
@@ -2416,7 +2343,7 @@
                   <v:stroke joinstyle="miter"/>
                   <v:path gradientshapeok="t" o:connecttype="rect"/>
                 </v:shapetype>
-                <v:shape id="Flowchart: Process 3" o:spid="_x0000_s1037" type="#_x0000_t109" style="position:absolute;left:27717;top:18170;width:13792;height:4510;visibility:visible;mso-wrap-style:square;v-text-anchor:middle" o:gfxdata="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" fillcolor="#fbcaa2 [1625]" strokecolor="#f68c36 [3049]">
+                <v:shape id="Flowchart: Process 73" o:spid="_x0000_s1037" type="#_x0000_t109" style="position:absolute;left:27717;top:18170;width:13792;height:4510;visibility:visible;mso-wrap-style:square;v-text-anchor:middle" o:gfxdata="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" fillcolor="#fbcaa2 [1625]" strokecolor="#f68c36 [3049]">
                   <v:fill color2="#fdefe3 [505]" rotate="t" angle="180" colors="0 #ffbe86;22938f #ffd0aa;1 #ffebdb" focus="100%" type="gradient"/>
                   <v:shadow on="t" color="black" opacity="24903f" origin=",.5" offset="0,.55556mm"/>
                   <v:textbox>
@@ -2426,10 +2353,7 @@
                           <w:jc w:val="center"/>
                         </w:pPr>
                         <w:r>
-                          <w:t>Send</w:t>
-                        </w:r>
-                        <w:r>
-                          <w:t xml:space="preserve"> ID packet to computer</w:t>
+                          <w:t>Send ID packet to computer</w:t>
                         </w:r>
                       </w:p>
                     </w:txbxContent>
@@ -2439,14 +2363,14 @@
                   <v:path arrowok="t" fillok="f" o:connecttype="none"/>
                   <o:lock v:ext="edit" shapetype="t"/>
                 </v:shapetype>
-                <v:shape id="Straight Arrow Connector 4" o:spid="_x0000_s1038" type="#_x0000_t32" style="position:absolute;left:34613;top:15437;width:26;height:2733;flip:x;visibility:visible;mso-wrap-style:square" o:connectortype="straight" o:gfxdata="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" strokecolor="black [3040]" strokeweight="2pt">
+                <v:shape id="Straight Arrow Connector 74" o:spid="_x0000_s1038" type="#_x0000_t32" style="position:absolute;left:34613;top:15437;width:26;height:2733;flip:x;visibility:visible;mso-wrap-style:square" o:connectortype="straight" o:gfxdata="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" strokecolor="black [3040]" strokeweight="2pt">
                   <v:stroke endarrow="classic" endarrowwidth="wide" endarrowlength="long"/>
                 </v:shape>
                 <v:shapetype id="_x0000_t110" coordsize="21600,21600" o:spt="110" path="m10800,l,10800,10800,21600,21600,10800xe">
                   <v:stroke joinstyle="miter"/>
                   <v:path gradientshapeok="t" o:connecttype="rect" textboxrect="5400,5400,16200,16200"/>
                 </v:shapetype>
-                <v:shape id="Flowchart: Decision 5" o:spid="_x0000_s1039" type="#_x0000_t110" style="position:absolute;left:26420;top:41355;width:15907;height:13373;visibility:visible;mso-wrap-style:square;v-text-anchor:middle" o:gfxdata="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" fillcolor="#bfb1d0 [1623]" strokecolor="#795d9b [3047]">
+                <v:shape id="Flowchart: Decision 75" o:spid="_x0000_s1039" type="#_x0000_t110" style="position:absolute;left:26420;top:41355;width:15907;height:13373;visibility:visible;mso-wrap-style:square;v-text-anchor:middle" o:gfxdata="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" fillcolor="#bfb1d0 [1623]" strokecolor="#795d9b [3047]">
                   <v:fill color2="#ece7f1 [503]" rotate="t" angle="180" colors="0 #c9b5e8;22938f #d9cbee;1 #f0eaf9" focus="100%" type="gradient"/>
                   <v:shadow on="t" color="black" opacity="24903f" origin=",.5" offset="0,.55556mm"/>
                   <v:textbox>
@@ -2466,16 +2390,13 @@
                         <w:proofErr w:type="spellEnd"/>
                         <w:proofErr w:type="gramEnd"/>
                         <w:r>
-                          <w:t xml:space="preserve"> byte is </w:t>
-                        </w:r>
-                        <w:r>
-                          <w:t xml:space="preserve">0x00 </w:t>
+                          <w:t xml:space="preserve"> byte is 0x00 </w:t>
                         </w:r>
                       </w:p>
                     </w:txbxContent>
                   </v:textbox>
                 </v:shape>
-                <v:shape id="Flowchart: Decision 7" o:spid="_x0000_s1040" type="#_x0000_t110" style="position:absolute;left:7551;top:41833;width:15906;height:12426;visibility:visible;mso-wrap-style:square;v-text-anchor:middle" o:gfxdata="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" fillcolor="#bfb1d0 [1623]" strokecolor="#795d9b [3047]">
+                <v:shape id="Flowchart: Decision 76" o:spid="_x0000_s1040" type="#_x0000_t110" style="position:absolute;left:7551;top:41833;width:15906;height:12426;visibility:visible;mso-wrap-style:square;v-text-anchor:middle" o:gfxdata="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" fillcolor="#bfb1d0 [1623]" strokecolor="#795d9b [3047]">
                   <v:fill color2="#ece7f1 [503]" rotate="t" angle="180" colors="0 #c9b5e8;.5 #d9cbee;1 #f0eaf9" focus="100%" type="gradient"/>
                   <v:shadow on="t" color="black" opacity="24903f" origin=",.5" offset="0,.55556mm"/>
                   <v:textbox>
@@ -2498,14 +2419,14 @@
                     </w:txbxContent>
                   </v:textbox>
                 </v:shape>
-                <v:shape id="Straight Arrow Connector 8" o:spid="_x0000_s1041" type="#_x0000_t32" style="position:absolute;left:23457;top:48041;width:2963;height:5;flip:x;visibility:visible;mso-wrap-style:square" o:connectortype="straight" o:gfxdata="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" strokecolor="red" strokeweight="2pt">
+                <v:shape id="Straight Arrow Connector 77" o:spid="_x0000_s1041" type="#_x0000_t32" style="position:absolute;left:23457;top:48041;width:2963;height:5;flip:x;visibility:visible;mso-wrap-style:square" o:connectortype="straight" o:gfxdata="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" strokecolor="red" strokeweight="2pt">
                   <v:stroke endarrow="classic" endarrowwidth="wide" endarrowlength="long"/>
                 </v:shape>
                 <v:shapetype id="_x0000_t135" coordsize="21600,21600" o:spt="135" path="m10800,qx21600,10800,10800,21600l,21600,,xe">
                   <v:stroke joinstyle="miter"/>
                   <v:path gradientshapeok="t" o:connecttype="rect" textboxrect="0,3163,18437,18437"/>
                 </v:shapetype>
-                <v:shape id="Flowchart: Delay 11" o:spid="_x0000_s1042" type="#_x0000_t135" style="position:absolute;left:27015;top:25352;width:15056;height:4603;visibility:visible;mso-wrap-style:square;v-text-anchor:middle" o:gfxdata="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" fillcolor="#a7bfde [1620]" strokecolor="#4579b8 [3044]">
+                <v:shape id="Flowchart: Delay 78" o:spid="_x0000_s1042" type="#_x0000_t135" style="position:absolute;left:27015;top:25352;width:15056;height:4603;visibility:visible;mso-wrap-style:square;v-text-anchor:middle" o:gfxdata="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" fillcolor="#a7bfde [1620]" strokecolor="#4579b8 [3044]">
                   <v:fill color2="#e4ecf5 [500]" rotate="t" angle="180" colors="0 #a3c4ff;22938f #bfd5ff;1 #e5eeff" focus="100%" type="gradient"/>
                   <v:shadow on="t" color="black" opacity="24903f" origin=",.5" offset="0,.55556mm"/>
                   <v:textbox>
@@ -2526,13 +2447,13 @@
                     </w:txbxContent>
                   </v:textbox>
                 </v:shape>
-                <v:shape id="Straight Arrow Connector 13" o:spid="_x0000_s1043" type="#_x0000_t32" style="position:absolute;left:34543;top:22680;width:70;height:2672;flip:x;visibility:visible;mso-wrap-style:square" o:connectortype="straight" o:gfxdata="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" strokecolor="black [3040]" strokeweight="2pt">
+                <v:shape id="Straight Arrow Connector 79" o:spid="_x0000_s1043" type="#_x0000_t32" style="position:absolute;left:34543;top:22680;width:70;height:2672;flip:x;visibility:visible;mso-wrap-style:square" o:connectortype="straight" o:gfxdata="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" strokecolor="black [3040]" strokeweight="2pt">
                   <v:stroke endarrow="classic" endarrowwidth="wide" endarrowlength="long"/>
                 </v:shape>
-                <v:shape id="Straight Arrow Connector 14" o:spid="_x0000_s1044" type="#_x0000_t32" style="position:absolute;left:42326;top:47923;width:4028;height:118;flip:y;visibility:visible;mso-wrap-style:square" o:connectortype="straight" o:gfxdata="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" strokecolor="#00b050" strokeweight="2pt">
+                <v:shape id="Straight Arrow Connector 80" o:spid="_x0000_s1044" type="#_x0000_t32" style="position:absolute;left:42326;top:47923;width:4028;height:118;flip:y;visibility:visible;mso-wrap-style:square" o:connectortype="straight" o:gfxdata="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" strokecolor="#00b050" strokeweight="2pt">
                   <v:stroke endarrow="classic" endarrowwidth="wide" endarrowlength="long"/>
                 </v:shape>
-                <v:shape id="Flowchart: Process 26" o:spid="_x0000_s1045" type="#_x0000_t109" style="position:absolute;left:47115;top:53749;width:14452;height:4503;visibility:visible;mso-wrap-style:square;v-text-anchor:middle" o:gfxdata="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" fillcolor="#fbcaa2 [1625]" strokecolor="#f68c36 [3049]">
+                <v:shape id="Flowchart: Process 81" o:spid="_x0000_s1045" type="#_x0000_t109" style="position:absolute;left:47115;top:53749;width:14452;height:4503;visibility:visible;mso-wrap-style:square;v-text-anchor:middle" o:gfxdata="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" fillcolor="#fbcaa2 [1625]" strokecolor="#f68c36 [3049]">
                   <v:fill color2="#fdefe3 [505]" rotate="t" angle="180" colors="0 #ffbe86;22938f #ffd0aa;1 #ffebdb" focus="100%" type="gradient"/>
                   <v:shadow on="t" color="black" opacity="24903f" origin=",.5" offset="0,.55556mm"/>
                   <v:textbox>
@@ -2555,14 +2476,14 @@
                     </w:txbxContent>
                   </v:textbox>
                 </v:shape>
-                <v:shape id="Straight Arrow Connector 27" o:spid="_x0000_s1046" type="#_x0000_t32" style="position:absolute;left:54341;top:51321;width:120;height:2428;flip:x;visibility:visible;mso-wrap-style:square" o:connectortype="straight" o:gfxdata="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" strokecolor="black [3213]" strokeweight="2pt">
+                <v:shape id="Straight Arrow Connector 82" o:spid="_x0000_s1046" type="#_x0000_t32" style="position:absolute;left:54341;top:51321;width:120;height:2428;flip:x;visibility:visible;mso-wrap-style:square" o:connectortype="straight" o:gfxdata="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" strokecolor="black [3213]" strokeweight="2pt">
                   <v:stroke endarrow="classic" endarrowwidth="wide" endarrowlength="long"/>
                 </v:shape>
                 <v:shapetype id="_x0000_t130" coordsize="21600,21600" o:spt="130" path="m3600,21597c2662,21202,1837,20075,1087,18440,487,16240,75,13590,,10770,75,8007,487,5412,1087,3045,1837,1465,2662,337,3600,l21597,v-937,337,-1687,1465,-2512,3045c18485,5412,18072,8007,17997,10770v75,2820,488,5470,1088,7670c19910,20075,20660,21202,21597,21597xe">
                   <v:stroke joinstyle="miter"/>
                   <v:path gradientshapeok="t" o:connecttype="custom" o:connectlocs="10800,0;0,10800;10800,21600;17997,10800" textboxrect="3600,0,17997,21600"/>
                 </v:shapetype>
-                <v:shape id="Flowchart: Stored Data 29" o:spid="_x0000_s1047" type="#_x0000_t130" style="position:absolute;left:8236;top:57765;width:14583;height:4503;visibility:visible;mso-wrap-style:square;v-text-anchor:middle" o:gfxdata="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" fillcolor="gray [1616]" strokecolor="black [3040]">
+                <v:shape id="Flowchart: Stored Data 83" o:spid="_x0000_s1047" type="#_x0000_t130" style="position:absolute;left:8236;top:57765;width:14583;height:4503;visibility:visible;mso-wrap-style:square;v-text-anchor:middle" o:gfxdata="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" fillcolor="gray [1616]" strokecolor="black [3040]">
                   <v:fill color2="#d9d9d9 [496]" rotate="t" angle="180" colors="0 #bcbcbc;22938f #d0d0d0;1 #ededed" focus="100%" type="gradient"/>
                   <v:shadow on="t" color="black" opacity="24903f" origin=",.5" offset="0,.55556mm"/>
                   <v:textbox>
@@ -2579,24 +2500,16 @@
                             <w:sz w:val="22"/>
                             <w:szCs w:val="22"/>
                           </w:rPr>
-                          <w:t xml:space="preserve">Load </w:t>
-                        </w:r>
-                        <w:r>
-                          <w:rPr>
-                            <w:rFonts w:eastAsia="Calibri"/>
-                            <w:sz w:val="22"/>
-                            <w:szCs w:val="22"/>
-                          </w:rPr>
-                          <w:t>default setup values</w:t>
+                          <w:t>Load default setup values</w:t>
                         </w:r>
                       </w:p>
                     </w:txbxContent>
                   </v:textbox>
                 </v:shape>
-                <v:shape id="Straight Arrow Connector 30" o:spid="_x0000_s1048" type="#_x0000_t32" style="position:absolute;left:15504;top:54259;width:24;height:3506;visibility:visible;mso-wrap-style:square" o:connectortype="straight" o:gfxdata="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" strokecolor="red" strokeweight="2pt">
+                <v:shape id="Straight Arrow Connector 84" o:spid="_x0000_s1048" type="#_x0000_t32" style="position:absolute;left:15504;top:54259;width:24;height:3506;visibility:visible;mso-wrap-style:square" o:connectortype="straight" o:gfxdata="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" strokecolor="red" strokeweight="2pt">
                   <v:stroke endarrow="classic" endarrowwidth="wide" endarrowlength="long"/>
                 </v:shape>
-                <v:shape id="Flowchart: Decision 32" o:spid="_x0000_s1049" type="#_x0000_t110" style="position:absolute;left:43155;top:60782;width:22300;height:12427;visibility:visible;mso-wrap-style:square;v-text-anchor:middle" o:gfxdata="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" fillcolor="#bfb1d0 [1623]" strokecolor="#795d9b [3047]">
+                <v:shape id="Flowchart: Decision 85" o:spid="_x0000_s1049" type="#_x0000_t110" style="position:absolute;left:43155;top:60782;width:22300;height:12427;visibility:visible;mso-wrap-style:square;v-text-anchor:middle" o:gfxdata="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" fillcolor="#bfb1d0 [1623]" strokecolor="#795d9b [3047]">
                   <v:fill color2="#ece7f1 [503]" rotate="t" angle="180" colors="0 #c9b5e8;22938f #d9cbee;1 #f0eaf9" focus="100%" type="gradient"/>
                   <v:shadow on="t" color="black" opacity="24903f" origin=",.5" offset="0,.55556mm"/>
                   <v:textbox>
@@ -2613,29 +2526,13 @@
                             <w:sz w:val="22"/>
                             <w:szCs w:val="22"/>
                           </w:rPr>
-                          <w:t>Check if setup</w:t>
-                        </w:r>
-                        <w:r>
-                          <w:rPr>
-                            <w:rFonts w:eastAsia="Calibri"/>
-                            <w:sz w:val="22"/>
-                            <w:szCs w:val="22"/>
-                          </w:rPr>
-                          <w:t xml:space="preserve"> packet and</w:t>
-                        </w:r>
-                        <w:r>
-                          <w:rPr>
-                            <w:rFonts w:eastAsia="Calibri"/>
-                            <w:sz w:val="22"/>
-                            <w:szCs w:val="22"/>
-                          </w:rPr>
-                          <w:t xml:space="preserve"> values are valid </w:t>
+                          <w:t xml:space="preserve">Check if setup packet and values are valid </w:t>
                         </w:r>
                       </w:p>
                     </w:txbxContent>
                   </v:textbox>
                 </v:shape>
-                <v:shape id="Straight Arrow Connector 34" o:spid="_x0000_s1050" type="#_x0000_t32" style="position:absolute;left:54305;top:58252;width:36;height:2530;flip:x;visibility:visible;mso-wrap-style:square" o:connectortype="straight" o:gfxdata="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" strokecolor="black [3040]" strokeweight="2pt">
+                <v:shape id="Straight Arrow Connector 86" o:spid="_x0000_s1050" type="#_x0000_t32" style="position:absolute;left:54305;top:58252;width:36;height:2530;flip:x;visibility:visible;mso-wrap-style:square" o:connectortype="straight" o:gfxdata="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" strokecolor="black [3040]" strokeweight="2pt">
                   <v:stroke endarrow="classic" endarrowwidth="wide" endarrowlength="long"/>
                 </v:shape>
                 <v:shapetype id="_x0000_t38" coordsize="21600,21600" o:spt="38" o:oned="t" path="m,c@0,0@1,5400@1,10800@1,16200@2,21600,21600,21600e" filled="f">
@@ -2650,10 +2547,10 @@
                   </v:handles>
                   <o:lock v:ext="edit" shapetype="t"/>
                 </v:shapetype>
-                <v:shape id="Straight Arrow Connector 38" o:spid="_x0000_s1051" type="#_x0000_t38" style="position:absolute;left:20415;top:50481;width:22740;height:16514;rotation:180;visibility:visible;mso-wrap-style:square" o:connectortype="curved" o:gfxdata="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" adj="9136" strokecolor="red" strokeweight="2pt">
+                <v:shape id="Straight Arrow Connector 38" o:spid="_x0000_s1051" type="#_x0000_t38" style="position:absolute;left:20415;top:50481;width:22740;height:16514;rotation:180;visibility:visible;mso-wrap-style:square" o:connectortype="curved" o:gfxdata="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" adj="9136" strokecolor="red" strokeweight="2pt">
                   <v:stroke endarrow="classic" endarrowwidth="wide" endarrowlength="long"/>
                 </v:shape>
-                <v:shape id="Flowchart: Process 39" o:spid="_x0000_s1052" type="#_x0000_t109" style="position:absolute;left:11060;top:80972;width:8950;height:5117;visibility:visible;mso-wrap-style:square;v-text-anchor:middle" o:gfxdata="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" fillcolor="#fbcaa2 [1625]" strokecolor="#f68c36 [3049]">
+                <v:shape id="Flowchart: Process 88" o:spid="_x0000_s1052" type="#_x0000_t109" style="position:absolute;left:11060;top:80972;width:8950;height:5117;visibility:visible;mso-wrap-style:square;v-text-anchor:middle" o:gfxdata="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" fillcolor="#fbcaa2 [1625]" strokecolor="#f68c36 [3049]">
                   <v:fill color2="#fdefe3 [505]" rotate="t" angle="180" colors="0 #ffbe86;22938f #ffd0aa;1 #ffebdb" focus="100%" type="gradient"/>
                   <v:shadow on="t" color="black" opacity="24903f" origin=",.5" offset="0,.55556mm"/>
                   <v:textbox>
@@ -2670,15 +2567,7 @@
                             <w:sz w:val="22"/>
                             <w:szCs w:val="22"/>
                           </w:rPr>
-                          <w:t>R</w:t>
-                        </w:r>
-                        <w:r>
-                          <w:rPr>
-                            <w:rFonts w:eastAsia="Calibri"/>
-                            <w:sz w:val="22"/>
-                            <w:szCs w:val="22"/>
-                          </w:rPr>
-                          <w:t>eset retry counter</w:t>
+                          <w:t>Reset retry counter</w:t>
                         </w:r>
                       </w:p>
                     </w:txbxContent>
@@ -2695,10 +2584,10 @@
                   </v:handles>
                   <o:lock v:ext="edit" shapetype="t"/>
                 </v:shapetype>
-                <v:shape id="Curved Connector 40" o:spid="_x0000_s1053" type="#_x0000_t34" style="position:absolute;left:8674;top:34450;width:2386;height:49080;rotation:180;visibility:visible;mso-wrap-style:square" o:connectortype="elbow" o:gfxdata="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" adj="77556" strokecolor="black [3213]" strokeweight="2pt">
+                <v:shape id="Curved Connector 40" o:spid="_x0000_s1053" type="#_x0000_t34" style="position:absolute;left:8674;top:34450;width:2386;height:49080;rotation:180;visibility:visible;mso-wrap-style:square" o:connectortype="elbow" o:gfxdata="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" adj="77556" strokecolor="black [3213]" strokeweight="2pt">
                   <v:stroke endarrow="classic" endarrowwidth="wide" endarrowlength="long"/>
                 </v:shape>
-                <v:shape id="Flowchart: Process 45" o:spid="_x0000_s1054" type="#_x0000_t109" style="position:absolute;left:26921;top:10933;width:15437;height:4504;visibility:visible;mso-wrap-style:square;v-text-anchor:bottom" o:gfxdata="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" fillcolor="#fbcaa2 [1625]" strokecolor="#f68c36 [3049]">
+                <v:shape id="Flowchart: Process 90" o:spid="_x0000_s1054" type="#_x0000_t109" style="position:absolute;left:26921;top:10933;width:15437;height:4504;visibility:visible;mso-wrap-style:square;v-text-anchor:bottom" o:gfxdata="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" fillcolor="#fbcaa2 [1625]" strokecolor="#f68c36 [3049]">
                   <v:fill color2="#fdefe3 [505]" rotate="t" angle="180" colors="0 #ffbe86;22938f #ffd0aa;1 #ffebdb" focus="100%" type="gradient"/>
                   <v:shadow on="t" color="black" opacity="24903f" origin=",.5" offset="0,.55556mm"/>
                   <v:textbox>
@@ -2735,28 +2624,20 @@
                             <w:sz w:val="22"/>
                             <w:szCs w:val="22"/>
                           </w:rPr>
-                          <w:t xml:space="preserve"> serial buffer</w:t>
-                        </w:r>
-                        <w:r>
-                          <w:rPr>
-                            <w:rFonts w:eastAsia="Calibri"/>
-                            <w:sz w:val="22"/>
-                            <w:szCs w:val="22"/>
-                          </w:rPr>
-                          <w:t xml:space="preserve"> and set retry counter</w:t>
+                          <w:t xml:space="preserve"> serial buffer and set retry counter</w:t>
                         </w:r>
                       </w:p>
                     </w:txbxContent>
                   </v:textbox>
                 </v:shape>
-                <v:shape id="Straight Arrow Connector 46" o:spid="_x0000_s1055" type="#_x0000_t32" style="position:absolute;left:34634;top:8229;width:5;height:2704;visibility:visible;mso-wrap-style:square" o:connectortype="straight" o:gfxdata="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" strokecolor="black [3040]" strokeweight="2pt">
+                <v:shape id="Straight Arrow Connector 91" o:spid="_x0000_s1055" type="#_x0000_t32" style="position:absolute;left:34634;top:8229;width:5;height:2704;visibility:visible;mso-wrap-style:square" o:connectortype="straight" o:gfxdata="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" strokecolor="black [3040]" strokeweight="2pt">
                   <v:stroke endarrow="classic" endarrowwidth="wide" endarrowlength="long"/>
                 </v:shape>
                 <v:shapetype id="_x0000_t111" coordsize="21600,21600" o:spt="111" path="m4321,l21600,,17204,21600,,21600xe">
                   <v:stroke joinstyle="miter"/>
                   <v:path gradientshapeok="t" o:connecttype="custom" o:connectlocs="12961,0;10800,0;2161,10800;8602,21600;10800,21600;19402,10800" textboxrect="4321,0,17204,21600"/>
                 </v:shapetype>
-                <v:shape id="Flowchart: Data 44" o:spid="_x0000_s1056" type="#_x0000_t111" style="position:absolute;left:25582;top:32417;width:17697;height:6795;visibility:visible;mso-wrap-style:square;v-text-anchor:middle" o:gfxdata="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" fillcolor="#a5d5e2 [1624]" strokecolor="#40a7c2 [3048]">
+                <v:shape id="Flowchart: Data 92" o:spid="_x0000_s1056" type="#_x0000_t111" style="position:absolute;left:25582;top:32417;width:17697;height:6795;visibility:visible;mso-wrap-style:square;v-text-anchor:middle" o:gfxdata="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" fillcolor="#a5d5e2 [1624]" strokecolor="#40a7c2 [3048]">
                   <v:fill color2="#e4f2f6 [504]" rotate="t" angle="180" colors="0 #9eeaff;22938f #bbefff;1 #e4f9ff" focus="100%" type="gradient"/>
                   <v:shadow on="t" color="black" opacity="24903f" origin=",.5" offset="0,.55556mm"/>
                   <v:textbox>
@@ -2766,10 +2647,7 @@
                           <w:jc w:val="center"/>
                         </w:pPr>
                         <w:r>
-                          <w:t>Retrieve</w:t>
-                        </w:r>
-                        <w:r>
-                          <w:t xml:space="preserve"> next byte in </w:t>
+                          <w:t xml:space="preserve">Retrieve next byte in </w:t>
                         </w:r>
                         <w:proofErr w:type="spellStart"/>
                         <w:proofErr w:type="gramStart"/>
@@ -2785,10 +2663,10 @@
                     </w:txbxContent>
                   </v:textbox>
                 </v:shape>
-                <v:shape id="Straight Arrow Connector 49" o:spid="_x0000_s1057" type="#_x0000_t32" style="position:absolute;left:34373;top:39212;width:57;height:2143;flip:x;visibility:visible;mso-wrap-style:square" o:connectortype="straight" o:gfxdata="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" strokecolor="black [3040]" strokeweight="2pt">
+                <v:shape id="Straight Arrow Connector 93" o:spid="_x0000_s1057" type="#_x0000_t32" style="position:absolute;left:34373;top:39212;width:57;height:2143;flip:x;visibility:visible;mso-wrap-style:square" o:connectortype="straight" o:gfxdata="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" strokecolor="black [3040]" strokeweight="2pt">
                   <v:stroke endarrow="classic" endarrowwidth="wide" endarrowlength="long"/>
                 </v:shape>
-                <v:shape id="Flowchart: Data 52" o:spid="_x0000_s1058" type="#_x0000_t111" style="position:absolute;left:44327;top:44526;width:20269;height:6795;visibility:visible;mso-wrap-style:square;v-text-anchor:middle" o:gfxdata="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" fillcolor="#a5d5e2 [1624]" strokecolor="#40a7c2 [3048]">
+                <v:shape id="Flowchart: Data 94" o:spid="_x0000_s1058" type="#_x0000_t111" style="position:absolute;left:44327;top:44526;width:20269;height:6795;visibility:visible;mso-wrap-style:square;v-text-anchor:middle" o:gfxdata="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" fillcolor="#a5d5e2 [1624]" strokecolor="#40a7c2 [3048]">
                   <v:fill color2="#e4f2f6 [504]" rotate="t" angle="180" colors="0 #9eeaff;22938f #bbefff;1 #e4f9ff" focus="100%" type="gradient"/>
                   <v:shadow on="t" color="black" opacity="24903f" origin=",.5" offset="0,.55556mm"/>
                   <v:textbox>
@@ -2831,10 +2709,10 @@
                     </w:txbxContent>
                   </v:textbox>
                 </v:shape>
-                <v:shape id="Curved Connector 53" o:spid="_x0000_s1059" type="#_x0000_t32" style="position:absolute;left:15504;top:36704;width:34;height:5129;flip:y;visibility:visible;mso-wrap-style:square" o:connectortype="straight" o:gfxdata="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" strokecolor="#00b050" strokeweight="2pt">
+                <v:shape id="Curved Connector 53" o:spid="_x0000_s1059" type="#_x0000_t32" style="position:absolute;left:15504;top:36704;width:34;height:5129;flip:y;visibility:visible;mso-wrap-style:square" o:connectortype="straight" o:gfxdata="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" strokecolor="#00b050" strokeweight="2pt">
                   <v:stroke endarrow="classic" endarrowwidth="wide" endarrowlength="long"/>
                 </v:shape>
-                <v:shape id="Flowchart: Decision 59" o:spid="_x0000_s1060" type="#_x0000_t110" style="position:absolute;left:4195;top:65127;width:22819;height:12420;visibility:visible;mso-wrap-style:square;v-text-anchor:middle" o:gfxdata="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" fillcolor="#bfb1d0 [1623]" strokecolor="#795d9b [3047]">
+                <v:shape id="Flowchart: Decision 96" o:spid="_x0000_s1060" type="#_x0000_t110" style="position:absolute;left:4195;top:65127;width:22819;height:12420;visibility:visible;mso-wrap-style:square;v-text-anchor:middle" o:gfxdata="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" fillcolor="#bfb1d0 [1623]" strokecolor="#795d9b [3047]">
                   <v:fill color2="#ece7f1 [503]" rotate="t" angle="180" colors="0 #c9b5e8;22938f #d9cbee;1 #f0eaf9" focus="100%" type="gradient"/>
                   <v:shadow on="t" color="black" opacity="24903f" origin=",.5" offset="0,.55556mm"/>
                   <v:textbox>
@@ -2851,35 +2729,19 @@
                             <w:sz w:val="22"/>
                             <w:szCs w:val="22"/>
                           </w:rPr>
-                          <w:t xml:space="preserve">Check if </w:t>
-                        </w:r>
-                        <w:r>
-                          <w:rPr>
-                            <w:rFonts w:eastAsia="Calibri"/>
-                            <w:sz w:val="22"/>
-                            <w:szCs w:val="22"/>
-                          </w:rPr>
-                          <w:t>default setup</w:t>
-                        </w:r>
-                        <w:r>
-                          <w:rPr>
-                            <w:rFonts w:eastAsia="Calibri"/>
-                            <w:sz w:val="22"/>
-                            <w:szCs w:val="22"/>
-                          </w:rPr>
-                          <w:t xml:space="preserve"> values are valid </w:t>
+                          <w:t xml:space="preserve">Check if default setup values are valid </w:t>
                         </w:r>
                       </w:p>
                     </w:txbxContent>
                   </v:textbox>
                 </v:shape>
-                <v:shape id="Straight Arrow Connector 60" o:spid="_x0000_s1061" type="#_x0000_t32" style="position:absolute;left:15528;top:62268;width:77;height:2859;visibility:visible;mso-wrap-style:square" o:connectortype="straight" o:gfxdata="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" strokecolor="black [3040]" strokeweight="2pt">
+                <v:shape id="Straight Arrow Connector 97" o:spid="_x0000_s1061" type="#_x0000_t32" style="position:absolute;left:15528;top:62268;width:77;height:2859;visibility:visible;mso-wrap-style:square" o:connectortype="straight" o:gfxdata="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" strokecolor="black [3040]" strokeweight="2pt">
                   <v:stroke endarrow="classic" endarrowwidth="wide" endarrowlength="long"/>
                 </v:shape>
-                <v:shape id="Straight Arrow Connector 61" o:spid="_x0000_s1062" type="#_x0000_t32" style="position:absolute;left:15535;top:77547;width:70;height:3425;flip:x;visibility:visible;mso-wrap-style:square" o:connectortype="straight" o:gfxdata="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" strokecolor="red" strokeweight="2pt">
+                <v:shape id="Straight Arrow Connector 98" o:spid="_x0000_s1062" type="#_x0000_t32" style="position:absolute;left:15535;top:77547;width:70;height:3425;flip:x;visibility:visible;mso-wrap-style:square" o:connectortype="straight" o:gfxdata="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" strokecolor="red" strokeweight="2pt">
                   <v:stroke endarrow="classic" endarrowwidth="wide" endarrowlength="long"/>
                 </v:shape>
-                <v:shape id="Flowchart: Data 63" o:spid="_x0000_s1063" type="#_x0000_t111" style="position:absolute;left:28997;top:71713;width:20262;height:6788;visibility:visible;mso-wrap-style:square;v-text-anchor:middle" o:gfxdata="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" fillcolor="#a5d5e2 [1624]" strokecolor="#40a7c2 [3048]">
+                <v:shape id="Flowchart: Data 99" o:spid="_x0000_s1063" type="#_x0000_t111" style="position:absolute;left:28997;top:71713;width:20262;height:6788;visibility:visible;mso-wrap-style:square;v-text-anchor:middle" o:gfxdata="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" fillcolor="#a5d5e2 [1624]" strokecolor="#40a7c2 [3048]">
                   <v:fill color2="#e4f2f6 [504]" rotate="t" angle="180" colors="0 #9eeaff;22938f #bbefff;1 #e4f9ff" focus="100%" type="gradient"/>
                   <v:shadow on="t" color="black" opacity="24903f" origin=",.5" offset="0,.55556mm"/>
                   <v:textbox>
@@ -2902,7 +2764,7 @@
                     </w:txbxContent>
                   </v:textbox>
                 </v:shape>
-                <v:shape id="Curved Connector 53" o:spid="_x0000_s1064" type="#_x0000_t34" style="position:absolute;left:27014;top:71337;width:4009;height:3770;visibility:visible;mso-wrap-style:square" o:connectortype="elbow" o:gfxdata="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" strokecolor="#00b050" strokeweight="2pt">
+                <v:shape id="Curved Connector 53" o:spid="_x0000_s1064" type="#_x0000_t34" style="position:absolute;left:27014;top:71337;width:4009;height:3770;visibility:visible;mso-wrap-style:square" o:connectortype="elbow" o:gfxdata="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" strokecolor="#00b050" strokeweight="2pt">
                   <v:stroke endarrow="classic" endarrowwidth="wide" endarrowlength="long"/>
                 </v:shape>
                 <v:shapetype id="_x0000_t33" coordsize="21600,21600" o:spt="33" o:oned="t" path="m,l21600,r,21600e" filled="f">
@@ -2910,10 +2772,10 @@
                   <v:path arrowok="t" fillok="f" o:connecttype="none"/>
                   <o:lock v:ext="edit" shapetype="t"/>
                 </v:shapetype>
-                <v:shape id="Curved Connector 53" o:spid="_x0000_s1065" type="#_x0000_t33" style="position:absolute;left:49820;top:70622;width:1898;height:7072;rotation:90;visibility:visible;mso-wrap-style:square" o:connectortype="elbow" o:gfxdata="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" strokecolor="#00b050" strokeweight="2pt">
+                <v:shape id="Curved Connector 53" o:spid="_x0000_s1065" type="#_x0000_t33" style="position:absolute;left:49820;top:70622;width:1898;height:7072;rotation:90;visibility:visible;mso-wrap-style:square" o:connectortype="elbow" o:gfxdata="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" strokecolor="#00b050" strokeweight="2pt">
                   <v:stroke endarrow="classic" endarrowwidth="wide" endarrowlength="long"/>
                 </v:shape>
-                <v:shape id="Flowchart: Terminator 68" o:spid="_x0000_s1066" type="#_x0000_t116" style="position:absolute;left:31154;top:81451;width:15900;height:6763;visibility:visible;mso-wrap-style:square;v-text-anchor:middle" o:gfxdata="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" fillcolor="#dfa7a6 [1621]" strokecolor="#bc4542 [3045]">
+                <v:shape id="Flowchart: Terminator 102" o:spid="_x0000_s1066" type="#_x0000_t116" style="position:absolute;left:31154;top:81451;width:15900;height:6763;visibility:visible;mso-wrap-style:square;v-text-anchor:middle" o:gfxdata="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" fillcolor="#dfa7a6 [1621]" strokecolor="#bc4542 [3045]">
                   <v:fill color2="#f5e4e4 [501]" rotate="t" angle="180" colors="0 #ffa2a1;22938f #ffbebd;1 #ffe5e5" focus="100%" type="gradient"/>
                   <v:shadow on="t" color="black" opacity="24903f" origin=",.5" offset="0,.55556mm"/>
                   <v:textbox>
@@ -2936,10 +2798,10 @@
                     </w:txbxContent>
                   </v:textbox>
                 </v:shape>
-                <v:shape id="Straight Arrow Connector 69" o:spid="_x0000_s1067" type="#_x0000_t32" style="position:absolute;left:39104;top:78501;width:24;height:2950;flip:x;visibility:visible;mso-wrap-style:square" o:connectortype="straight" o:gfxdata="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" strokecolor="black [3040]" strokeweight="2pt">
+                <v:shape id="Straight Arrow Connector 103" o:spid="_x0000_s1067" type="#_x0000_t32" style="position:absolute;left:39104;top:78501;width:24;height:2950;flip:x;visibility:visible;mso-wrap-style:square" o:connectortype="straight" o:gfxdata="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" strokecolor="black [3040]" strokeweight="2pt">
                   <v:stroke endarrow="classic" endarrowwidth="wide" endarrowlength="long"/>
                 </v:shape>
-                <v:shape id="Flowchart: Process 70" o:spid="_x0000_s1068" type="#_x0000_t109" style="position:absolute;left:8674;top:32196;width:13729;height:4508;visibility:visible;mso-wrap-style:square;v-text-anchor:middle" o:gfxdata="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" fillcolor="#fbcaa2 [1625]" strokecolor="#f68c36 [3049]">
+                <v:shape id="Flowchart: Process 104" o:spid="_x0000_s1068" type="#_x0000_t109" style="position:absolute;left:8674;top:32196;width:13729;height:4508;visibility:visible;mso-wrap-style:square;v-text-anchor:middle" o:gfxdata="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" fillcolor="#fbcaa2 [1625]" strokecolor="#f68c36 [3049]">
                   <v:fill color2="#fdefe3 [505]" rotate="t" angle="180" colors="0 #ffbe86;22938f #ffd0aa;1 #ffebdb" focus="100%" type="gradient"/>
                   <v:shadow on="t" color="black" opacity="24903f" origin=",.5" offset="0,.55556mm"/>
                   <v:textbox>
@@ -2962,11 +2824,2097 @@
                     </w:txbxContent>
                   </v:textbox>
                 </v:shape>
-                <v:shape id="Curved Connector 40" o:spid="_x0000_s1069" type="#_x0000_t33" style="position:absolute;left:15742;top:20221;width:11771;height:12179;rotation:90;flip:x y;visibility:visible;mso-wrap-style:square" o:connectortype="elbow" o:gfxdata="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" strokecolor="black [3213]" strokeweight="2pt">
+                <v:shape id="Curved Connector 40" o:spid="_x0000_s1069" type="#_x0000_t33" style="position:absolute;left:15742;top:20221;width:11771;height:12179;rotation:90;flip:x y;visibility:visible;mso-wrap-style:square" o:connectortype="elbow" o:gfxdata="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" strokecolor="black [3213]" strokeweight="2pt">
                   <v:stroke endarrow="classic" endarrowwidth="wide" endarrowlength="long"/>
                 </v:shape>
-                <v:shape id="Curved Connector 40" o:spid="_x0000_s1070" type="#_x0000_t32" style="position:absolute;left:34430;top:29955;width:113;height:2462;flip:x;visibility:visible;mso-wrap-style:square" o:connectortype="straight" o:gfxdata="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" strokecolor="black [3213]" strokeweight="2pt">
+                <v:shape id="Curved Connector 40" o:spid="_x0000_s1070" type="#_x0000_t32" style="position:absolute;left:34430;top:29955;width:113;height:2462;flip:x;visibility:visible;mso-wrap-style:square" o:connectortype="straight" o:gfxdata="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" strokecolor="black [3213]" strokeweight="2pt">
                   <v:stroke endarrow="classic" endarrowwidth="wide" endarrowlength="long"/>
+                </v:shape>
+                <w10:anchorlock/>
+              </v:group>
+            </w:pict>
+          </mc:Fallback>
+        </mc:AlternateContent>
+      </w:r>
+    </w:p>
+    <w:p>
+      <w:r>
+        <w:rPr>
+          <w:noProof/>
+        </w:rPr>
+        <w:lastRenderedPageBreak/>
+        <mc:AlternateContent>
+          <mc:Choice Requires="wpc">
+            <w:drawing>
+              <wp:inline distT="0" distB="0" distL="0" distR="0" wp14:anchorId="7760EC12" wp14:editId="5C4D74E2">
+                <wp:extent cx="6933537" cy="9072438"/>
+                <wp:effectExtent l="0" t="0" r="20320" b="0"/>
+                <wp:docPr id="1" name="Canvas 1"/>
+                <wp:cNvGraphicFramePr>
+                  <a:graphicFrameLocks xmlns:a="http://schemas.openxmlformats.org/drawingml/2006/main"/>
+                </wp:cNvGraphicFramePr>
+                <a:graphic xmlns:a="http://schemas.openxmlformats.org/drawingml/2006/main">
+                  <a:graphicData uri="http://schemas.microsoft.com/office/word/2010/wordprocessingCanvas">
+                    <wpc:wpc>
+                      <wpc:bg/>
+                      <wpc:whole>
+                        <a:ln>
+                          <a:noFill/>
+                        </a:ln>
+                      </wpc:whole>
+                      <wps:wsp>
+                        <wps:cNvPr id="2" name="Flowchart: Terminator 2"/>
+                        <wps:cNvSpPr/>
+                        <wps:spPr>
+                          <a:xfrm>
+                            <a:off x="2694597" y="146518"/>
+                            <a:ext cx="1537733" cy="676458"/>
+                          </a:xfrm>
+                          <a:prstGeom prst="flowChartTerminator">
+                            <a:avLst/>
+                          </a:prstGeom>
+                        </wps:spPr>
+                        <wps:style>
+                          <a:lnRef idx="1">
+                            <a:schemeClr val="accent3"/>
+                          </a:lnRef>
+                          <a:fillRef idx="2">
+                            <a:schemeClr val="accent3"/>
+                          </a:fillRef>
+                          <a:effectRef idx="1">
+                            <a:schemeClr val="accent3"/>
+                          </a:effectRef>
+                          <a:fontRef idx="minor">
+                            <a:schemeClr val="dk1"/>
+                          </a:fontRef>
+                        </wps:style>
+                        <wps:txbx>
+                          <w:txbxContent>
+                            <w:p>
+                              <w:pPr>
+                                <w:jc w:val="center"/>
+                              </w:pPr>
+                              <w:r>
+                                <w:t>Open</w:t>
+                              </w:r>
+                              <w:r>
+                                <w:t xml:space="preserve"> COM port </w:t>
+                              </w:r>
+                              <w:r>
+                                <w:t>connection</w:t>
+                              </w:r>
+                              <w:r>
+                                <w:t xml:space="preserve"> to driver</w:t>
+                              </w:r>
+                            </w:p>
+                          </w:txbxContent>
+                        </wps:txbx>
+                        <wps:bodyPr rot="0" spcFirstLastPara="0" vertOverflow="overflow" horzOverflow="overflow" vert="horz" wrap="square" lIns="91440" tIns="45720" rIns="91440" bIns="45720" numCol="1" spcCol="0" rtlCol="0" fromWordArt="0" anchor="ctr" anchorCtr="0" forceAA="0" compatLnSpc="1">
+                          <a:prstTxWarp prst="textNoShape">
+                            <a:avLst/>
+                          </a:prstTxWarp>
+                          <a:noAutofit/>
+                        </wps:bodyPr>
+                      </wps:wsp>
+                      <wps:wsp>
+                        <wps:cNvPr id="4" name="Straight Arrow Connector 4"/>
+                        <wps:cNvCnPr>
+                          <a:stCxn id="45" idx="2"/>
+                          <a:endCxn id="109" idx="0"/>
+                        </wps:cNvCnPr>
+                        <wps:spPr>
+                          <a:xfrm>
+                            <a:off x="3463965" y="1543713"/>
+                            <a:ext cx="3050" cy="273081"/>
+                          </a:xfrm>
+                          <a:prstGeom prst="straightConnector1">
+                            <a:avLst/>
+                          </a:prstGeom>
+                          <a:ln w="25400">
+                            <a:tailEnd type="stealth" w="lg" len="lg"/>
+                          </a:ln>
+                        </wps:spPr>
+                        <wps:style>
+                          <a:lnRef idx="1">
+                            <a:schemeClr val="dk1"/>
+                          </a:lnRef>
+                          <a:fillRef idx="0">
+                            <a:schemeClr val="dk1"/>
+                          </a:fillRef>
+                          <a:effectRef idx="0">
+                            <a:schemeClr val="dk1"/>
+                          </a:effectRef>
+                          <a:fontRef idx="minor">
+                            <a:schemeClr val="tx1"/>
+                          </a:fontRef>
+                        </wps:style>
+                        <wps:bodyPr/>
+                      </wps:wsp>
+                      <wps:wsp>
+                        <wps:cNvPr id="26" name="Flowchart: Process 26"/>
+                        <wps:cNvSpPr/>
+                        <wps:spPr>
+                          <a:xfrm>
+                            <a:off x="2752792" y="4452660"/>
+                            <a:ext cx="1445250" cy="450349"/>
+                          </a:xfrm>
+                          <a:prstGeom prst="flowChartProcess">
+                            <a:avLst/>
+                          </a:prstGeom>
+                        </wps:spPr>
+                        <wps:style>
+                          <a:lnRef idx="1">
+                            <a:schemeClr val="accent6"/>
+                          </a:lnRef>
+                          <a:fillRef idx="2">
+                            <a:schemeClr val="accent6"/>
+                          </a:fillRef>
+                          <a:effectRef idx="1">
+                            <a:schemeClr val="accent6"/>
+                          </a:effectRef>
+                          <a:fontRef idx="minor">
+                            <a:schemeClr val="dk1"/>
+                          </a:fontRef>
+                        </wps:style>
+                        <wps:txbx>
+                          <w:txbxContent>
+                            <w:p>
+                              <w:pPr>
+                                <w:pStyle w:val="NormalWeb"/>
+                                <w:spacing w:before="0" w:beforeAutospacing="0" w:after="200" w:afterAutospacing="0" w:line="276" w:lineRule="auto"/>
+                                <w:jc w:val="center"/>
+                              </w:pPr>
+                              <w:r>
+                                <w:rPr>
+                                  <w:rFonts w:eastAsia="Calibri"/>
+                                  <w:sz w:val="22"/>
+                                  <w:szCs w:val="22"/>
+                                </w:rPr>
+                                <w:t>Send setup packet</w:t>
+                              </w:r>
+                            </w:p>
+                          </w:txbxContent>
+                        </wps:txbx>
+                        <wps:bodyPr rot="0" spcFirstLastPara="0" vert="horz" wrap="square" lIns="91440" tIns="45720" rIns="91440" bIns="45720" numCol="1" spcCol="0" rtlCol="0" fromWordArt="0" anchor="ctr" anchorCtr="0" forceAA="0" compatLnSpc="1">
+                          <a:prstTxWarp prst="textNoShape">
+                            <a:avLst/>
+                          </a:prstTxWarp>
+                          <a:noAutofit/>
+                        </wps:bodyPr>
+                      </wps:wsp>
+                      <wps:wsp>
+                        <wps:cNvPr id="27" name="Straight Arrow Connector 27"/>
+                        <wps:cNvCnPr>
+                          <a:stCxn id="112" idx="2"/>
+                          <a:endCxn id="26" idx="0"/>
+                        </wps:cNvCnPr>
+                        <wps:spPr>
+                          <a:xfrm>
+                            <a:off x="3473421" y="4155208"/>
+                            <a:ext cx="1996" cy="297452"/>
+                          </a:xfrm>
+                          <a:prstGeom prst="straightConnector1">
+                            <a:avLst/>
+                          </a:prstGeom>
+                          <a:ln w="25400">
+                            <a:solidFill>
+                              <a:schemeClr val="tx1"/>
+                            </a:solidFill>
+                            <a:tailEnd type="stealth" w="lg" len="lg"/>
+                          </a:ln>
+                        </wps:spPr>
+                        <wps:style>
+                          <a:lnRef idx="1">
+                            <a:schemeClr val="dk1"/>
+                          </a:lnRef>
+                          <a:fillRef idx="0">
+                            <a:schemeClr val="dk1"/>
+                          </a:fillRef>
+                          <a:effectRef idx="0">
+                            <a:schemeClr val="dk1"/>
+                          </a:effectRef>
+                          <a:fontRef idx="minor">
+                            <a:schemeClr val="tx1"/>
+                          </a:fontRef>
+                        </wps:style>
+                        <wps:bodyPr/>
+                      </wps:wsp>
+                      <wps:wsp>
+                        <wps:cNvPr id="29" name="Flowchart: Stored Data 29"/>
+                        <wps:cNvSpPr/>
+                        <wps:spPr>
+                          <a:xfrm>
+                            <a:off x="991240" y="4452594"/>
+                            <a:ext cx="1629372" cy="450349"/>
+                          </a:xfrm>
+                          <a:prstGeom prst="flowChartOnlineStorage">
+                            <a:avLst/>
+                          </a:prstGeom>
+                        </wps:spPr>
+                        <wps:style>
+                          <a:lnRef idx="1">
+                            <a:schemeClr val="dk1"/>
+                          </a:lnRef>
+                          <a:fillRef idx="2">
+                            <a:schemeClr val="dk1"/>
+                          </a:fillRef>
+                          <a:effectRef idx="1">
+                            <a:schemeClr val="dk1"/>
+                          </a:effectRef>
+                          <a:fontRef idx="minor">
+                            <a:schemeClr val="dk1"/>
+                          </a:fontRef>
+                        </wps:style>
+                        <wps:txbx>
+                          <w:txbxContent>
+                            <w:p>
+                              <w:pPr>
+                                <w:pStyle w:val="NormalWeb"/>
+                                <w:spacing w:before="0" w:beforeAutospacing="0" w:after="200" w:afterAutospacing="0" w:line="276" w:lineRule="auto"/>
+                                <w:jc w:val="center"/>
+                              </w:pPr>
+                              <w:r>
+                                <w:rPr>
+                                  <w:rFonts w:eastAsia="Calibri"/>
+                                  <w:sz w:val="22"/>
+                                  <w:szCs w:val="22"/>
+                                </w:rPr>
+                                <w:t xml:space="preserve">Load </w:t>
+                              </w:r>
+                              <w:r>
+                                <w:rPr>
+                                  <w:rFonts w:eastAsia="Calibri"/>
+                                  <w:sz w:val="22"/>
+                                  <w:szCs w:val="22"/>
+                                </w:rPr>
+                                <w:t xml:space="preserve">setup data from </w:t>
+                              </w:r>
+                              <w:proofErr w:type="spellStart"/>
+                              <w:r>
+                                <w:rPr>
+                                  <w:rFonts w:eastAsia="Calibri"/>
+                                  <w:sz w:val="22"/>
+                                  <w:szCs w:val="22"/>
+                                </w:rPr>
+                                <w:t>prefs</w:t>
+                              </w:r>
+                              <w:proofErr w:type="spellEnd"/>
+                            </w:p>
+                          </w:txbxContent>
+                        </wps:txbx>
+                        <wps:bodyPr rot="0" spcFirstLastPara="0" vert="horz" wrap="square" lIns="91440" tIns="45720" rIns="91440" bIns="45720" numCol="1" spcCol="0" rtlCol="0" fromWordArt="0" anchor="ctr" anchorCtr="0" forceAA="0" compatLnSpc="1">
+                          <a:prstTxWarp prst="textNoShape">
+                            <a:avLst/>
+                          </a:prstTxWarp>
+                          <a:noAutofit/>
+                        </wps:bodyPr>
+                      </wps:wsp>
+                      <wps:wsp>
+                        <wps:cNvPr id="45" name="Flowchart: Process 45"/>
+                        <wps:cNvSpPr/>
+                        <wps:spPr>
+                          <a:xfrm>
+                            <a:off x="2692122" y="1093364"/>
+                            <a:ext cx="1543686" cy="450349"/>
+                          </a:xfrm>
+                          <a:prstGeom prst="flowChartProcess">
+                            <a:avLst/>
+                          </a:prstGeom>
+                        </wps:spPr>
+                        <wps:style>
+                          <a:lnRef idx="1">
+                            <a:schemeClr val="accent6"/>
+                          </a:lnRef>
+                          <a:fillRef idx="2">
+                            <a:schemeClr val="accent6"/>
+                          </a:fillRef>
+                          <a:effectRef idx="1">
+                            <a:schemeClr val="accent6"/>
+                          </a:effectRef>
+                          <a:fontRef idx="minor">
+                            <a:schemeClr val="dk1"/>
+                          </a:fontRef>
+                        </wps:style>
+                        <wps:txbx>
+                          <w:txbxContent>
+                            <w:p>
+                              <w:pPr>
+                                <w:pStyle w:val="NormalWeb"/>
+                                <w:spacing w:before="0" w:beforeAutospacing="0" w:after="200" w:afterAutospacing="0" w:line="276" w:lineRule="auto"/>
+                                <w:jc w:val="center"/>
+                              </w:pPr>
+                              <w:r>
+                                <w:rPr>
+                                  <w:rFonts w:eastAsia="Calibri"/>
+                                  <w:sz w:val="22"/>
+                                  <w:szCs w:val="22"/>
+                                </w:rPr>
+                                <w:t xml:space="preserve">Load </w:t>
+                              </w:r>
+                              <w:proofErr w:type="spellStart"/>
+                              <w:proofErr w:type="gramStart"/>
+                              <w:r>
+                                <w:rPr>
+                                  <w:rFonts w:eastAsia="Calibri"/>
+                                  <w:sz w:val="22"/>
+                                  <w:szCs w:val="22"/>
+                                </w:rPr>
+                                <w:t>rx</w:t>
+                              </w:r>
+                              <w:proofErr w:type="spellEnd"/>
+                              <w:proofErr w:type="gramEnd"/>
+                              <w:r>
+                                <w:rPr>
+                                  <w:rFonts w:eastAsia="Calibri"/>
+                                  <w:sz w:val="22"/>
+                                  <w:szCs w:val="22"/>
+                                </w:rPr>
+                                <w:t xml:space="preserve"> serial buffer data into circular buffer </w:t>
+                              </w:r>
+                            </w:p>
+                          </w:txbxContent>
+                        </wps:txbx>
+                        <wps:bodyPr rot="0" spcFirstLastPara="0" vert="horz" wrap="square" lIns="91440" tIns="45720" rIns="91440" bIns="45720" numCol="1" spcCol="0" rtlCol="0" fromWordArt="0" anchor="b" anchorCtr="0" forceAA="0" compatLnSpc="1">
+                          <a:prstTxWarp prst="textNoShape">
+                            <a:avLst/>
+                          </a:prstTxWarp>
+                          <a:noAutofit/>
+                        </wps:bodyPr>
+                      </wps:wsp>
+                      <wps:wsp>
+                        <wps:cNvPr id="46" name="Straight Arrow Connector 46"/>
+                        <wps:cNvCnPr>
+                          <a:stCxn id="2" idx="2"/>
+                          <a:endCxn id="45" idx="0"/>
+                        </wps:cNvCnPr>
+                        <wps:spPr>
+                          <a:xfrm>
+                            <a:off x="3463464" y="822976"/>
+                            <a:ext cx="501" cy="270388"/>
+                          </a:xfrm>
+                          <a:prstGeom prst="straightConnector1">
+                            <a:avLst/>
+                          </a:prstGeom>
+                          <a:ln w="25400">
+                            <a:tailEnd type="stealth" w="lg" len="lg"/>
+                          </a:ln>
+                        </wps:spPr>
+                        <wps:style>
+                          <a:lnRef idx="1">
+                            <a:schemeClr val="dk1"/>
+                          </a:lnRef>
+                          <a:fillRef idx="0">
+                            <a:schemeClr val="dk1"/>
+                          </a:fillRef>
+                          <a:effectRef idx="0">
+                            <a:schemeClr val="dk1"/>
+                          </a:effectRef>
+                          <a:fontRef idx="minor">
+                            <a:schemeClr val="tx1"/>
+                          </a:fontRef>
+                        </wps:style>
+                        <wps:bodyPr/>
+                      </wps:wsp>
+                      <wps:wsp>
+                        <wps:cNvPr id="49" name="Straight Arrow Connector 49"/>
+                        <wps:cNvCnPr>
+                          <a:stCxn id="109" idx="2"/>
+                          <a:endCxn id="112" idx="0"/>
+                        </wps:cNvCnPr>
+                        <wps:spPr>
+                          <a:xfrm>
+                            <a:off x="3467015" y="3153469"/>
+                            <a:ext cx="6406" cy="344905"/>
+                          </a:xfrm>
+                          <a:prstGeom prst="straightConnector1">
+                            <a:avLst/>
+                          </a:prstGeom>
+                          <a:ln w="25400">
+                            <a:solidFill>
+                              <a:srgbClr val="00B050"/>
+                            </a:solidFill>
+                            <a:tailEnd type="stealth" w="lg" len="lg"/>
+                          </a:ln>
+                        </wps:spPr>
+                        <wps:style>
+                          <a:lnRef idx="1">
+                            <a:schemeClr val="dk1"/>
+                          </a:lnRef>
+                          <a:fillRef idx="0">
+                            <a:schemeClr val="dk1"/>
+                          </a:fillRef>
+                          <a:effectRef idx="0">
+                            <a:schemeClr val="dk1"/>
+                          </a:effectRef>
+                          <a:fontRef idx="minor">
+                            <a:schemeClr val="tx1"/>
+                          </a:fontRef>
+                        </wps:style>
+                        <wps:bodyPr/>
+                      </wps:wsp>
+                      <wps:wsp>
+                        <wps:cNvPr id="60" name="Straight Arrow Connector 60"/>
+                        <wps:cNvCnPr>
+                          <a:stCxn id="29" idx="3"/>
+                          <a:endCxn id="26" idx="1"/>
+                        </wps:cNvCnPr>
+                        <wps:spPr>
+                          <a:xfrm>
+                            <a:off x="2349050" y="4677769"/>
+                            <a:ext cx="403742" cy="66"/>
+                          </a:xfrm>
+                          <a:prstGeom prst="straightConnector1">
+                            <a:avLst/>
+                          </a:prstGeom>
+                          <a:ln w="25400">
+                            <a:tailEnd type="stealth" w="lg" len="lg"/>
+                          </a:ln>
+                        </wps:spPr>
+                        <wps:style>
+                          <a:lnRef idx="1">
+                            <a:schemeClr val="dk1"/>
+                          </a:lnRef>
+                          <a:fillRef idx="0">
+                            <a:schemeClr val="dk1"/>
+                          </a:fillRef>
+                          <a:effectRef idx="0">
+                            <a:schemeClr val="dk1"/>
+                          </a:effectRef>
+                          <a:fontRef idx="minor">
+                            <a:schemeClr val="tx1"/>
+                          </a:fontRef>
+                        </wps:style>
+                        <wps:bodyPr/>
+                      </wps:wsp>
+                      <wps:wsp>
+                        <wps:cNvPr id="109" name="Flowchart: Decision 109"/>
+                        <wps:cNvSpPr/>
+                        <wps:spPr>
+                          <a:xfrm>
+                            <a:off x="2345575" y="1816794"/>
+                            <a:ext cx="2242880" cy="1336675"/>
+                          </a:xfrm>
+                          <a:prstGeom prst="flowChartDecision">
+                            <a:avLst/>
+                          </a:prstGeom>
+                        </wps:spPr>
+                        <wps:style>
+                          <a:lnRef idx="1">
+                            <a:schemeClr val="accent4"/>
+                          </a:lnRef>
+                          <a:fillRef idx="2">
+                            <a:schemeClr val="accent4"/>
+                          </a:fillRef>
+                          <a:effectRef idx="1">
+                            <a:schemeClr val="accent4"/>
+                          </a:effectRef>
+                          <a:fontRef idx="minor">
+                            <a:schemeClr val="dk1"/>
+                          </a:fontRef>
+                        </wps:style>
+                        <wps:txbx>
+                          <w:txbxContent>
+                            <w:p>
+                              <w:pPr>
+                                <w:pStyle w:val="NormalWeb"/>
+                                <w:spacing w:before="0" w:beforeAutospacing="0" w:after="200" w:afterAutospacing="0" w:line="276" w:lineRule="auto"/>
+                                <w:jc w:val="center"/>
+                              </w:pPr>
+                              <w:r>
+                                <w:rPr>
+                                  <w:rFonts w:eastAsia="Calibri"/>
+                                  <w:sz w:val="22"/>
+                                  <w:szCs w:val="22"/>
+                                </w:rPr>
+                                <w:t xml:space="preserve">Check circular buffer for valid ID packet </w:t>
+                              </w:r>
+                            </w:p>
+                          </w:txbxContent>
+                        </wps:txbx>
+                        <wps:bodyPr rot="0" spcFirstLastPara="0" vert="horz" wrap="square" lIns="91440" tIns="45720" rIns="91440" bIns="45720" numCol="1" spcCol="0" rtlCol="0" fromWordArt="0" anchor="ctr" anchorCtr="0" forceAA="0" compatLnSpc="1">
+                          <a:prstTxWarp prst="textNoShape">
+                            <a:avLst/>
+                          </a:prstTxWarp>
+                          <a:noAutofit/>
+                        </wps:bodyPr>
+                      </wps:wsp>
+                      <wps:wsp>
+                        <wps:cNvPr id="110" name="Straight Arrow Connector 110"/>
+                        <wps:cNvCnPr>
+                          <a:stCxn id="109" idx="1"/>
+                          <a:endCxn id="45" idx="1"/>
+                        </wps:cNvCnPr>
+                        <wps:spPr>
+                          <a:xfrm rot="10800000" flipH="1">
+                            <a:off x="2345574" y="1318540"/>
+                            <a:ext cx="346547" cy="1166593"/>
+                          </a:xfrm>
+                          <a:prstGeom prst="bentConnector3">
+                            <a:avLst>
+                              <a:gd name="adj1" fmla="val -123271"/>
+                            </a:avLst>
+                          </a:prstGeom>
+                          <a:ln w="25400">
+                            <a:solidFill>
+                              <a:srgbClr val="FF0000"/>
+                            </a:solidFill>
+                            <a:tailEnd type="stealth" w="lg" len="lg"/>
+                          </a:ln>
+                        </wps:spPr>
+                        <wps:style>
+                          <a:lnRef idx="1">
+                            <a:schemeClr val="dk1"/>
+                          </a:lnRef>
+                          <a:fillRef idx="0">
+                            <a:schemeClr val="dk1"/>
+                          </a:fillRef>
+                          <a:effectRef idx="0">
+                            <a:schemeClr val="dk1"/>
+                          </a:effectRef>
+                          <a:fontRef idx="minor">
+                            <a:schemeClr val="tx1"/>
+                          </a:fontRef>
+                        </wps:style>
+                        <wps:bodyPr/>
+                      </wps:wsp>
+                      <wps:wsp>
+                        <wps:cNvPr id="111" name="Text Box 2"/>
+                        <wps:cNvSpPr txBox="1">
+                          <a:spLocks noChangeArrowheads="1"/>
+                        </wps:cNvSpPr>
+                        <wps:spPr bwMode="auto">
+                          <a:xfrm>
+                            <a:off x="1905283" y="2248141"/>
+                            <a:ext cx="659130" cy="304800"/>
+                          </a:xfrm>
+                          <a:prstGeom prst="rect">
+                            <a:avLst/>
+                          </a:prstGeom>
+                          <a:noFill/>
+                          <a:ln w="9525">
+                            <a:noFill/>
+                            <a:miter lim="800000"/>
+                            <a:headEnd/>
+                            <a:tailEnd/>
+                          </a:ln>
+                        </wps:spPr>
+                        <wps:txbx>
+                          <w:txbxContent>
+                            <w:p>
+                              <w:pPr>
+                                <w:pStyle w:val="NormalWeb"/>
+                                <w:spacing w:before="0" w:beforeAutospacing="0" w:after="200" w:afterAutospacing="0" w:line="276" w:lineRule="auto"/>
+                              </w:pPr>
+                              <w:r>
+                                <w:rPr>
+                                  <w:rFonts w:ascii="Calibri" w:eastAsia="Calibri" w:hAnsi="Calibri"/>
+                                  <w:sz w:val="22"/>
+                                  <w:szCs w:val="22"/>
+                                </w:rPr>
+                                <w:t>FALSE</w:t>
+                              </w:r>
+                            </w:p>
+                          </w:txbxContent>
+                        </wps:txbx>
+                        <wps:bodyPr rot="0" vert="horz" wrap="square" lIns="91440" tIns="45720" rIns="91440" bIns="45720" anchor="t" anchorCtr="0">
+                          <a:noAutofit/>
+                        </wps:bodyPr>
+                      </wps:wsp>
+                      <wps:wsp>
+                        <wps:cNvPr id="112" name="Flowchart: Process 112"/>
+                        <wps:cNvSpPr/>
+                        <wps:spPr>
+                          <a:xfrm>
+                            <a:off x="2787303" y="3498374"/>
+                            <a:ext cx="1372235" cy="656834"/>
+                          </a:xfrm>
+                          <a:prstGeom prst="flowChartProcess">
+                            <a:avLst/>
+                          </a:prstGeom>
+                        </wps:spPr>
+                        <wps:style>
+                          <a:lnRef idx="1">
+                            <a:schemeClr val="accent6"/>
+                          </a:lnRef>
+                          <a:fillRef idx="2">
+                            <a:schemeClr val="accent6"/>
+                          </a:fillRef>
+                          <a:effectRef idx="1">
+                            <a:schemeClr val="accent6"/>
+                          </a:effectRef>
+                          <a:fontRef idx="minor">
+                            <a:schemeClr val="dk1"/>
+                          </a:fontRef>
+                        </wps:style>
+                        <wps:txbx>
+                          <w:txbxContent>
+                            <w:p>
+                              <w:pPr>
+                                <w:pStyle w:val="NormalWeb"/>
+                                <w:spacing w:before="0" w:beforeAutospacing="0" w:after="200" w:afterAutospacing="0" w:line="276" w:lineRule="auto"/>
+                                <w:jc w:val="center"/>
+                              </w:pPr>
+                              <w:r>
+                                <w:rPr>
+                                  <w:rFonts w:eastAsia="Calibri"/>
+                                  <w:sz w:val="22"/>
+                                  <w:szCs w:val="22"/>
+                                </w:rPr>
+                                <w:t>Send a 0x00 byte to confirm receipt of a valid packet</w:t>
+                              </w:r>
+                            </w:p>
+                          </w:txbxContent>
+                        </wps:txbx>
+                        <wps:bodyPr rot="0" spcFirstLastPara="0" vert="horz" wrap="square" lIns="91440" tIns="45720" rIns="91440" bIns="45720" numCol="1" spcCol="0" rtlCol="0" fromWordArt="0" anchor="ctr" anchorCtr="0" forceAA="0" compatLnSpc="1">
+                          <a:prstTxWarp prst="textNoShape">
+                            <a:avLst/>
+                          </a:prstTxWarp>
+                          <a:noAutofit/>
+                        </wps:bodyPr>
+                      </wps:wsp>
+                      <wps:wsp>
+                        <wps:cNvPr id="113" name="Text Box 2"/>
+                        <wps:cNvSpPr txBox="1">
+                          <a:spLocks noChangeArrowheads="1"/>
+                        </wps:cNvSpPr>
+                        <wps:spPr bwMode="auto">
+                          <a:xfrm>
+                            <a:off x="4440243" y="6243487"/>
+                            <a:ext cx="847749" cy="932039"/>
+                          </a:xfrm>
+                          <a:prstGeom prst="rect">
+                            <a:avLst/>
+                          </a:prstGeom>
+                          <a:noFill/>
+                          <a:ln w="9525">
+                            <a:noFill/>
+                            <a:miter lim="800000"/>
+                            <a:headEnd/>
+                            <a:tailEnd/>
+                          </a:ln>
+                        </wps:spPr>
+                        <wps:txbx>
+                          <w:txbxContent>
+                            <w:p>
+                              <w:pPr>
+                                <w:pStyle w:val="NormalWeb"/>
+                                <w:spacing w:before="0" w:beforeAutospacing="0" w:after="200" w:afterAutospacing="0"/>
+                                <w:contextualSpacing/>
+                                <w:jc w:val="center"/>
+                                <w:rPr>
+                                  <w:rFonts w:ascii="Calibri" w:eastAsia="Calibri" w:hAnsi="Calibri"/>
+                                  <w:sz w:val="22"/>
+                                  <w:szCs w:val="22"/>
+                                </w:rPr>
+                              </w:pPr>
+                              <w:r>
+                                <w:rPr>
+                                  <w:rFonts w:ascii="Calibri" w:eastAsia="Calibri" w:hAnsi="Calibri"/>
+                                  <w:sz w:val="22"/>
+                                  <w:szCs w:val="22"/>
+                                </w:rPr>
+                                <w:t>TRUE</w:t>
+                              </w:r>
+                            </w:p>
+                            <w:p>
+                              <w:pPr>
+                                <w:pStyle w:val="NormalWeb"/>
+                                <w:spacing w:before="0" w:beforeAutospacing="0" w:after="200" w:afterAutospacing="0"/>
+                                <w:contextualSpacing/>
+                                <w:jc w:val="center"/>
+                              </w:pPr>
+                              <w:r>
+                                <w:rPr>
+                                  <w:rFonts w:ascii="Calibri" w:eastAsia="Calibri" w:hAnsi="Calibri"/>
+                                  <w:sz w:val="16"/>
+                                  <w:szCs w:val="16"/>
+                                </w:rPr>
+                                <w:br/>
+                              </w:r>
+                              <w:r>
+                                <w:rPr>
+                                  <w:rFonts w:ascii="Calibri" w:eastAsia="Calibri" w:hAnsi="Calibri"/>
+                                  <w:sz w:val="22"/>
+                                  <w:szCs w:val="22"/>
+                                </w:rPr>
+                                <w:t>(ID Packet)</w:t>
+                              </w:r>
+                            </w:p>
+                          </w:txbxContent>
+                        </wps:txbx>
+                        <wps:bodyPr rot="0" vert="horz" wrap="square" lIns="91440" tIns="45720" rIns="91440" bIns="45720" anchor="t" anchorCtr="0">
+                          <a:noAutofit/>
+                        </wps:bodyPr>
+                      </wps:wsp>
+                      <wps:wsp>
+                        <wps:cNvPr id="117" name="Straight Arrow Connector 117"/>
+                        <wps:cNvCnPr>
+                          <a:stCxn id="118" idx="2"/>
+                          <a:endCxn id="121" idx="0"/>
+                        </wps:cNvCnPr>
+                        <wps:spPr>
+                          <a:xfrm>
+                            <a:off x="3464354" y="5607657"/>
+                            <a:ext cx="2437" cy="273060"/>
+                          </a:xfrm>
+                          <a:prstGeom prst="straightConnector1">
+                            <a:avLst/>
+                          </a:prstGeom>
+                          <a:ln w="25400">
+                            <a:tailEnd type="stealth" w="lg" len="lg"/>
+                          </a:ln>
+                        </wps:spPr>
+                        <wps:style>
+                          <a:lnRef idx="1">
+                            <a:schemeClr val="dk1"/>
+                          </a:lnRef>
+                          <a:fillRef idx="0">
+                            <a:schemeClr val="dk1"/>
+                          </a:fillRef>
+                          <a:effectRef idx="0">
+                            <a:schemeClr val="dk1"/>
+                          </a:effectRef>
+                          <a:fontRef idx="minor">
+                            <a:schemeClr val="tx1"/>
+                          </a:fontRef>
+                        </wps:style>
+                        <wps:bodyPr/>
+                      </wps:wsp>
+                      <wps:wsp>
+                        <wps:cNvPr id="118" name="Flowchart: Process 118"/>
+                        <wps:cNvSpPr/>
+                        <wps:spPr>
+                          <a:xfrm>
+                            <a:off x="2692829" y="5157442"/>
+                            <a:ext cx="1543050" cy="450215"/>
+                          </a:xfrm>
+                          <a:prstGeom prst="flowChartProcess">
+                            <a:avLst/>
+                          </a:prstGeom>
+                        </wps:spPr>
+                        <wps:style>
+                          <a:lnRef idx="1">
+                            <a:schemeClr val="accent6"/>
+                          </a:lnRef>
+                          <a:fillRef idx="2">
+                            <a:schemeClr val="accent6"/>
+                          </a:fillRef>
+                          <a:effectRef idx="1">
+                            <a:schemeClr val="accent6"/>
+                          </a:effectRef>
+                          <a:fontRef idx="minor">
+                            <a:schemeClr val="dk1"/>
+                          </a:fontRef>
+                        </wps:style>
+                        <wps:txbx>
+                          <w:txbxContent>
+                            <w:p>
+                              <w:pPr>
+                                <w:pStyle w:val="NormalWeb"/>
+                                <w:spacing w:before="0" w:beforeAutospacing="0" w:after="200" w:afterAutospacing="0" w:line="276" w:lineRule="auto"/>
+                                <w:jc w:val="center"/>
+                              </w:pPr>
+                              <w:r>
+                                <w:rPr>
+                                  <w:rFonts w:eastAsia="Calibri"/>
+                                  <w:sz w:val="22"/>
+                                  <w:szCs w:val="22"/>
+                                </w:rPr>
+                                <w:t xml:space="preserve">Load </w:t>
+                              </w:r>
+                              <w:proofErr w:type="spellStart"/>
+                              <w:proofErr w:type="gramStart"/>
+                              <w:r>
+                                <w:rPr>
+                                  <w:rFonts w:eastAsia="Calibri"/>
+                                  <w:sz w:val="22"/>
+                                  <w:szCs w:val="22"/>
+                                </w:rPr>
+                                <w:t>rx</w:t>
+                              </w:r>
+                              <w:proofErr w:type="spellEnd"/>
+                              <w:proofErr w:type="gramEnd"/>
+                              <w:r>
+                                <w:rPr>
+                                  <w:rFonts w:eastAsia="Calibri"/>
+                                  <w:sz w:val="22"/>
+                                  <w:szCs w:val="22"/>
+                                </w:rPr>
+                                <w:t xml:space="preserve"> serial buffer data into circular buffer </w:t>
+                              </w:r>
+                            </w:p>
+                          </w:txbxContent>
+                        </wps:txbx>
+                        <wps:bodyPr rot="0" spcFirstLastPara="0" vert="horz" wrap="square" lIns="91440" tIns="45720" rIns="91440" bIns="45720" numCol="1" spcCol="0" rtlCol="0" fromWordArt="0" anchor="b" anchorCtr="0" forceAA="0" compatLnSpc="1">
+                          <a:prstTxWarp prst="textNoShape">
+                            <a:avLst/>
+                          </a:prstTxWarp>
+                          <a:noAutofit/>
+                        </wps:bodyPr>
+                      </wps:wsp>
+                      <wps:wsp>
+                        <wps:cNvPr id="119" name="Straight Arrow Connector 119"/>
+                        <wps:cNvCnPr>
+                          <a:stCxn id="26" idx="2"/>
+                          <a:endCxn id="118" idx="0"/>
+                        </wps:cNvCnPr>
+                        <wps:spPr>
+                          <a:xfrm flipH="1">
+                            <a:off x="3464354" y="4903009"/>
+                            <a:ext cx="11063" cy="254433"/>
+                          </a:xfrm>
+                          <a:prstGeom prst="straightConnector1">
+                            <a:avLst/>
+                          </a:prstGeom>
+                          <a:ln w="25400">
+                            <a:tailEnd type="stealth" w="lg" len="lg"/>
+                          </a:ln>
+                        </wps:spPr>
+                        <wps:style>
+                          <a:lnRef idx="1">
+                            <a:schemeClr val="dk1"/>
+                          </a:lnRef>
+                          <a:fillRef idx="0">
+                            <a:schemeClr val="dk1"/>
+                          </a:fillRef>
+                          <a:effectRef idx="0">
+                            <a:schemeClr val="dk1"/>
+                          </a:effectRef>
+                          <a:fontRef idx="minor">
+                            <a:schemeClr val="tx1"/>
+                          </a:fontRef>
+                        </wps:style>
+                        <wps:bodyPr/>
+                      </wps:wsp>
+                      <wps:wsp>
+                        <wps:cNvPr id="121" name="Flowchart: Decision 121"/>
+                        <wps:cNvSpPr/>
+                        <wps:spPr>
+                          <a:xfrm>
+                            <a:off x="2241609" y="5880717"/>
+                            <a:ext cx="2450578" cy="1252876"/>
+                          </a:xfrm>
+                          <a:prstGeom prst="flowChartDecision">
+                            <a:avLst/>
+                          </a:prstGeom>
+                        </wps:spPr>
+                        <wps:style>
+                          <a:lnRef idx="1">
+                            <a:schemeClr val="accent4"/>
+                          </a:lnRef>
+                          <a:fillRef idx="2">
+                            <a:schemeClr val="accent4"/>
+                          </a:fillRef>
+                          <a:effectRef idx="1">
+                            <a:schemeClr val="accent4"/>
+                          </a:effectRef>
+                          <a:fontRef idx="minor">
+                            <a:schemeClr val="dk1"/>
+                          </a:fontRef>
+                        </wps:style>
+                        <wps:txbx>
+                          <w:txbxContent>
+                            <w:p>
+                              <w:pPr>
+                                <w:pStyle w:val="NormalWeb"/>
+                                <w:spacing w:before="0" w:beforeAutospacing="0" w:after="200" w:afterAutospacing="0" w:line="276" w:lineRule="auto"/>
+                                <w:jc w:val="center"/>
+                              </w:pPr>
+                              <w:r>
+                                <w:rPr>
+                                  <w:rFonts w:eastAsia="Calibri"/>
+                                  <w:sz w:val="22"/>
+                                  <w:szCs w:val="22"/>
+                                </w:rPr>
+                                <w:t xml:space="preserve">Check circular buffer for valid ID or setup packet </w:t>
+                              </w:r>
+                            </w:p>
+                          </w:txbxContent>
+                        </wps:txbx>
+                        <wps:bodyPr rot="0" spcFirstLastPara="0" vert="horz" wrap="square" lIns="91440" tIns="45720" rIns="91440" bIns="45720" numCol="1" spcCol="0" rtlCol="0" fromWordArt="0" anchor="ctr" anchorCtr="0" forceAA="0" compatLnSpc="1">
+                          <a:prstTxWarp prst="textNoShape">
+                            <a:avLst/>
+                          </a:prstTxWarp>
+                          <a:noAutofit/>
+                        </wps:bodyPr>
+                      </wps:wsp>
+                      <wps:wsp>
+                        <wps:cNvPr id="122" name="Straight Arrow Connector 110"/>
+                        <wps:cNvCnPr>
+                          <a:stCxn id="121" idx="1"/>
+                          <a:endCxn id="118" idx="1"/>
+                        </wps:cNvCnPr>
+                        <wps:spPr>
+                          <a:xfrm rot="10800000" flipH="1">
+                            <a:off x="2241609" y="5382551"/>
+                            <a:ext cx="451220" cy="1124605"/>
+                          </a:xfrm>
+                          <a:prstGeom prst="bentConnector3">
+                            <a:avLst>
+                              <a:gd name="adj1" fmla="val -97335"/>
+                            </a:avLst>
+                          </a:prstGeom>
+                          <a:ln w="25400">
+                            <a:solidFill>
+                              <a:srgbClr val="FF0000"/>
+                            </a:solidFill>
+                            <a:tailEnd type="stealth" w="lg" len="lg"/>
+                          </a:ln>
+                        </wps:spPr>
+                        <wps:style>
+                          <a:lnRef idx="1">
+                            <a:schemeClr val="dk1"/>
+                          </a:lnRef>
+                          <a:fillRef idx="0">
+                            <a:schemeClr val="dk1"/>
+                          </a:fillRef>
+                          <a:effectRef idx="0">
+                            <a:schemeClr val="dk1"/>
+                          </a:effectRef>
+                          <a:fontRef idx="minor">
+                            <a:schemeClr val="tx1"/>
+                          </a:fontRef>
+                        </wps:style>
+                        <wps:bodyPr/>
+                      </wps:wsp>
+                      <wps:wsp>
+                        <wps:cNvPr id="123" name="Text Box 2"/>
+                        <wps:cNvSpPr txBox="1">
+                          <a:spLocks noChangeArrowheads="1"/>
+                        </wps:cNvSpPr>
+                        <wps:spPr bwMode="auto">
+                          <a:xfrm>
+                            <a:off x="1633804" y="7918887"/>
+                            <a:ext cx="658495" cy="304165"/>
+                          </a:xfrm>
+                          <a:prstGeom prst="rect">
+                            <a:avLst/>
+                          </a:prstGeom>
+                          <a:noFill/>
+                          <a:ln w="9525">
+                            <a:noFill/>
+                            <a:miter lim="800000"/>
+                            <a:headEnd/>
+                            <a:tailEnd/>
+                          </a:ln>
+                        </wps:spPr>
+                        <wps:txbx>
+                          <w:txbxContent>
+                            <w:p>
+                              <w:pPr>
+                                <w:pStyle w:val="NormalWeb"/>
+                                <w:spacing w:before="0" w:beforeAutospacing="0" w:after="200" w:afterAutospacing="0" w:line="276" w:lineRule="auto"/>
+                              </w:pPr>
+                              <w:r>
+                                <w:rPr>
+                                  <w:rFonts w:ascii="Calibri" w:eastAsia="Calibri" w:hAnsi="Calibri"/>
+                                  <w:sz w:val="22"/>
+                                  <w:szCs w:val="22"/>
+                                </w:rPr>
+                                <w:t>FALSE</w:t>
+                              </w:r>
+                            </w:p>
+                          </w:txbxContent>
+                        </wps:txbx>
+                        <wps:bodyPr rot="0" vert="horz" wrap="square" lIns="91440" tIns="45720" rIns="91440" bIns="45720" anchor="t" anchorCtr="0">
+                          <a:noAutofit/>
+                        </wps:bodyPr>
+                      </wps:wsp>
+                      <wps:wsp>
+                        <wps:cNvPr id="125" name="Straight Arrow Connector 125"/>
+                        <wps:cNvCnPr>
+                          <a:stCxn id="121" idx="3"/>
+                          <a:endCxn id="112" idx="3"/>
+                        </wps:cNvCnPr>
+                        <wps:spPr>
+                          <a:xfrm flipH="1" flipV="1">
+                            <a:off x="4159538" y="3826791"/>
+                            <a:ext cx="532649" cy="2680364"/>
+                          </a:xfrm>
+                          <a:prstGeom prst="bentConnector3">
+                            <a:avLst>
+                              <a:gd name="adj1" fmla="val -73753"/>
+                            </a:avLst>
+                          </a:prstGeom>
+                          <a:ln w="25400">
+                            <a:solidFill>
+                              <a:srgbClr val="FFC000"/>
+                            </a:solidFill>
+                            <a:tailEnd type="stealth" w="lg" len="lg"/>
+                          </a:ln>
+                        </wps:spPr>
+                        <wps:style>
+                          <a:lnRef idx="1">
+                            <a:schemeClr val="dk1"/>
+                          </a:lnRef>
+                          <a:fillRef idx="0">
+                            <a:schemeClr val="dk1"/>
+                          </a:fillRef>
+                          <a:effectRef idx="0">
+                            <a:schemeClr val="dk1"/>
+                          </a:effectRef>
+                          <a:fontRef idx="minor">
+                            <a:schemeClr val="tx1"/>
+                          </a:fontRef>
+                        </wps:style>
+                        <wps:bodyPr/>
+                      </wps:wsp>
+                      <wps:wsp>
+                        <wps:cNvPr id="126" name="Text Box 2"/>
+                        <wps:cNvSpPr txBox="1">
+                          <a:spLocks noChangeArrowheads="1"/>
+                        </wps:cNvSpPr>
+                        <wps:spPr bwMode="auto">
+                          <a:xfrm>
+                            <a:off x="3432156" y="3178126"/>
+                            <a:ext cx="658495" cy="304165"/>
+                          </a:xfrm>
+                          <a:prstGeom prst="rect">
+                            <a:avLst/>
+                          </a:prstGeom>
+                          <a:noFill/>
+                          <a:ln w="9525">
+                            <a:noFill/>
+                            <a:miter lim="800000"/>
+                            <a:headEnd/>
+                            <a:tailEnd/>
+                          </a:ln>
+                        </wps:spPr>
+                        <wps:txbx>
+                          <w:txbxContent>
+                            <w:p>
+                              <w:pPr>
+                                <w:pStyle w:val="NormalWeb"/>
+                                <w:spacing w:before="0" w:beforeAutospacing="0" w:after="200" w:afterAutospacing="0" w:line="276" w:lineRule="auto"/>
+                              </w:pPr>
+                              <w:r>
+                                <w:rPr>
+                                  <w:rFonts w:ascii="Calibri" w:eastAsia="Calibri" w:hAnsi="Calibri"/>
+                                  <w:sz w:val="22"/>
+                                  <w:szCs w:val="22"/>
+                                </w:rPr>
+                                <w:t>TRUE</w:t>
+                              </w:r>
+                            </w:p>
+                          </w:txbxContent>
+                        </wps:txbx>
+                        <wps:bodyPr rot="0" vert="horz" wrap="square" lIns="91440" tIns="45720" rIns="91440" bIns="45720" anchor="t" anchorCtr="0">
+                          <a:noAutofit/>
+                        </wps:bodyPr>
+                      </wps:wsp>
+                      <wps:wsp>
+                        <wps:cNvPr id="127" name="Flowchart: Decision 127"/>
+                        <wps:cNvSpPr/>
+                        <wps:spPr>
+                          <a:xfrm>
+                            <a:off x="2061079" y="7529542"/>
+                            <a:ext cx="2812847" cy="1252220"/>
+                          </a:xfrm>
+                          <a:prstGeom prst="flowChartDecision">
+                            <a:avLst/>
+                          </a:prstGeom>
+                        </wps:spPr>
+                        <wps:style>
+                          <a:lnRef idx="1">
+                            <a:schemeClr val="accent4"/>
+                          </a:lnRef>
+                          <a:fillRef idx="2">
+                            <a:schemeClr val="accent4"/>
+                          </a:fillRef>
+                          <a:effectRef idx="1">
+                            <a:schemeClr val="accent4"/>
+                          </a:effectRef>
+                          <a:fontRef idx="minor">
+                            <a:schemeClr val="dk1"/>
+                          </a:fontRef>
+                        </wps:style>
+                        <wps:txbx>
+                          <w:txbxContent>
+                            <w:p>
+                              <w:pPr>
+                                <w:pStyle w:val="NormalWeb"/>
+                                <w:spacing w:before="0" w:beforeAutospacing="0" w:after="200" w:afterAutospacing="0" w:line="276" w:lineRule="auto"/>
+                                <w:jc w:val="center"/>
+                              </w:pPr>
+                              <w:r>
+                                <w:rPr>
+                                  <w:rFonts w:eastAsia="Calibri"/>
+                                  <w:sz w:val="22"/>
+                                  <w:szCs w:val="22"/>
+                                </w:rPr>
+                                <w:t xml:space="preserve">Check that sent and received setup packets match </w:t>
+                              </w:r>
+                            </w:p>
+                          </w:txbxContent>
+                        </wps:txbx>
+                        <wps:bodyPr rot="0" spcFirstLastPara="0" vert="horz" wrap="square" lIns="91440" tIns="45720" rIns="91440" bIns="45720" numCol="1" spcCol="0" rtlCol="0" fromWordArt="0" anchor="ctr" anchorCtr="0" forceAA="0" compatLnSpc="1">
+                          <a:prstTxWarp prst="textNoShape">
+                            <a:avLst/>
+                          </a:prstTxWarp>
+                          <a:noAutofit/>
+                        </wps:bodyPr>
+                      </wps:wsp>
+                      <wps:wsp>
+                        <wps:cNvPr id="128" name="Straight Arrow Connector 110"/>
+                        <wps:cNvCnPr>
+                          <a:stCxn id="121" idx="2"/>
+                          <a:endCxn id="127" idx="0"/>
+                        </wps:cNvCnPr>
+                        <wps:spPr>
+                          <a:xfrm rot="16200000" flipH="1">
+                            <a:off x="3269226" y="7331264"/>
+                            <a:ext cx="395949" cy="605"/>
+                          </a:xfrm>
+                          <a:prstGeom prst="bentConnector3">
+                            <a:avLst>
+                              <a:gd name="adj1" fmla="val 50000"/>
+                            </a:avLst>
+                          </a:prstGeom>
+                          <a:ln w="25400">
+                            <a:solidFill>
+                              <a:srgbClr val="00B050"/>
+                            </a:solidFill>
+                            <a:tailEnd type="stealth" w="lg" len="lg"/>
+                          </a:ln>
+                        </wps:spPr>
+                        <wps:style>
+                          <a:lnRef idx="1">
+                            <a:schemeClr val="dk1"/>
+                          </a:lnRef>
+                          <a:fillRef idx="0">
+                            <a:schemeClr val="dk1"/>
+                          </a:fillRef>
+                          <a:effectRef idx="0">
+                            <a:schemeClr val="dk1"/>
+                          </a:effectRef>
+                          <a:fontRef idx="minor">
+                            <a:schemeClr val="tx1"/>
+                          </a:fontRef>
+                        </wps:style>
+                        <wps:bodyPr/>
+                      </wps:wsp>
+                      <wps:wsp>
+                        <wps:cNvPr id="129" name="Text Box 2"/>
+                        <wps:cNvSpPr txBox="1">
+                          <a:spLocks noChangeArrowheads="1"/>
+                        </wps:cNvSpPr>
+                        <wps:spPr bwMode="auto">
+                          <a:xfrm>
+                            <a:off x="3441891" y="7098378"/>
+                            <a:ext cx="1260627" cy="931545"/>
+                          </a:xfrm>
+                          <a:prstGeom prst="rect">
+                            <a:avLst/>
+                          </a:prstGeom>
+                          <a:noFill/>
+                          <a:ln w="9525">
+                            <a:noFill/>
+                            <a:miter lim="800000"/>
+                            <a:headEnd/>
+                            <a:tailEnd/>
+                          </a:ln>
+                        </wps:spPr>
+                        <wps:txbx>
+                          <w:txbxContent>
+                            <w:p>
+                              <w:pPr>
+                                <w:pStyle w:val="NormalWeb"/>
+                                <w:spacing w:before="0" w:beforeAutospacing="0" w:after="200" w:afterAutospacing="0"/>
+                              </w:pPr>
+                              <w:proofErr w:type="gramStart"/>
+                              <w:r>
+                                <w:rPr>
+                                  <w:rFonts w:ascii="Calibri" w:eastAsia="Calibri" w:hAnsi="Calibri"/>
+                                  <w:sz w:val="22"/>
+                                  <w:szCs w:val="22"/>
+                                </w:rPr>
+                                <w:t>TRUE</w:t>
+                              </w:r>
+                              <w:proofErr w:type="gramEnd"/>
+                              <w:r>
+                                <w:rPr>
+                                  <w:rFonts w:ascii="Calibri" w:eastAsia="Calibri" w:hAnsi="Calibri"/>
+                                  <w:sz w:val="16"/>
+                                  <w:szCs w:val="16"/>
+                                </w:rPr>
+                                <w:br/>
+                              </w:r>
+                              <w:r>
+                                <w:rPr>
+                                  <w:rFonts w:ascii="Calibri" w:eastAsia="Calibri" w:hAnsi="Calibri"/>
+                                  <w:sz w:val="22"/>
+                                  <w:szCs w:val="22"/>
+                                </w:rPr>
+                                <w:t>(Setup Packet)</w:t>
+                              </w:r>
+                            </w:p>
+                          </w:txbxContent>
+                        </wps:txbx>
+                        <wps:bodyPr rot="0" vert="horz" wrap="square" lIns="91440" tIns="45720" rIns="91440" bIns="45720" anchor="t" anchorCtr="0">
+                          <a:noAutofit/>
+                        </wps:bodyPr>
+                      </wps:wsp>
+                      <wps:wsp>
+                        <wps:cNvPr id="130" name="Flowchart: Process 130"/>
+                        <wps:cNvSpPr/>
+                        <wps:spPr>
+                          <a:xfrm>
+                            <a:off x="151425" y="7932207"/>
+                            <a:ext cx="1444625" cy="450215"/>
+                          </a:xfrm>
+                          <a:prstGeom prst="flowChartProcess">
+                            <a:avLst/>
+                          </a:prstGeom>
+                        </wps:spPr>
+                        <wps:style>
+                          <a:lnRef idx="1">
+                            <a:schemeClr val="accent6"/>
+                          </a:lnRef>
+                          <a:fillRef idx="2">
+                            <a:schemeClr val="accent6"/>
+                          </a:fillRef>
+                          <a:effectRef idx="1">
+                            <a:schemeClr val="accent6"/>
+                          </a:effectRef>
+                          <a:fontRef idx="minor">
+                            <a:schemeClr val="dk1"/>
+                          </a:fontRef>
+                        </wps:style>
+                        <wps:txbx>
+                          <w:txbxContent>
+                            <w:p>
+                              <w:pPr>
+                                <w:pStyle w:val="NormalWeb"/>
+                                <w:spacing w:before="0" w:beforeAutospacing="0" w:after="200" w:afterAutospacing="0" w:line="276" w:lineRule="auto"/>
+                                <w:jc w:val="center"/>
+                              </w:pPr>
+                              <w:r>
+                                <w:rPr>
+                                  <w:rFonts w:eastAsia="Calibri"/>
+                                  <w:sz w:val="22"/>
+                                  <w:szCs w:val="22"/>
+                                </w:rPr>
+                                <w:t>Disconnect from COM port</w:t>
+                              </w:r>
+                            </w:p>
+                          </w:txbxContent>
+                        </wps:txbx>
+                        <wps:bodyPr rot="0" spcFirstLastPara="0" vert="horz" wrap="square" lIns="91440" tIns="45720" rIns="91440" bIns="45720" numCol="1" spcCol="0" rtlCol="0" fromWordArt="0" anchor="ctr" anchorCtr="0" forceAA="0" compatLnSpc="1">
+                          <a:prstTxWarp prst="textNoShape">
+                            <a:avLst/>
+                          </a:prstTxWarp>
+                          <a:noAutofit/>
+                        </wps:bodyPr>
+                      </wps:wsp>
+                      <wps:wsp>
+                        <wps:cNvPr id="131" name="Straight Arrow Connector 110"/>
+                        <wps:cNvCnPr>
+                          <a:stCxn id="127" idx="1"/>
+                          <a:endCxn id="130" idx="3"/>
+                        </wps:cNvCnPr>
+                        <wps:spPr>
+                          <a:xfrm rot="10800000" flipV="1">
+                            <a:off x="1596051" y="8155651"/>
+                            <a:ext cx="465029" cy="1663"/>
+                          </a:xfrm>
+                          <a:prstGeom prst="bentConnector3">
+                            <a:avLst>
+                              <a:gd name="adj1" fmla="val 50000"/>
+                            </a:avLst>
+                          </a:prstGeom>
+                          <a:ln w="25400">
+                            <a:solidFill>
+                              <a:srgbClr val="FF0000"/>
+                            </a:solidFill>
+                            <a:tailEnd type="stealth" w="lg" len="lg"/>
+                          </a:ln>
+                        </wps:spPr>
+                        <wps:style>
+                          <a:lnRef idx="1">
+                            <a:schemeClr val="dk1"/>
+                          </a:lnRef>
+                          <a:fillRef idx="0">
+                            <a:schemeClr val="dk1"/>
+                          </a:fillRef>
+                          <a:effectRef idx="0">
+                            <a:schemeClr val="dk1"/>
+                          </a:effectRef>
+                          <a:fontRef idx="minor">
+                            <a:schemeClr val="tx1"/>
+                          </a:fontRef>
+                        </wps:style>
+                        <wps:bodyPr/>
+                      </wps:wsp>
+                      <wps:wsp>
+                        <wps:cNvPr id="132" name="Curved Connector 40"/>
+                        <wps:cNvCnPr>
+                          <a:stCxn id="130" idx="0"/>
+                          <a:endCxn id="2" idx="1"/>
+                        </wps:cNvCnPr>
+                        <wps:spPr>
+                          <a:xfrm rot="5400000" flipH="1" flipV="1">
+                            <a:off x="-1939563" y="3298048"/>
+                            <a:ext cx="7447460" cy="1820859"/>
+                          </a:xfrm>
+                          <a:prstGeom prst="bentConnector2">
+                            <a:avLst/>
+                          </a:prstGeom>
+                          <a:ln w="25400">
+                            <a:solidFill>
+                              <a:schemeClr val="tx1"/>
+                            </a:solidFill>
+                            <a:tailEnd type="stealth" w="lg" len="lg"/>
+                          </a:ln>
+                        </wps:spPr>
+                        <wps:style>
+                          <a:lnRef idx="1">
+                            <a:schemeClr val="accent1"/>
+                          </a:lnRef>
+                          <a:fillRef idx="0">
+                            <a:schemeClr val="accent1"/>
+                          </a:fillRef>
+                          <a:effectRef idx="0">
+                            <a:schemeClr val="accent1"/>
+                          </a:effectRef>
+                          <a:fontRef idx="minor">
+                            <a:schemeClr val="tx1"/>
+                          </a:fontRef>
+                        </wps:style>
+                        <wps:bodyPr/>
+                      </wps:wsp>
+                      <wps:wsp>
+                        <wps:cNvPr id="133" name="Flowchart: Terminator 133"/>
+                        <wps:cNvSpPr/>
+                        <wps:spPr>
+                          <a:xfrm>
+                            <a:off x="5287545" y="7819050"/>
+                            <a:ext cx="1590040" cy="675640"/>
+                          </a:xfrm>
+                          <a:prstGeom prst="flowChartTerminator">
+                            <a:avLst/>
+                          </a:prstGeom>
+                        </wps:spPr>
+                        <wps:style>
+                          <a:lnRef idx="1">
+                            <a:schemeClr val="accent2"/>
+                          </a:lnRef>
+                          <a:fillRef idx="2">
+                            <a:schemeClr val="accent2"/>
+                          </a:fillRef>
+                          <a:effectRef idx="1">
+                            <a:schemeClr val="accent2"/>
+                          </a:effectRef>
+                          <a:fontRef idx="minor">
+                            <a:schemeClr val="dk1"/>
+                          </a:fontRef>
+                        </wps:style>
+                        <wps:txbx>
+                          <w:txbxContent>
+                            <w:p>
+                              <w:pPr>
+                                <w:pStyle w:val="NormalWeb"/>
+                                <w:spacing w:before="0" w:beforeAutospacing="0" w:after="200" w:afterAutospacing="0" w:line="276" w:lineRule="auto"/>
+                                <w:jc w:val="center"/>
+                              </w:pPr>
+                              <w:r>
+                                <w:rPr>
+                                  <w:rFonts w:eastAsia="Calibri"/>
+                                  <w:sz w:val="22"/>
+                                  <w:szCs w:val="22"/>
+                                </w:rPr>
+                                <w:t>Apply setup and start driver run loop</w:t>
+                              </w:r>
+                            </w:p>
+                          </w:txbxContent>
+                        </wps:txbx>
+                        <wps:bodyPr rot="0" spcFirstLastPara="0" vert="horz" wrap="square" lIns="91440" tIns="45720" rIns="91440" bIns="45720" numCol="1" spcCol="0" rtlCol="0" fromWordArt="0" anchor="ctr" anchorCtr="0" forceAA="0" compatLnSpc="1">
+                          <a:prstTxWarp prst="textNoShape">
+                            <a:avLst/>
+                          </a:prstTxWarp>
+                          <a:noAutofit/>
+                        </wps:bodyPr>
+                      </wps:wsp>
+                      <wps:wsp>
+                        <wps:cNvPr id="134" name="Text Box 2"/>
+                        <wps:cNvSpPr txBox="1">
+                          <a:spLocks noChangeArrowheads="1"/>
+                        </wps:cNvSpPr>
+                        <wps:spPr bwMode="auto">
+                          <a:xfrm>
+                            <a:off x="1799250" y="6281458"/>
+                            <a:ext cx="657860" cy="303530"/>
+                          </a:xfrm>
+                          <a:prstGeom prst="rect">
+                            <a:avLst/>
+                          </a:prstGeom>
+                          <a:noFill/>
+                          <a:ln w="9525">
+                            <a:noFill/>
+                            <a:miter lim="800000"/>
+                            <a:headEnd/>
+                            <a:tailEnd/>
+                          </a:ln>
+                        </wps:spPr>
+                        <wps:txbx>
+                          <w:txbxContent>
+                            <w:p>
+                              <w:pPr>
+                                <w:pStyle w:val="NormalWeb"/>
+                                <w:spacing w:before="0" w:beforeAutospacing="0" w:after="200" w:afterAutospacing="0" w:line="276" w:lineRule="auto"/>
+                              </w:pPr>
+                              <w:r>
+                                <w:rPr>
+                                  <w:rFonts w:ascii="Calibri" w:eastAsia="Calibri" w:hAnsi="Calibri"/>
+                                  <w:sz w:val="22"/>
+                                  <w:szCs w:val="22"/>
+                                </w:rPr>
+                                <w:t>FALSE</w:t>
+                              </w:r>
+                            </w:p>
+                          </w:txbxContent>
+                        </wps:txbx>
+                        <wps:bodyPr rot="0" vert="horz" wrap="square" lIns="91440" tIns="45720" rIns="91440" bIns="45720" anchor="t" anchorCtr="0">
+                          <a:noAutofit/>
+                        </wps:bodyPr>
+                      </wps:wsp>
+                      <wps:wsp>
+                        <wps:cNvPr id="135" name="Straight Arrow Connector 110"/>
+                        <wps:cNvCnPr>
+                          <a:stCxn id="127" idx="3"/>
+                          <a:endCxn id="133" idx="1"/>
+                        </wps:cNvCnPr>
+                        <wps:spPr>
+                          <a:xfrm>
+                            <a:off x="4873926" y="8155652"/>
+                            <a:ext cx="413619" cy="1218"/>
+                          </a:xfrm>
+                          <a:prstGeom prst="bentConnector3">
+                            <a:avLst>
+                              <a:gd name="adj1" fmla="val 50000"/>
+                            </a:avLst>
+                          </a:prstGeom>
+                          <a:ln w="25400">
+                            <a:solidFill>
+                              <a:srgbClr val="00B050"/>
+                            </a:solidFill>
+                            <a:tailEnd type="stealth" w="lg" len="lg"/>
+                          </a:ln>
+                        </wps:spPr>
+                        <wps:style>
+                          <a:lnRef idx="1">
+                            <a:schemeClr val="dk1"/>
+                          </a:lnRef>
+                          <a:fillRef idx="0">
+                            <a:schemeClr val="dk1"/>
+                          </a:fillRef>
+                          <a:effectRef idx="0">
+                            <a:schemeClr val="dk1"/>
+                          </a:effectRef>
+                          <a:fontRef idx="minor">
+                            <a:schemeClr val="tx1"/>
+                          </a:fontRef>
+                        </wps:style>
+                        <wps:bodyPr/>
+                      </wps:wsp>
+                      <wps:wsp>
+                        <wps:cNvPr id="136" name="Text Box 2"/>
+                        <wps:cNvSpPr txBox="1">
+                          <a:spLocks noChangeArrowheads="1"/>
+                        </wps:cNvSpPr>
+                        <wps:spPr bwMode="auto">
+                          <a:xfrm>
+                            <a:off x="4771050" y="7922517"/>
+                            <a:ext cx="657860" cy="303530"/>
+                          </a:xfrm>
+                          <a:prstGeom prst="rect">
+                            <a:avLst/>
+                          </a:prstGeom>
+                          <a:noFill/>
+                          <a:ln w="9525">
+                            <a:noFill/>
+                            <a:miter lim="800000"/>
+                            <a:headEnd/>
+                            <a:tailEnd/>
+                          </a:ln>
+                        </wps:spPr>
+                        <wps:txbx>
+                          <w:txbxContent>
+                            <w:p>
+                              <w:pPr>
+                                <w:pStyle w:val="NormalWeb"/>
+                                <w:spacing w:before="0" w:beforeAutospacing="0" w:after="200" w:afterAutospacing="0" w:line="276" w:lineRule="auto"/>
+                              </w:pPr>
+                              <w:r>
+                                <w:rPr>
+                                  <w:rFonts w:ascii="Calibri" w:eastAsia="Calibri" w:hAnsi="Calibri"/>
+                                  <w:sz w:val="22"/>
+                                  <w:szCs w:val="22"/>
+                                </w:rPr>
+                                <w:t>TRUE</w:t>
+                              </w:r>
+                            </w:p>
+                          </w:txbxContent>
+                        </wps:txbx>
+                        <wps:bodyPr rot="0" vert="horz" wrap="square" lIns="91440" tIns="45720" rIns="91440" bIns="45720" anchor="t" anchorCtr="0">
+                          <a:noAutofit/>
+                        </wps:bodyPr>
+                      </wps:wsp>
+                    </wpc:wpc>
+                  </a:graphicData>
+                </a:graphic>
+              </wp:inline>
+            </w:drawing>
+          </mc:Choice>
+          <mc:Fallback>
+            <w:pict>
+              <v:group id="Canvas 1" o:spid="_x0000_s1071" editas="canvas" style="width:545.95pt;height:714.35pt;mso-position-horizontal-relative:char;mso-position-vertical-relative:line" coordsize="69329,90722" o:gfxdata="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">
+                <v:shape id="_x0000_s1072" type="#_x0000_t75" style="position:absolute;width:69329;height:90722;visibility:visible;mso-wrap-style:square">
+                  <v:fill o:detectmouseclick="t"/>
+                  <v:path o:connecttype="none"/>
+                </v:shape>
+                <v:shape id="Flowchart: Terminator 2" o:spid="_x0000_s1073" type="#_x0000_t116" style="position:absolute;left:26945;top:1465;width:15378;height:6764;visibility:visible;mso-wrap-style:square;v-text-anchor:middle" o:gfxdata="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" fillcolor="#cdddac [1622]" strokecolor="#94b64e [3046]">
+                  <v:fill color2="#f0f4e6 [502]" rotate="t" angle="180" colors="0 #dafda7;22938f #e4fdc2;1 #f5ffe6" focus="100%" type="gradient"/>
+                  <v:shadow on="t" color="black" opacity="24903f" origin=",.5" offset="0,.55556mm"/>
+                  <v:textbox>
+                    <w:txbxContent>
+                      <w:p>
+                        <w:pPr>
+                          <w:jc w:val="center"/>
+                        </w:pPr>
+                        <w:r>
+                          <w:t>Open</w:t>
+                        </w:r>
+                        <w:r>
+                          <w:t xml:space="preserve"> COM port </w:t>
+                        </w:r>
+                        <w:r>
+                          <w:t>connection</w:t>
+                        </w:r>
+                        <w:r>
+                          <w:t xml:space="preserve"> to driver</w:t>
+                        </w:r>
+                      </w:p>
+                    </w:txbxContent>
+                  </v:textbox>
+                </v:shape>
+                <v:shape id="Straight Arrow Connector 4" o:spid="_x0000_s1074" type="#_x0000_t32" style="position:absolute;left:34639;top:15437;width:31;height:2730;visibility:visible;mso-wrap-style:square" o:connectortype="straight" o:gfxdata="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" strokecolor="black [3040]" strokeweight="2pt">
+                  <v:stroke endarrow="classic" endarrowwidth="wide" endarrowlength="long"/>
+                </v:shape>
+                <v:shape id="Flowchart: Process 26" o:spid="_x0000_s1075" type="#_x0000_t109" style="position:absolute;left:27527;top:44526;width:14453;height:4504;visibility:visible;mso-wrap-style:square;v-text-anchor:middle" o:gfxdata="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" fillcolor="#fbcaa2 [1625]" strokecolor="#f68c36 [3049]">
+                  <v:fill color2="#fdefe3 [505]" rotate="t" angle="180" colors="0 #ffbe86;22938f #ffd0aa;1 #ffebdb" focus="100%" type="gradient"/>
+                  <v:shadow on="t" color="black" opacity="24903f" origin=",.5" offset="0,.55556mm"/>
+                  <v:textbox>
+                    <w:txbxContent>
+                      <w:p>
+                        <w:pPr>
+                          <w:pStyle w:val="NormalWeb"/>
+                          <w:spacing w:before="0" w:beforeAutospacing="0" w:after="200" w:afterAutospacing="0" w:line="276" w:lineRule="auto"/>
+                          <w:jc w:val="center"/>
+                        </w:pPr>
+                        <w:r>
+                          <w:rPr>
+                            <w:rFonts w:eastAsia="Calibri"/>
+                            <w:sz w:val="22"/>
+                            <w:szCs w:val="22"/>
+                          </w:rPr>
+                          <w:t>Send setup packet</w:t>
+                        </w:r>
+                      </w:p>
+                    </w:txbxContent>
+                  </v:textbox>
+                </v:shape>
+                <v:shape id="Straight Arrow Connector 27" o:spid="_x0000_s1076" type="#_x0000_t32" style="position:absolute;left:34734;top:41552;width:20;height:2974;visibility:visible;mso-wrap-style:square" o:connectortype="straight" o:gfxdata="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" strokecolor="black [3213]" strokeweight="2pt">
+                  <v:stroke endarrow="classic" endarrowwidth="wide" endarrowlength="long"/>
+                </v:shape>
+                <v:shape id="Flowchart: Stored Data 29" o:spid="_x0000_s1077" type="#_x0000_t130" style="position:absolute;left:9912;top:44525;width:16294;height:4504;visibility:visible;mso-wrap-style:square;v-text-anchor:middle" o:gfxdata="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" fillcolor="gray [1616]" strokecolor="black [3040]">
+                  <v:fill color2="#d9d9d9 [496]" rotate="t" angle="180" colors="0 #bcbcbc;22938f #d0d0d0;1 #ededed" focus="100%" type="gradient"/>
+                  <v:shadow on="t" color="black" opacity="24903f" origin=",.5" offset="0,.55556mm"/>
+                  <v:textbox>
+                    <w:txbxContent>
+                      <w:p>
+                        <w:pPr>
+                          <w:pStyle w:val="NormalWeb"/>
+                          <w:spacing w:before="0" w:beforeAutospacing="0" w:after="200" w:afterAutospacing="0" w:line="276" w:lineRule="auto"/>
+                          <w:jc w:val="center"/>
+                        </w:pPr>
+                        <w:r>
+                          <w:rPr>
+                            <w:rFonts w:eastAsia="Calibri"/>
+                            <w:sz w:val="22"/>
+                            <w:szCs w:val="22"/>
+                          </w:rPr>
+                          <w:t xml:space="preserve">Load </w:t>
+                        </w:r>
+                        <w:r>
+                          <w:rPr>
+                            <w:rFonts w:eastAsia="Calibri"/>
+                            <w:sz w:val="22"/>
+                            <w:szCs w:val="22"/>
+                          </w:rPr>
+                          <w:t xml:space="preserve">setup data from </w:t>
+                        </w:r>
+                        <w:proofErr w:type="spellStart"/>
+                        <w:r>
+                          <w:rPr>
+                            <w:rFonts w:eastAsia="Calibri"/>
+                            <w:sz w:val="22"/>
+                            <w:szCs w:val="22"/>
+                          </w:rPr>
+                          <w:t>prefs</w:t>
+                        </w:r>
+                        <w:proofErr w:type="spellEnd"/>
+                      </w:p>
+                    </w:txbxContent>
+                  </v:textbox>
+                </v:shape>
+                <v:shape id="Flowchart: Process 45" o:spid="_x0000_s1078" type="#_x0000_t109" style="position:absolute;left:26921;top:10933;width:15437;height:4504;visibility:visible;mso-wrap-style:square;v-text-anchor:bottom" o:gfxdata="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" fillcolor="#fbcaa2 [1625]" strokecolor="#f68c36 [3049]">
+                  <v:fill color2="#fdefe3 [505]" rotate="t" angle="180" colors="0 #ffbe86;22938f #ffd0aa;1 #ffebdb" focus="100%" type="gradient"/>
+                  <v:shadow on="t" color="black" opacity="24903f" origin=",.5" offset="0,.55556mm"/>
+                  <v:textbox>
+                    <w:txbxContent>
+                      <w:p>
+                        <w:pPr>
+                          <w:pStyle w:val="NormalWeb"/>
+                          <w:spacing w:before="0" w:beforeAutospacing="0" w:after="200" w:afterAutospacing="0" w:line="276" w:lineRule="auto"/>
+                          <w:jc w:val="center"/>
+                        </w:pPr>
+                        <w:r>
+                          <w:rPr>
+                            <w:rFonts w:eastAsia="Calibri"/>
+                            <w:sz w:val="22"/>
+                            <w:szCs w:val="22"/>
+                          </w:rPr>
+                          <w:t xml:space="preserve">Load </w:t>
+                        </w:r>
+                        <w:proofErr w:type="spellStart"/>
+                        <w:proofErr w:type="gramStart"/>
+                        <w:r>
+                          <w:rPr>
+                            <w:rFonts w:eastAsia="Calibri"/>
+                            <w:sz w:val="22"/>
+                            <w:szCs w:val="22"/>
+                          </w:rPr>
+                          <w:t>rx</w:t>
+                        </w:r>
+                        <w:proofErr w:type="spellEnd"/>
+                        <w:proofErr w:type="gramEnd"/>
+                        <w:r>
+                          <w:rPr>
+                            <w:rFonts w:eastAsia="Calibri"/>
+                            <w:sz w:val="22"/>
+                            <w:szCs w:val="22"/>
+                          </w:rPr>
+                          <w:t xml:space="preserve"> serial buffer data into circular buffer </w:t>
+                        </w:r>
+                      </w:p>
+                    </w:txbxContent>
+                  </v:textbox>
+                </v:shape>
+                <v:shape id="Straight Arrow Connector 46" o:spid="_x0000_s1079" type="#_x0000_t32" style="position:absolute;left:34634;top:8229;width:5;height:2704;visibility:visible;mso-wrap-style:square" o:connectortype="straight" o:gfxdata="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" strokecolor="black [3040]" strokeweight="2pt">
+                  <v:stroke endarrow="classic" endarrowwidth="wide" endarrowlength="long"/>
+                </v:shape>
+                <v:shape id="Straight Arrow Connector 49" o:spid="_x0000_s1080" type="#_x0000_t32" style="position:absolute;left:34670;top:31534;width:64;height:3449;visibility:visible;mso-wrap-style:square" o:connectortype="straight" o:gfxdata="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" strokecolor="#00b050" strokeweight="2pt">
+                  <v:stroke endarrow="classic" endarrowwidth="wide" endarrowlength="long"/>
+                </v:shape>
+                <v:shape id="Straight Arrow Connector 60" o:spid="_x0000_s1081" type="#_x0000_t32" style="position:absolute;left:23490;top:46777;width:4037;height:1;visibility:visible;mso-wrap-style:square" o:connectortype="straight" o:gfxdata="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" strokecolor="black [3040]" strokeweight="2pt">
+                  <v:stroke endarrow="classic" endarrowwidth="wide" endarrowlength="long"/>
+                </v:shape>
+                <v:shape id="Flowchart: Decision 109" o:spid="_x0000_s1082" type="#_x0000_t110" style="position:absolute;left:23455;top:18167;width:22429;height:13367;visibility:visible;mso-wrap-style:square;v-text-anchor:middle" o:gfxdata="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" fillcolor="#bfb1d0 [1623]" strokecolor="#795d9b [3047]">
+                  <v:fill color2="#ece7f1 [503]" rotate="t" angle="180" colors="0 #c9b5e8;22938f #d9cbee;1 #f0eaf9" focus="100%" type="gradient"/>
+                  <v:shadow on="t" color="black" opacity="24903f" origin=",.5" offset="0,.55556mm"/>
+                  <v:textbox>
+                    <w:txbxContent>
+                      <w:p>
+                        <w:pPr>
+                          <w:pStyle w:val="NormalWeb"/>
+                          <w:spacing w:before="0" w:beforeAutospacing="0" w:after="200" w:afterAutospacing="0" w:line="276" w:lineRule="auto"/>
+                          <w:jc w:val="center"/>
+                        </w:pPr>
+                        <w:r>
+                          <w:rPr>
+                            <w:rFonts w:eastAsia="Calibri"/>
+                            <w:sz w:val="22"/>
+                            <w:szCs w:val="22"/>
+                          </w:rPr>
+                          <w:t xml:space="preserve">Check circular buffer for valid ID packet </w:t>
+                        </w:r>
+                      </w:p>
+                    </w:txbxContent>
+                  </v:textbox>
+                </v:shape>
+                <v:shape id="Straight Arrow Connector 110" o:spid="_x0000_s1083" type="#_x0000_t34" style="position:absolute;left:23455;top:13185;width:3466;height:11666;rotation:180;flip:x;visibility:visible;mso-wrap-style:square" o:connectortype="elbow" o:gfxdata="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" adj="-26627" strokecolor="red" strokeweight="2pt">
+                  <v:stroke endarrow="classic" endarrowwidth="wide" endarrowlength="long"/>
+                </v:shape>
+                <v:shape id="_x0000_s1084" type="#_x0000_t202" style="position:absolute;left:19052;top:22481;width:6592;height:3048;visibility:visible;mso-wrap-style:square;v-text-anchor:top" o:gfxdata="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" filled="f" stroked="f">
+                  <v:textbox>
+                    <w:txbxContent>
+                      <w:p>
+                        <w:pPr>
+                          <w:pStyle w:val="NormalWeb"/>
+                          <w:spacing w:before="0" w:beforeAutospacing="0" w:after="200" w:afterAutospacing="0" w:line="276" w:lineRule="auto"/>
+                        </w:pPr>
+                        <w:r>
+                          <w:rPr>
+                            <w:rFonts w:ascii="Calibri" w:eastAsia="Calibri" w:hAnsi="Calibri"/>
+                            <w:sz w:val="22"/>
+                            <w:szCs w:val="22"/>
+                          </w:rPr>
+                          <w:t>FALSE</w:t>
+                        </w:r>
+                      </w:p>
+                    </w:txbxContent>
+                  </v:textbox>
+                </v:shape>
+                <v:shape id="Flowchart: Process 112" o:spid="_x0000_s1085" type="#_x0000_t109" style="position:absolute;left:27873;top:34983;width:13722;height:6569;visibility:visible;mso-wrap-style:square;v-text-anchor:middle" o:gfxdata="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" fillcolor="#fbcaa2 [1625]" strokecolor="#f68c36 [3049]">
+                  <v:fill color2="#fdefe3 [505]" rotate="t" angle="180" colors="0 #ffbe86;22938f #ffd0aa;1 #ffebdb" focus="100%" type="gradient"/>
+                  <v:shadow on="t" color="black" opacity="24903f" origin=",.5" offset="0,.55556mm"/>
+                  <v:textbox>
+                    <w:txbxContent>
+                      <w:p>
+                        <w:pPr>
+                          <w:pStyle w:val="NormalWeb"/>
+                          <w:spacing w:before="0" w:beforeAutospacing="0" w:after="200" w:afterAutospacing="0" w:line="276" w:lineRule="auto"/>
+                          <w:jc w:val="center"/>
+                        </w:pPr>
+                        <w:r>
+                          <w:rPr>
+                            <w:rFonts w:eastAsia="Calibri"/>
+                            <w:sz w:val="22"/>
+                            <w:szCs w:val="22"/>
+                          </w:rPr>
+                          <w:t>Send a 0x00 byte to confirm receipt of a valid packet</w:t>
+                        </w:r>
+                      </w:p>
+                    </w:txbxContent>
+                  </v:textbox>
+                </v:shape>
+                <v:shape id="_x0000_s1086" type="#_x0000_t202" style="position:absolute;left:44402;top:62434;width:8477;height:9321;visibility:visible;mso-wrap-style:square;v-text-anchor:top" o:gfxdata="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" filled="f" stroked="f">
+                  <v:textbox>
+                    <w:txbxContent>
+                      <w:p>
+                        <w:pPr>
+                          <w:pStyle w:val="NormalWeb"/>
+                          <w:spacing w:before="0" w:beforeAutospacing="0" w:after="200" w:afterAutospacing="0"/>
+                          <w:contextualSpacing/>
+                          <w:jc w:val="center"/>
+                          <w:rPr>
+                            <w:rFonts w:ascii="Calibri" w:eastAsia="Calibri" w:hAnsi="Calibri"/>
+                            <w:sz w:val="22"/>
+                            <w:szCs w:val="22"/>
+                          </w:rPr>
+                        </w:pPr>
+                        <w:r>
+                          <w:rPr>
+                            <w:rFonts w:ascii="Calibri" w:eastAsia="Calibri" w:hAnsi="Calibri"/>
+                            <w:sz w:val="22"/>
+                            <w:szCs w:val="22"/>
+                          </w:rPr>
+                          <w:t>TRUE</w:t>
+                        </w:r>
+                      </w:p>
+                      <w:p>
+                        <w:pPr>
+                          <w:pStyle w:val="NormalWeb"/>
+                          <w:spacing w:before="0" w:beforeAutospacing="0" w:after="200" w:afterAutospacing="0"/>
+                          <w:contextualSpacing/>
+                          <w:jc w:val="center"/>
+                        </w:pPr>
+                        <w:r>
+                          <w:rPr>
+                            <w:rFonts w:ascii="Calibri" w:eastAsia="Calibri" w:hAnsi="Calibri"/>
+                            <w:sz w:val="16"/>
+                            <w:szCs w:val="16"/>
+                          </w:rPr>
+                          <w:br/>
+                        </w:r>
+                        <w:r>
+                          <w:rPr>
+                            <w:rFonts w:ascii="Calibri" w:eastAsia="Calibri" w:hAnsi="Calibri"/>
+                            <w:sz w:val="22"/>
+                            <w:szCs w:val="22"/>
+                          </w:rPr>
+                          <w:t>(ID Packet)</w:t>
+                        </w:r>
+                      </w:p>
+                    </w:txbxContent>
+                  </v:textbox>
+                </v:shape>
+                <v:shape id="Straight Arrow Connector 117" o:spid="_x0000_s1087" type="#_x0000_t32" style="position:absolute;left:34643;top:56076;width:24;height:2731;visibility:visible;mso-wrap-style:square" o:connectortype="straight" o:gfxdata="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" strokecolor="black [3040]" strokeweight="2pt">
+                  <v:stroke endarrow="classic" endarrowwidth="wide" endarrowlength="long"/>
+                </v:shape>
+                <v:shape id="Flowchart: Process 118" o:spid="_x0000_s1088" type="#_x0000_t109" style="position:absolute;left:26928;top:51574;width:15430;height:4502;visibility:visible;mso-wrap-style:square;v-text-anchor:bottom" o:gfxdata="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" fillcolor="#fbcaa2 [1625]" strokecolor="#f68c36 [3049]">
+                  <v:fill color2="#fdefe3 [505]" rotate="t" angle="180" colors="0 #ffbe86;22938f #ffd0aa;1 #ffebdb" focus="100%" type="gradient"/>
+                  <v:shadow on="t" color="black" opacity="24903f" origin=",.5" offset="0,.55556mm"/>
+                  <v:textbox>
+                    <w:txbxContent>
+                      <w:p>
+                        <w:pPr>
+                          <w:pStyle w:val="NormalWeb"/>
+                          <w:spacing w:before="0" w:beforeAutospacing="0" w:after="200" w:afterAutospacing="0" w:line="276" w:lineRule="auto"/>
+                          <w:jc w:val="center"/>
+                        </w:pPr>
+                        <w:r>
+                          <w:rPr>
+                            <w:rFonts w:eastAsia="Calibri"/>
+                            <w:sz w:val="22"/>
+                            <w:szCs w:val="22"/>
+                          </w:rPr>
+                          <w:t xml:space="preserve">Load </w:t>
+                        </w:r>
+                        <w:proofErr w:type="spellStart"/>
+                        <w:proofErr w:type="gramStart"/>
+                        <w:r>
+                          <w:rPr>
+                            <w:rFonts w:eastAsia="Calibri"/>
+                            <w:sz w:val="22"/>
+                            <w:szCs w:val="22"/>
+                          </w:rPr>
+                          <w:t>rx</w:t>
+                        </w:r>
+                        <w:proofErr w:type="spellEnd"/>
+                        <w:proofErr w:type="gramEnd"/>
+                        <w:r>
+                          <w:rPr>
+                            <w:rFonts w:eastAsia="Calibri"/>
+                            <w:sz w:val="22"/>
+                            <w:szCs w:val="22"/>
+                          </w:rPr>
+                          <w:t xml:space="preserve"> serial buffer data into circular buffer </w:t>
+                        </w:r>
+                      </w:p>
+                    </w:txbxContent>
+                  </v:textbox>
+                </v:shape>
+                <v:shape id="Straight Arrow Connector 119" o:spid="_x0000_s1089" type="#_x0000_t32" style="position:absolute;left:34643;top:49030;width:111;height:2544;flip:x;visibility:visible;mso-wrap-style:square" o:connectortype="straight" o:gfxdata="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" strokecolor="black [3040]" strokeweight="2pt">
+                  <v:stroke endarrow="classic" endarrowwidth="wide" endarrowlength="long"/>
+                </v:shape>
+                <v:shape id="Flowchart: Decision 121" o:spid="_x0000_s1090" type="#_x0000_t110" style="position:absolute;left:22416;top:58807;width:24505;height:12528;visibility:visible;mso-wrap-style:square;v-text-anchor:middle" o:gfxdata="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" fillcolor="#bfb1d0 [1623]" strokecolor="#795d9b [3047]">
+                  <v:fill color2="#ece7f1 [503]" rotate="t" angle="180" colors="0 #c9b5e8;22938f #d9cbee;1 #f0eaf9" focus="100%" type="gradient"/>
+                  <v:shadow on="t" color="black" opacity="24903f" origin=",.5" offset="0,.55556mm"/>
+                  <v:textbox>
+                    <w:txbxContent>
+                      <w:p>
+                        <w:pPr>
+                          <w:pStyle w:val="NormalWeb"/>
+                          <w:spacing w:before="0" w:beforeAutospacing="0" w:after="200" w:afterAutospacing="0" w:line="276" w:lineRule="auto"/>
+                          <w:jc w:val="center"/>
+                        </w:pPr>
+                        <w:r>
+                          <w:rPr>
+                            <w:rFonts w:eastAsia="Calibri"/>
+                            <w:sz w:val="22"/>
+                            <w:szCs w:val="22"/>
+                          </w:rPr>
+                          <w:t xml:space="preserve">Check circular buffer for valid ID or setup packet </w:t>
+                        </w:r>
+                      </w:p>
+                    </w:txbxContent>
+                  </v:textbox>
+                </v:shape>
+                <v:shape id="Straight Arrow Connector 110" o:spid="_x0000_s1091" type="#_x0000_t34" style="position:absolute;left:22416;top:53825;width:4512;height:11246;rotation:180;flip:x;visibility:visible;mso-wrap-style:square" o:connectortype="elbow" o:gfxdata="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" adj="-21024" strokecolor="red" strokeweight="2pt">
+                  <v:stroke endarrow="classic" endarrowwidth="wide" endarrowlength="long"/>
+                </v:shape>
+                <v:shape id="_x0000_s1092" type="#_x0000_t202" style="position:absolute;left:16338;top:79188;width:6584;height:3042;visibility:visible;mso-wrap-style:square;v-text-anchor:top" o:gfxdata="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" filled="f" stroked="f">
+                  <v:textbox>
+                    <w:txbxContent>
+                      <w:p>
+                        <w:pPr>
+                          <w:pStyle w:val="NormalWeb"/>
+                          <w:spacing w:before="0" w:beforeAutospacing="0" w:after="200" w:afterAutospacing="0" w:line="276" w:lineRule="auto"/>
+                        </w:pPr>
+                        <w:r>
+                          <w:rPr>
+                            <w:rFonts w:ascii="Calibri" w:eastAsia="Calibri" w:hAnsi="Calibri"/>
+                            <w:sz w:val="22"/>
+                            <w:szCs w:val="22"/>
+                          </w:rPr>
+                          <w:t>FALSE</w:t>
+                        </w:r>
+                      </w:p>
+                    </w:txbxContent>
+                  </v:textbox>
+                </v:shape>
+                <v:shape id="Straight Arrow Connector 125" o:spid="_x0000_s1093" type="#_x0000_t34" style="position:absolute;left:41595;top:38267;width:5326;height:26804;flip:x y;visibility:visible;mso-wrap-style:square" o:connectortype="elbow" o:gfxdata="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" adj="-15931" strokecolor="#ffc000" strokeweight="2pt">
+                  <v:stroke endarrow="classic" endarrowwidth="wide" endarrowlength="long"/>
+                </v:shape>
+                <v:shape id="_x0000_s1094" type="#_x0000_t202" style="position:absolute;left:34321;top:31781;width:6585;height:3041;visibility:visible;mso-wrap-style:square;v-text-anchor:top" o:gfxdata="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" filled="f" stroked="f">
+                  <v:textbox>
+                    <w:txbxContent>
+                      <w:p>
+                        <w:pPr>
+                          <w:pStyle w:val="NormalWeb"/>
+                          <w:spacing w:before="0" w:beforeAutospacing="0" w:after="200" w:afterAutospacing="0" w:line="276" w:lineRule="auto"/>
+                        </w:pPr>
+                        <w:r>
+                          <w:rPr>
+                            <w:rFonts w:ascii="Calibri" w:eastAsia="Calibri" w:hAnsi="Calibri"/>
+                            <w:sz w:val="22"/>
+                            <w:szCs w:val="22"/>
+                          </w:rPr>
+                          <w:t>TRUE</w:t>
+                        </w:r>
+                      </w:p>
+                    </w:txbxContent>
+                  </v:textbox>
+                </v:shape>
+                <v:shape id="Flowchart: Decision 127" o:spid="_x0000_s1095" type="#_x0000_t110" style="position:absolute;left:20610;top:75295;width:28129;height:12522;visibility:visible;mso-wrap-style:square;v-text-anchor:middle" o:gfxdata="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" fillcolor="#bfb1d0 [1623]" strokecolor="#795d9b [3047]">
+                  <v:fill color2="#ece7f1 [503]" rotate="t" angle="180" colors="0 #c9b5e8;22938f #d9cbee;1 #f0eaf9" focus="100%" type="gradient"/>
+                  <v:shadow on="t" color="black" opacity="24903f" origin=",.5" offset="0,.55556mm"/>
+                  <v:textbox>
+                    <w:txbxContent>
+                      <w:p>
+                        <w:pPr>
+                          <w:pStyle w:val="NormalWeb"/>
+                          <w:spacing w:before="0" w:beforeAutospacing="0" w:after="200" w:afterAutospacing="0" w:line="276" w:lineRule="auto"/>
+                          <w:jc w:val="center"/>
+                        </w:pPr>
+                        <w:r>
+                          <w:rPr>
+                            <w:rFonts w:eastAsia="Calibri"/>
+                            <w:sz w:val="22"/>
+                            <w:szCs w:val="22"/>
+                          </w:rPr>
+                          <w:t xml:space="preserve">Check that sent and received setup packets match </w:t>
+                        </w:r>
+                      </w:p>
+                    </w:txbxContent>
+                  </v:textbox>
+                </v:shape>
+                <v:shape id="Straight Arrow Connector 110" o:spid="_x0000_s1096" type="#_x0000_t34" style="position:absolute;left:32692;top:73311;width:3960;height:7;rotation:90;flip:x;visibility:visible;mso-wrap-style:square" o:connectortype="elbow" o:gfxdata="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" strokecolor="#00b050" strokeweight="2pt">
+                  <v:stroke endarrow="classic" endarrowwidth="wide" endarrowlength="long"/>
+                </v:shape>
+                <v:shape id="_x0000_s1097" type="#_x0000_t202" style="position:absolute;left:34418;top:70983;width:12607;height:9316;visibility:visible;mso-wrap-style:square;v-text-anchor:top" o:gfxdata="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" filled="f" stroked="f">
+                  <v:textbox>
+                    <w:txbxContent>
+                      <w:p>
+                        <w:pPr>
+                          <w:pStyle w:val="NormalWeb"/>
+                          <w:spacing w:before="0" w:beforeAutospacing="0" w:after="200" w:afterAutospacing="0"/>
+                        </w:pPr>
+                        <w:proofErr w:type="gramStart"/>
+                        <w:r>
+                          <w:rPr>
+                            <w:rFonts w:ascii="Calibri" w:eastAsia="Calibri" w:hAnsi="Calibri"/>
+                            <w:sz w:val="22"/>
+                            <w:szCs w:val="22"/>
+                          </w:rPr>
+                          <w:t>TRUE</w:t>
+                        </w:r>
+                        <w:proofErr w:type="gramEnd"/>
+                        <w:r>
+                          <w:rPr>
+                            <w:rFonts w:ascii="Calibri" w:eastAsia="Calibri" w:hAnsi="Calibri"/>
+                            <w:sz w:val="16"/>
+                            <w:szCs w:val="16"/>
+                          </w:rPr>
+                          <w:br/>
+                        </w:r>
+                        <w:r>
+                          <w:rPr>
+                            <w:rFonts w:ascii="Calibri" w:eastAsia="Calibri" w:hAnsi="Calibri"/>
+                            <w:sz w:val="22"/>
+                            <w:szCs w:val="22"/>
+                          </w:rPr>
+                          <w:t>(Setup Packet)</w:t>
+                        </w:r>
+                      </w:p>
+                    </w:txbxContent>
+                  </v:textbox>
+                </v:shape>
+                <v:shape id="Flowchart: Process 130" o:spid="_x0000_s1098" type="#_x0000_t109" style="position:absolute;left:1514;top:79322;width:14446;height:4502;visibility:visible;mso-wrap-style:square;v-text-anchor:middle" o:gfxdata="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" fillcolor="#fbcaa2 [1625]" strokecolor="#f68c36 [3049]">
+                  <v:fill color2="#fdefe3 [505]" rotate="t" angle="180" colors="0 #ffbe86;22938f #ffd0aa;1 #ffebdb" focus="100%" type="gradient"/>
+                  <v:shadow on="t" color="black" opacity="24903f" origin=",.5" offset="0,.55556mm"/>
+                  <v:textbox>
+                    <w:txbxContent>
+                      <w:p>
+                        <w:pPr>
+                          <w:pStyle w:val="NormalWeb"/>
+                          <w:spacing w:before="0" w:beforeAutospacing="0" w:after="200" w:afterAutospacing="0" w:line="276" w:lineRule="auto"/>
+                          <w:jc w:val="center"/>
+                        </w:pPr>
+                        <w:r>
+                          <w:rPr>
+                            <w:rFonts w:eastAsia="Calibri"/>
+                            <w:sz w:val="22"/>
+                            <w:szCs w:val="22"/>
+                          </w:rPr>
+                          <w:t>Disconnect from COM port</w:t>
+                        </w:r>
+                      </w:p>
+                    </w:txbxContent>
+                  </v:textbox>
+                </v:shape>
+                <v:shape id="Straight Arrow Connector 110" o:spid="_x0000_s1099" type="#_x0000_t34" style="position:absolute;left:15960;top:81556;width:4650;height:17;rotation:180;flip:y;visibility:visible;mso-wrap-style:square" o:connectortype="elbow" o:gfxdata="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" strokecolor="red" strokeweight="2pt">
+                  <v:stroke endarrow="classic" endarrowwidth="wide" endarrowlength="long"/>
+                </v:shape>
+                <v:shape id="Curved Connector 40" o:spid="_x0000_s1100" type="#_x0000_t33" style="position:absolute;left:-19397;top:32981;width:74475;height:18208;rotation:90;flip:x y;visibility:visible;mso-wrap-style:square" o:connectortype="elbow" o:gfxdata="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" strokecolor="black [3213]" strokeweight="2pt">
+                  <v:stroke endarrow="classic" endarrowwidth="wide" endarrowlength="long"/>
+                </v:shape>
+                <v:shape id="Flowchart: Terminator 133" o:spid="_x0000_s1101" type="#_x0000_t116" style="position:absolute;left:52875;top:78190;width:15900;height:6756;visibility:visible;mso-wrap-style:square;v-text-anchor:middle" o:gfxdata="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" fillcolor="#dfa7a6 [1621]" strokecolor="#bc4542 [3045]">
+                  <v:fill color2="#f5e4e4 [501]" rotate="t" angle="180" colors="0 #ffa2a1;22938f #ffbebd;1 #ffe5e5" focus="100%" type="gradient"/>
+                  <v:shadow on="t" color="black" opacity="24903f" origin=",.5" offset="0,.55556mm"/>
+                  <v:textbox>
+                    <w:txbxContent>
+                      <w:p>
+                        <w:pPr>
+                          <w:pStyle w:val="NormalWeb"/>
+                          <w:spacing w:before="0" w:beforeAutospacing="0" w:after="200" w:afterAutospacing="0" w:line="276" w:lineRule="auto"/>
+                          <w:jc w:val="center"/>
+                        </w:pPr>
+                        <w:r>
+                          <w:rPr>
+                            <w:rFonts w:eastAsia="Calibri"/>
+                            <w:sz w:val="22"/>
+                            <w:szCs w:val="22"/>
+                          </w:rPr>
+                          <w:t>Apply setup and start driver run loop</w:t>
+                        </w:r>
+                      </w:p>
+                    </w:txbxContent>
+                  </v:textbox>
+                </v:shape>
+                <v:shape id="_x0000_s1102" type="#_x0000_t202" style="position:absolute;left:17992;top:62814;width:6579;height:3035;visibility:visible;mso-wrap-style:square;v-text-anchor:top" o:gfxdata="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" filled="f" stroked="f">
+                  <v:textbox>
+                    <w:txbxContent>
+                      <w:p>
+                        <w:pPr>
+                          <w:pStyle w:val="NormalWeb"/>
+                          <w:spacing w:before="0" w:beforeAutospacing="0" w:after="200" w:afterAutospacing="0" w:line="276" w:lineRule="auto"/>
+                        </w:pPr>
+                        <w:r>
+                          <w:rPr>
+                            <w:rFonts w:ascii="Calibri" w:eastAsia="Calibri" w:hAnsi="Calibri"/>
+                            <w:sz w:val="22"/>
+                            <w:szCs w:val="22"/>
+                          </w:rPr>
+                          <w:t>FALSE</w:t>
+                        </w:r>
+                      </w:p>
+                    </w:txbxContent>
+                  </v:textbox>
+                </v:shape>
+                <v:shape id="Straight Arrow Connector 110" o:spid="_x0000_s1103" type="#_x0000_t34" style="position:absolute;left:48739;top:81556;width:4136;height:12;visibility:visible;mso-wrap-style:square" o:connectortype="elbow" o:gfxdata="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" strokecolor="#00b050" strokeweight="2pt">
+                  <v:stroke endarrow="classic" endarrowwidth="wide" endarrowlength="long"/>
+                </v:shape>
+                <v:shape id="_x0000_s1104" type="#_x0000_t202" style="position:absolute;left:47710;top:79225;width:6579;height:3035;visibility:visible;mso-wrap-style:square;v-text-anchor:top" o:gfxdata="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" filled="f" stroked="f">
+                  <v:textbox>
+                    <w:txbxContent>
+                      <w:p>
+                        <w:pPr>
+                          <w:pStyle w:val="NormalWeb"/>
+                          <w:spacing w:before="0" w:beforeAutospacing="0" w:after="200" w:afterAutospacing="0" w:line="276" w:lineRule="auto"/>
+                        </w:pPr>
+                        <w:r>
+                          <w:rPr>
+                            <w:rFonts w:ascii="Calibri" w:eastAsia="Calibri" w:hAnsi="Calibri"/>
+                            <w:sz w:val="22"/>
+                            <w:szCs w:val="22"/>
+                          </w:rPr>
+                          <w:t>TRUE</w:t>
+                        </w:r>
+                      </w:p>
+                    </w:txbxContent>
+                  </v:textbox>
                 </v:shape>
                 <w10:anchorlock/>
               </v:group>
@@ -2978,7 +4926,7 @@
       <w:bookmarkEnd w:id="0"/>
     </w:p>
     <w:sectPr>
-      <w:headerReference w:type="default" r:id="rId8"/>
+      <w:headerReference w:type="default" r:id="rId10"/>
       <w:pgSz w:w="12240" w:h="15840"/>
       <w:pgMar w:top="720" w:right="720" w:bottom="720" w:left="720" w:header="720" w:footer="720" w:gutter="0"/>
       <w:cols w:space="720"/>
@@ -3055,6 +5003,48 @@
         <w:szCs w:val="44"/>
       </w:rPr>
       <w:t xml:space="preserve">Arduino </w:t>
+    </w:r>
+    <w:r>
+      <w:rPr>
+        <w:sz w:val="44"/>
+        <w:szCs w:val="44"/>
+      </w:rPr>
+      <w:t>Serial Initialization Flow Chart</w:t>
+    </w:r>
+  </w:p>
+</w:hdr>
+</file>
+
+<file path=word/header2.xml><?xml version="1.0" encoding="utf-8"?>
+<w:hdr xmlns:wpc="http://schemas.microsoft.com/office/word/2010/wordprocessingCanvas" xmlns:mc="http://schemas.openxmlformats.org/markup-compatibility/2006" xmlns:o="urn:schemas-microsoft-com:office:office" xmlns:r="http://schemas.openxmlformats.org/officeDocument/2006/relationships" xmlns:m="http://schemas.openxmlformats.org/officeDocument/2006/math" xmlns:v="urn:schemas-microsoft-com:vml" xmlns:wp14="http://schemas.microsoft.com/office/word/2010/wordprocessingDrawing" xmlns:wp="http://schemas.openxmlformats.org/drawingml/2006/wordprocessingDrawing" xmlns:w10="urn:schemas-microsoft-com:office:word" xmlns:w="http://schemas.openxmlformats.org/wordprocessingml/2006/main" xmlns:w14="http://schemas.microsoft.com/office/word/2010/wordml" xmlns:wpg="http://schemas.microsoft.com/office/word/2010/wordprocessingGroup" xmlns:wpi="http://schemas.microsoft.com/office/word/2010/wordprocessingInk" xmlns:wne="http://schemas.microsoft.com/office/word/2006/wordml" xmlns:wps="http://schemas.microsoft.com/office/word/2010/wordprocessingShape" mc:Ignorable="w14 wp14">
+  <w:p>
+    <w:pPr>
+      <w:pStyle w:val="Header"/>
+    </w:pPr>
+    <w:r>
+      <w:t>Arduino Serial Initialization Flow Chart</w:t>
+    </w:r>
+  </w:p>
+</w:hdr>
+</file>
+
+<file path=word/header3.xml><?xml version="1.0" encoding="utf-8"?>
+<w:hdr xmlns:wpc="http://schemas.microsoft.com/office/word/2010/wordprocessingCanvas" xmlns:mc="http://schemas.openxmlformats.org/markup-compatibility/2006" xmlns:o="urn:schemas-microsoft-com:office:office" xmlns:r="http://schemas.openxmlformats.org/officeDocument/2006/relationships" xmlns:m="http://schemas.openxmlformats.org/officeDocument/2006/math" xmlns:v="urn:schemas-microsoft-com:vml" xmlns:wp14="http://schemas.microsoft.com/office/word/2010/wordprocessingDrawing" xmlns:wp="http://schemas.openxmlformats.org/drawingml/2006/wordprocessingDrawing" xmlns:w10="urn:schemas-microsoft-com:office:word" xmlns:w="http://schemas.openxmlformats.org/wordprocessingml/2006/main" xmlns:w14="http://schemas.microsoft.com/office/word/2010/wordml" xmlns:wpg="http://schemas.microsoft.com/office/word/2010/wordprocessingGroup" xmlns:wpi="http://schemas.microsoft.com/office/word/2010/wordprocessingInk" xmlns:wne="http://schemas.microsoft.com/office/word/2006/wordml" xmlns:wps="http://schemas.microsoft.com/office/word/2010/wordprocessingShape" mc:Ignorable="w14 wp14">
+  <w:p>
+    <w:pPr>
+      <w:pStyle w:val="Header"/>
+      <w:jc w:val="center"/>
+      <w:rPr>
+        <w:sz w:val="44"/>
+        <w:szCs w:val="44"/>
+      </w:rPr>
+    </w:pPr>
+    <w:r>
+      <w:rPr>
+        <w:sz w:val="44"/>
+        <w:szCs w:val="44"/>
+      </w:rPr>
+      <w:t xml:space="preserve">Java GUI </w:t>
     </w:r>
     <w:r>
       <w:rPr>
@@ -3919,7 +5909,7 @@
 </file>
 
 <file path=customXml/itemProps1.xml><?xml version="1.0" encoding="utf-8"?>
-<ds:datastoreItem xmlns:ds="http://schemas.openxmlformats.org/officeDocument/2006/customXml" ds:itemID="{4B5D2C0F-0133-4731-9A6C-1AF0859C0405}">
+<ds:datastoreItem xmlns:ds="http://schemas.openxmlformats.org/officeDocument/2006/customXml" ds:itemID="{EAFFCF26-E62C-41C6-B882-5F4A0D1CDA73}">
   <ds:schemaRefs>
     <ds:schemaRef ds:uri="http://schemas.openxmlformats.org/officeDocument/2006/bibliography"/>
   </ds:schemaRefs>

</xml_diff>

<commit_message>
Initialize draft complete - untested
Circular rx buffer is implmented, interrupt events set event flag rather
than directly calling function (resolves issues with setting registers
on the Arduino), failSafe now uses interrupts rather than calls to check
status, new header structure (NEED TO UPDATE IN GUI), packet size is now
full packet size, and check sum is sum of only data (solves issue of
checksum possibly going to 0),.
</commit_message>
<xml_diff>
--- a/MHz_LED_Driver_Software/Serial initialization flow chart.docx
+++ b/MHz_LED_Driver_Software/Serial initialization flow chart.docx
@@ -5,8 +5,12 @@
     <w:p>
       <w:pPr>
         <w:sectPr>
-          <w:headerReference w:type="default" r:id="rId8"/>
-          <w:headerReference w:type="first" r:id="rId9"/>
+          <w:headerReference w:type="even" r:id="rId8"/>
+          <w:headerReference w:type="default" r:id="rId9"/>
+          <w:footerReference w:type="even" r:id="rId10"/>
+          <w:footerReference w:type="default" r:id="rId11"/>
+          <w:headerReference w:type="first" r:id="rId12"/>
+          <w:footerReference w:type="first" r:id="rId13"/>
           <w:pgSz w:w="12240" w:h="15840"/>
           <w:pgMar w:top="720" w:right="720" w:bottom="720" w:left="720" w:header="720" w:footer="720" w:gutter="0"/>
           <w:cols w:space="720"/>
@@ -20,7 +24,150 @@
         <mc:AlternateContent>
           <mc:Choice Requires="wps">
             <w:drawing>
-              <wp:anchor distT="0" distB="0" distL="114300" distR="114300" simplePos="0" relativeHeight="251677696" behindDoc="0" locked="0" layoutInCell="1" allowOverlap="1" wp14:anchorId="042C4523" wp14:editId="3164FC4C">
+              <wp:anchor distT="0" distB="0" distL="114300" distR="114300" simplePos="0" relativeHeight="251681792" behindDoc="0" locked="0" layoutInCell="1" allowOverlap="1" wp14:anchorId="11108055" wp14:editId="4117E617">
+                <wp:simplePos x="0" y="0"/>
+                <wp:positionH relativeFrom="column">
+                  <wp:posOffset>4686300</wp:posOffset>
+                </wp:positionH>
+                <wp:positionV relativeFrom="paragraph">
+                  <wp:posOffset>7869555</wp:posOffset>
+                </wp:positionV>
+                <wp:extent cx="2009775" cy="653373"/>
+                <wp:effectExtent l="0" t="0" r="0" b="0"/>
+                <wp:wrapNone/>
+                <wp:docPr id="108" name="Text Box 2"/>
+                <wp:cNvGraphicFramePr>
+                  <a:graphicFrameLocks xmlns:a="http://schemas.openxmlformats.org/drawingml/2006/main"/>
+                </wp:cNvGraphicFramePr>
+                <a:graphic xmlns:a="http://schemas.openxmlformats.org/drawingml/2006/main">
+                  <a:graphicData uri="http://schemas.microsoft.com/office/word/2010/wordprocessingShape">
+                    <wps:wsp>
+                      <wps:cNvSpPr txBox="1">
+                        <a:spLocks noChangeArrowheads="1"/>
+                      </wps:cNvSpPr>
+                      <wps:spPr bwMode="auto">
+                        <a:xfrm>
+                          <a:off x="0" y="0"/>
+                          <a:ext cx="2009775" cy="653373"/>
+                        </a:xfrm>
+                        <a:prstGeom prst="rect">
+                          <a:avLst/>
+                        </a:prstGeom>
+                        <a:noFill/>
+                        <a:ln w="9525">
+                          <a:noFill/>
+                          <a:miter lim="800000"/>
+                          <a:headEnd/>
+                          <a:tailEnd/>
+                        </a:ln>
+                      </wps:spPr>
+                      <wps:txbx>
+                        <w:txbxContent>
+                          <w:p>
+                            <w:pPr>
+                              <w:jc w:val="center"/>
+                            </w:pPr>
+                            <w:r>
+                              <w:t xml:space="preserve">NOTE: Computer will reset the Arduino if connected and </w:t>
+                            </w:r>
+                            <w:proofErr w:type="spellStart"/>
+                            <w:r>
+                              <w:t>rx</w:t>
+                            </w:r>
+                            <w:proofErr w:type="spellEnd"/>
+                            <w:r>
+                              <w:t xml:space="preserve"> setup </w:t>
+                            </w:r>
+                            <w:proofErr w:type="gramStart"/>
+                            <w:r>
+                              <w:t>packet !</w:t>
+                            </w:r>
+                            <w:proofErr w:type="gramEnd"/>
+                            <w:r>
+                              <w:t xml:space="preserve">= </w:t>
+                            </w:r>
+                            <w:proofErr w:type="spellStart"/>
+                            <w:r>
+                              <w:t>tx</w:t>
+                            </w:r>
+                            <w:proofErr w:type="spellEnd"/>
+                            <w:r>
+                              <w:t xml:space="preserve"> setup packet</w:t>
+                            </w:r>
+                          </w:p>
+                        </w:txbxContent>
+                      </wps:txbx>
+                      <wps:bodyPr rot="0" vert="horz" wrap="square" lIns="91440" tIns="45720" rIns="91440" bIns="45720" anchor="t" anchorCtr="0">
+                        <a:noAutofit/>
+                      </wps:bodyPr>
+                    </wps:wsp>
+                  </a:graphicData>
+                </a:graphic>
+                <wp14:sizeRelH relativeFrom="margin">
+                  <wp14:pctWidth>0</wp14:pctWidth>
+                </wp14:sizeRelH>
+                <wp14:sizeRelV relativeFrom="margin">
+                  <wp14:pctHeight>0</wp14:pctHeight>
+                </wp14:sizeRelV>
+              </wp:anchor>
+            </w:drawing>
+          </mc:Choice>
+          <mc:Fallback>
+            <w:pict>
+              <v:shapetype id="_x0000_t202" coordsize="21600,21600" o:spt="202" path="m,l,21600r21600,l21600,xe">
+                <v:stroke joinstyle="miter"/>
+                <v:path gradientshapeok="t" o:connecttype="rect"/>
+              </v:shapetype>
+              <v:shape id="Text Box 2" o:spid="_x0000_s1026" type="#_x0000_t202" style="position:absolute;margin-left:369pt;margin-top:619.65pt;width:158.25pt;height:51.45pt;z-index:251681792;visibility:visible;mso-wrap-style:square;mso-width-percent:0;mso-height-percent:0;mso-wrap-distance-left:9pt;mso-wrap-distance-top:0;mso-wrap-distance-right:9pt;mso-wrap-distance-bottom:0;mso-position-horizontal:absolute;mso-position-horizontal-relative:text;mso-position-vertical:absolute;mso-position-vertical-relative:text;mso-width-percent:0;mso-height-percent:0;mso-width-relative:margin;mso-height-relative:margin;v-text-anchor:top" o:gfxdata="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" filled="f" stroked="f">
+                <v:textbox>
+                  <w:txbxContent>
+                    <w:p>
+                      <w:pPr>
+                        <w:jc w:val="center"/>
+                      </w:pPr>
+                      <w:r>
+                        <w:t xml:space="preserve">NOTE: Computer will reset the Arduino if connected and </w:t>
+                      </w:r>
+                      <w:proofErr w:type="spellStart"/>
+                      <w:r>
+                        <w:t>rx</w:t>
+                      </w:r>
+                      <w:proofErr w:type="spellEnd"/>
+                      <w:r>
+                        <w:t xml:space="preserve"> setup </w:t>
+                      </w:r>
+                      <w:proofErr w:type="gramStart"/>
+                      <w:r>
+                        <w:t>packet !</w:t>
+                      </w:r>
+                      <w:proofErr w:type="gramEnd"/>
+                      <w:r>
+                        <w:t xml:space="preserve">= </w:t>
+                      </w:r>
+                      <w:proofErr w:type="spellStart"/>
+                      <w:r>
+                        <w:t>tx</w:t>
+                      </w:r>
+                      <w:proofErr w:type="spellEnd"/>
+                      <w:r>
+                        <w:t xml:space="preserve"> setup packet</w:t>
+                      </w:r>
+                    </w:p>
+                  </w:txbxContent>
+                </v:textbox>
+              </v:shape>
+            </w:pict>
+          </mc:Fallback>
+        </mc:AlternateContent>
+      </w:r>
+      <w:r>
+        <w:rPr>
+          <w:noProof/>
+        </w:rPr>
+        <mc:AlternateContent>
+          <mc:Choice Requires="wps">
+            <w:drawing>
+              <wp:anchor distT="0" distB="0" distL="114300" distR="114300" simplePos="0" relativeHeight="251677696" behindDoc="0" locked="0" layoutInCell="1" allowOverlap="1" wp14:anchorId="292F6F68" wp14:editId="1BD1BB6E">
                 <wp:simplePos x="0" y="0"/>
                 <wp:positionH relativeFrom="column">
                   <wp:posOffset>4809821</wp:posOffset>
@@ -83,11 +230,7 @@
           </mc:Choice>
           <mc:Fallback>
             <w:pict>
-              <v:shapetype id="_x0000_t202" coordsize="21600,21600" o:spt="202" path="m,l,21600r21600,l21600,xe">
-                <v:stroke joinstyle="miter"/>
-                <v:path gradientshapeok="t" o:connecttype="rect"/>
-              </v:shapetype>
-              <v:shape id="Text Box 2" o:spid="_x0000_s1026" type="#_x0000_t202" style="position:absolute;margin-left:378.75pt;margin-top:574.8pt;width:51.9pt;height:24pt;z-index:251677696;visibility:visible;mso-wrap-style:square;mso-width-percent:0;mso-height-percent:0;mso-wrap-distance-left:9pt;mso-wrap-distance-top:0;mso-wrap-distance-right:9pt;mso-wrap-distance-bottom:0;mso-position-horizontal:absolute;mso-position-horizontal-relative:text;mso-position-vertical:absolute;mso-position-vertical-relative:text;mso-width-percent:0;mso-height-percent:0;mso-width-relative:margin;mso-height-relative:margin;v-text-anchor:top" o:gfxdata="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" filled="f" stroked="f">
+              <v:shape id="_x0000_s1027" type="#_x0000_t202" style="position:absolute;margin-left:378.75pt;margin-top:574.8pt;width:51.9pt;height:24pt;z-index:251677696;visibility:visible;mso-wrap-style:square;mso-width-percent:0;mso-height-percent:0;mso-wrap-distance-left:9pt;mso-wrap-distance-top:0;mso-wrap-distance-right:9pt;mso-wrap-distance-bottom:0;mso-position-horizontal:absolute;mso-position-horizontal-relative:text;mso-position-vertical:absolute;mso-position-vertical-relative:text;mso-width-percent:0;mso-height-percent:0;mso-width-relative:margin;mso-height-relative:margin;v-text-anchor:top" o:gfxdata="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" filled="f" stroked="f">
                 <v:textbox>
                   <w:txbxContent>
                     <w:p>
@@ -172,7 +315,7 @@
           </mc:Choice>
           <mc:Fallback>
             <w:pict>
-              <v:shape id="_x0000_s1027" type="#_x0000_t202" style="position:absolute;margin-left:201.75pt;margin-top:543.95pt;width:51.9pt;height:24pt;z-index:251679744;visibility:visible;mso-wrap-style:square;mso-width-percent:0;mso-height-percent:0;mso-wrap-distance-left:9pt;mso-wrap-distance-top:0;mso-wrap-distance-right:9pt;mso-wrap-distance-bottom:0;mso-position-horizontal:absolute;mso-position-horizontal-relative:text;mso-position-vertical:absolute;mso-position-vertical-relative:text;mso-width-percent:0;mso-height-percent:0;mso-width-relative:margin;mso-height-relative:margin;v-text-anchor:top" o:gfxdata="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" filled="f" stroked="f">
+              <v:shape id="_x0000_s1028" type="#_x0000_t202" style="position:absolute;margin-left:201.75pt;margin-top:543.95pt;width:51.9pt;height:24pt;z-index:251679744;visibility:visible;mso-wrap-style:square;mso-width-percent:0;mso-height-percent:0;mso-wrap-distance-left:9pt;mso-wrap-distance-top:0;mso-wrap-distance-right:9pt;mso-wrap-distance-bottom:0;mso-position-horizontal:absolute;mso-position-horizontal-relative:text;mso-position-vertical:absolute;mso-position-vertical-relative:text;mso-width-percent:0;mso-height-percent:0;mso-width-relative:margin;mso-height-relative:margin;v-text-anchor:top" o:gfxdata="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" filled="f" stroked="f">
                 <v:textbox>
                   <w:txbxContent>
                     <w:p>
@@ -257,7 +400,7 @@
           </mc:Choice>
           <mc:Fallback>
             <w:pict>
-              <v:shape id="_x0000_s1028" type="#_x0000_t202" style="position:absolute;margin-left:117.95pt;margin-top:611.2pt;width:51.9pt;height:24pt;z-index:251675648;visibility:visible;mso-wrap-style:square;mso-width-percent:0;mso-height-percent:0;mso-wrap-distance-left:9pt;mso-wrap-distance-top:0;mso-wrap-distance-right:9pt;mso-wrap-distance-bottom:0;mso-position-horizontal:absolute;mso-position-horizontal-relative:text;mso-position-vertical:absolute;mso-position-vertical-relative:text;mso-width-percent:0;mso-height-percent:0;mso-width-relative:margin;mso-height-relative:margin;v-text-anchor:top" o:gfxdata="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" filled="f" stroked="f">
+              <v:shape id="_x0000_s1029" type="#_x0000_t202" style="position:absolute;margin-left:117.95pt;margin-top:611.2pt;width:51.9pt;height:24pt;z-index:251675648;visibility:visible;mso-wrap-style:square;mso-width-percent:0;mso-height-percent:0;mso-wrap-distance-left:9pt;mso-wrap-distance-top:0;mso-wrap-distance-right:9pt;mso-wrap-distance-bottom:0;mso-position-horizontal:absolute;mso-position-horizontal-relative:text;mso-position-vertical:absolute;mso-position-vertical-relative:text;mso-width-percent:0;mso-height-percent:0;mso-width-relative:margin;mso-height-relative:margin;v-text-anchor:top" o:gfxdata="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" filled="f" stroked="f">
                 <v:textbox>
                   <w:txbxContent>
                     <w:p>
@@ -342,7 +485,7 @@
           </mc:Choice>
           <mc:Fallback>
             <w:pict>
-              <v:shape id="_x0000_s1029" type="#_x0000_t202" style="position:absolute;margin-left:117.3pt;margin-top:428.05pt;width:51.9pt;height:24pt;z-index:251669504;visibility:visible;mso-wrap-style:square;mso-width-percent:0;mso-height-percent:0;mso-wrap-distance-left:9pt;mso-wrap-distance-top:0;mso-wrap-distance-right:9pt;mso-wrap-distance-bottom:0;mso-position-horizontal:absolute;mso-position-horizontal-relative:text;mso-position-vertical:absolute;mso-position-vertical-relative:text;mso-width-percent:0;mso-height-percent:0;mso-width-relative:margin;mso-height-relative:margin;v-text-anchor:top" o:gfxdata="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" filled="f" stroked="f">
+              <v:shape id="_x0000_s1030" type="#_x0000_t202" style="position:absolute;margin-left:117.3pt;margin-top:428.05pt;width:51.9pt;height:24pt;z-index:251669504;visibility:visible;mso-wrap-style:square;mso-width-percent:0;mso-height-percent:0;mso-wrap-distance-left:9pt;mso-wrap-distance-top:0;mso-wrap-distance-right:9pt;mso-wrap-distance-bottom:0;mso-position-horizontal:absolute;mso-position-horizontal-relative:text;mso-position-vertical:absolute;mso-position-vertical-relative:text;mso-width-percent:0;mso-height-percent:0;mso-width-relative:margin;mso-height-relative:margin;v-text-anchor:top" o:gfxdata="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" filled="f" stroked="f">
                 <v:textbox>
                   <w:txbxContent>
                     <w:p>
@@ -427,7 +570,7 @@
           </mc:Choice>
           <mc:Fallback>
             <w:pict>
-              <v:shape id="_x0000_s1030" type="#_x0000_t202" style="position:absolute;margin-left:306.8pt;margin-top:505.5pt;width:51.9pt;height:24pt;z-index:251659264;visibility:visible;mso-wrap-style:square;mso-width-percent:0;mso-height-percent:0;mso-wrap-distance-left:9pt;mso-wrap-distance-top:0;mso-wrap-distance-right:9pt;mso-wrap-distance-bottom:0;mso-position-horizontal:absolute;mso-position-horizontal-relative:text;mso-position-vertical:absolute;mso-position-vertical-relative:text;mso-width-percent:0;mso-height-percent:0;mso-width-relative:margin;mso-height-relative:margin;v-text-anchor:top" o:gfxdata="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" filled="f" stroked="f">
+              <v:shape id="_x0000_s1031" type="#_x0000_t202" style="position:absolute;margin-left:306.8pt;margin-top:505.5pt;width:51.9pt;height:24pt;z-index:251659264;visibility:visible;mso-wrap-style:square;mso-width-percent:0;mso-height-percent:0;mso-wrap-distance-left:9pt;mso-wrap-distance-top:0;mso-wrap-distance-right:9pt;mso-wrap-distance-bottom:0;mso-position-horizontal:absolute;mso-position-horizontal-relative:text;mso-position-vertical:absolute;mso-position-vertical-relative:text;mso-width-percent:0;mso-height-percent:0;mso-width-relative:margin;mso-height-relative:margin;v-text-anchor:top" o:gfxdata="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" filled="f" stroked="f">
                 <v:textbox>
                   <w:txbxContent>
                     <w:p>
@@ -512,7 +655,7 @@
           </mc:Choice>
           <mc:Fallback>
             <w:pict>
-              <v:shape id="_x0000_s1031" type="#_x0000_t202" style="position:absolute;margin-left:324.7pt;margin-top:358.55pt;width:51.9pt;height:24pt;z-index:251663360;visibility:visible;mso-wrap-style:square;mso-width-percent:0;mso-height-percent:0;mso-wrap-distance-left:9pt;mso-wrap-distance-top:0;mso-wrap-distance-right:9pt;mso-wrap-distance-bottom:0;mso-position-horizontal:absolute;mso-position-horizontal-relative:text;mso-position-vertical:absolute;mso-position-vertical-relative:text;mso-width-percent:0;mso-height-percent:0;mso-width-relative:margin;mso-height-relative:margin;v-text-anchor:top" o:gfxdata="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" filled="f" stroked="f">
+              <v:shape id="_x0000_s1032" type="#_x0000_t202" style="position:absolute;margin-left:324.7pt;margin-top:358.55pt;width:51.9pt;height:24pt;z-index:251663360;visibility:visible;mso-wrap-style:square;mso-width-percent:0;mso-height-percent:0;mso-wrap-distance-left:9pt;mso-wrap-distance-top:0;mso-wrap-distance-right:9pt;mso-wrap-distance-bottom:0;mso-position-horizontal:absolute;mso-position-horizontal-relative:text;mso-position-vertical:absolute;mso-position-vertical-relative:text;mso-width-percent:0;mso-height-percent:0;mso-width-relative:margin;mso-height-relative:margin;v-text-anchor:top" o:gfxdata="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" filled="f" stroked="f">
                 <v:textbox>
                   <w:txbxContent>
                     <w:p>
@@ -597,7 +740,7 @@
           </mc:Choice>
           <mc:Fallback>
             <w:pict>
-              <v:shape id="_x0000_s1032" type="#_x0000_t202" style="position:absolute;margin-left:118.15pt;margin-top:305.35pt;width:51.9pt;height:24pt;z-index:251661312;visibility:visible;mso-wrap-style:square;mso-width-percent:0;mso-height-percent:0;mso-wrap-distance-left:9pt;mso-wrap-distance-top:0;mso-wrap-distance-right:9pt;mso-wrap-distance-bottom:0;mso-position-horizontal:absolute;mso-position-horizontal-relative:text;mso-position-vertical:absolute;mso-position-vertical-relative:text;mso-width-percent:0;mso-height-percent:0;mso-width-relative:margin;mso-height-relative:margin;v-text-anchor:top" o:gfxdata="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" filled="f" stroked="f">
+              <v:shape id="_x0000_s1033" type="#_x0000_t202" style="position:absolute;margin-left:118.15pt;margin-top:305.35pt;width:51.9pt;height:24pt;z-index:251661312;visibility:visible;mso-wrap-style:square;mso-width-percent:0;mso-height-percent:0;mso-wrap-distance-left:9pt;mso-wrap-distance-top:0;mso-wrap-distance-right:9pt;mso-wrap-distance-bottom:0;mso-position-horizontal:absolute;mso-position-horizontal-relative:text;mso-position-vertical:absolute;mso-position-vertical-relative:text;mso-width-percent:0;mso-height-percent:0;mso-width-relative:margin;mso-height-relative:margin;v-text-anchor:top" o:gfxdata="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" filled="f" stroked="f">
                 <v:textbox>
                   <w:txbxContent>
                     <w:p>
@@ -682,7 +825,7 @@
           </mc:Choice>
           <mc:Fallback>
             <w:pict>
-              <v:shape id="_x0000_s1033" type="#_x0000_t202" style="position:absolute;margin-left:177.25pt;margin-top:357.9pt;width:50.5pt;height:30.05pt;z-index:251671552;visibility:visible;mso-wrap-style:square;mso-width-percent:0;mso-height-percent:0;mso-wrap-distance-left:9pt;mso-wrap-distance-top:0;mso-wrap-distance-right:9pt;mso-wrap-distance-bottom:0;mso-position-horizontal:absolute;mso-position-horizontal-relative:text;mso-position-vertical:absolute;mso-position-vertical-relative:text;mso-width-percent:0;mso-height-percent:0;mso-width-relative:margin;mso-height-relative:margin;v-text-anchor:middle" o:gfxdata="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" filled="f" stroked="f">
+              <v:shape id="_x0000_s1034" type="#_x0000_t202" style="position:absolute;margin-left:177.25pt;margin-top:357.9pt;width:50.5pt;height:30.05pt;z-index:251671552;visibility:visible;mso-wrap-style:square;mso-width-percent:0;mso-height-percent:0;mso-wrap-distance-left:9pt;mso-wrap-distance-top:0;mso-wrap-distance-right:9pt;mso-wrap-distance-bottom:0;mso-position-horizontal:absolute;mso-position-horizontal-relative:text;mso-position-vertical:absolute;mso-position-vertical-relative:text;mso-width-percent:0;mso-height-percent:0;mso-width-relative:margin;mso-height-relative:margin;v-text-anchor:middle" o:gfxdata="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" filled="f" stroked="f">
                 <v:textbox>
                   <w:txbxContent>
                     <w:p>
@@ -706,7 +849,7 @@
             <w:drawing>
               <wp:inline distT="0" distB="0" distL="0" distR="0" wp14:anchorId="43D600E6" wp14:editId="03ED578B">
                 <wp:extent cx="6858000" cy="8974194"/>
-                <wp:effectExtent l="0" t="0" r="0" b="0"/>
+                <wp:effectExtent l="0" t="0" r="0" b="93980"/>
                 <wp:docPr id="107" name="Canvas 107"/>
                 <wp:cNvGraphicFramePr>
                   <a:graphicFrameLocks xmlns:a="http://schemas.openxmlformats.org/drawingml/2006/main"/>
@@ -721,8 +864,8 @@
                         <wps:cNvSpPr/>
                         <wps:spPr>
                           <a:xfrm>
-                            <a:off x="2694597" y="146518"/>
-                            <a:ext cx="1537733" cy="676458"/>
+                            <a:off x="2642026" y="146452"/>
+                            <a:ext cx="1673520" cy="676458"/>
                           </a:xfrm>
                           <a:prstGeom prst="flowChartTerminator">
                             <a:avLst/>
@@ -749,7 +892,16 @@
                                 <w:jc w:val="center"/>
                               </w:pPr>
                               <w:r>
-                                <w:t>Reset upon opening COM port connection</w:t>
+                                <w:t>Reset</w:t>
+                              </w:r>
+                              <w:r>
+                                <w:t xml:space="preserve"> up</w:t>
+                              </w:r>
+                              <w:r>
+                                <w:t xml:space="preserve">on opening </w:t>
+                              </w:r>
+                              <w:r>
+                                <w:t>COM port or power on</w:t>
                               </w:r>
                             </w:p>
                           </w:txbxContent>
@@ -1599,9 +1751,9 @@
                           <a:endCxn id="90" idx="0"/>
                         </wps:cNvCnPr>
                         <wps:spPr>
-                          <a:xfrm>
-                            <a:off x="3463464" y="822976"/>
-                            <a:ext cx="501" cy="270388"/>
+                          <a:xfrm flipH="1">
+                            <a:off x="3463965" y="822882"/>
+                            <a:ext cx="14821" cy="270482"/>
                           </a:xfrm>
                           <a:prstGeom prst="straightConnector1">
                             <a:avLst/>
@@ -2080,8 +2232,8 @@
                         <wps:cNvSpPr/>
                         <wps:spPr>
                           <a:xfrm>
-                            <a:off x="3115458" y="8145138"/>
-                            <a:ext cx="1590040" cy="676275"/>
+                            <a:off x="3115458" y="8067004"/>
+                            <a:ext cx="1590040" cy="905546"/>
                           </a:xfrm>
                           <a:prstGeom prst="flowChartTerminator">
                             <a:avLst/>
@@ -2115,7 +2267,7 @@
                                   <w:sz w:val="22"/>
                                   <w:szCs w:val="22"/>
                                 </w:rPr>
-                                <w:t>Apply setup and start driver run loop</w:t>
+                                <w:t xml:space="preserve">Enter safe standby – give computer 1 s to check packets </w:t>
                               </w:r>
                             </w:p>
                           </w:txbxContent>
@@ -2136,7 +2288,7 @@
                         <wps:spPr>
                           <a:xfrm flipH="1">
                             <a:off x="3910478" y="7850188"/>
-                            <a:ext cx="2370" cy="294950"/>
+                            <a:ext cx="2370" cy="216816"/>
                           </a:xfrm>
                           <a:prstGeom prst="straightConnector1">
                             <a:avLst/>
@@ -2287,6 +2439,48 @@
                         </wps:style>
                         <wps:bodyPr/>
                       </wps:wsp>
+                      <wps:wsp>
+                        <wps:cNvPr id="137" name="Curved Connector 40"/>
+                        <wps:cNvCnPr>
+                          <a:stCxn id="102" idx="3"/>
+                          <a:endCxn id="67" idx="3"/>
+                        </wps:cNvCnPr>
+                        <wps:spPr>
+                          <a:xfrm flipH="1" flipV="1">
+                            <a:off x="4315546" y="484681"/>
+                            <a:ext cx="389952" cy="8035096"/>
+                          </a:xfrm>
+                          <a:prstGeom prst="bentConnector3">
+                            <a:avLst>
+                              <a:gd name="adj1" fmla="val -503178"/>
+                            </a:avLst>
+                          </a:prstGeom>
+                          <a:ln w="25400">
+                            <a:solidFill>
+                              <a:schemeClr val="bg1">
+                                <a:lumMod val="50000"/>
+                              </a:schemeClr>
+                            </a:solidFill>
+                            <a:prstDash val="dash"/>
+                            <a:tailEnd type="stealth" w="lg" len="lg"/>
+                          </a:ln>
+                        </wps:spPr>
+                        <wps:style>
+                          <a:lnRef idx="1">
+                            <a:schemeClr val="accent1"/>
+                          </a:lnRef>
+                          <a:fillRef idx="0">
+                            <a:schemeClr val="accent1"/>
+                          </a:fillRef>
+                          <a:effectRef idx="0">
+                            <a:schemeClr val="accent1"/>
+                          </a:effectRef>
+                          <a:fontRef idx="minor">
+                            <a:schemeClr val="tx1"/>
+                          </a:fontRef>
+                        </wps:style>
+                        <wps:bodyPr/>
+                      </wps:wsp>
                     </wpc:wpc>
                   </a:graphicData>
                 </a:graphic>
@@ -2295,7 +2489,7 @@
           </mc:Choice>
           <mc:Fallback>
             <w:pict>
-              <v:group id="Canvas 107" o:spid="_x0000_s1034" editas="canvas" style="width:540pt;height:706.65pt;mso-position-horizontal-relative:char;mso-position-vertical-relative:line" coordsize="68580,89738" o:gfxdata="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">
+              <v:group id="Canvas 107" o:spid="_x0000_s1035" editas="canvas" style="width:540pt;height:706.65pt;mso-position-horizontal-relative:char;mso-position-vertical-relative:line" coordsize="68580,89738" o:gfxdata="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">
                 <v:shapetype id="_x0000_t75" coordsize="21600,21600" o:spt="75" o:preferrelative="t" path="m@4@5l@4@11@9@11@9@5xe" filled="f" stroked="f">
                   <v:stroke joinstyle="miter"/>
                   <v:formulas>
@@ -2315,7 +2509,7 @@
                   <v:path o:extrusionok="f" gradientshapeok="t" o:connecttype="rect"/>
                   <o:lock v:ext="edit" aspectratio="t"/>
                 </v:shapetype>
-                <v:shape id="_x0000_s1035" type="#_x0000_t75" style="position:absolute;width:68580;height:89738;visibility:visible;mso-wrap-style:square">
+                <v:shape id="_x0000_s1036" type="#_x0000_t75" style="position:absolute;width:68580;height:89738;visibility:visible;mso-wrap-style:square">
                   <v:fill o:detectmouseclick="t"/>
                   <v:path o:connecttype="none"/>
                 </v:shape>
@@ -2323,7 +2517,7 @@
                   <v:stroke joinstyle="miter"/>
                   <v:path gradientshapeok="t" o:connecttype="rect" textboxrect="1018,3163,20582,18437"/>
                 </v:shapetype>
-                <v:shape id="Flowchart: Terminator 67" o:spid="_x0000_s1036" type="#_x0000_t116" style="position:absolute;left:26945;top:1465;width:15378;height:6764;visibility:visible;mso-wrap-style:square;v-text-anchor:middle" o:gfxdata="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" fillcolor="#cdddac [1622]" strokecolor="#94b64e [3046]">
+                <v:shape id="Flowchart: Terminator 67" o:spid="_x0000_s1037" type="#_x0000_t116" style="position:absolute;left:26420;top:1464;width:16735;height:6765;visibility:visible;mso-wrap-style:square;v-text-anchor:middle" o:gfxdata="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" fillcolor="#cdddac [1622]" strokecolor="#94b64e [3046]">
                   <v:fill color2="#f0f4e6 [502]" rotate="t" angle="180" colors="0 #dafda7;22938f #e4fdc2;1 #f5ffe6" focus="100%" type="gradient"/>
                   <v:shadow on="t" color="black" opacity="24903f" origin=",.5" offset="0,.55556mm"/>
                   <v:textbox>
@@ -2333,7 +2527,16 @@
                           <w:jc w:val="center"/>
                         </w:pPr>
                         <w:r>
-                          <w:t>Reset upon opening COM port connection</w:t>
+                          <w:t>Reset</w:t>
+                        </w:r>
+                        <w:r>
+                          <w:t xml:space="preserve"> up</w:t>
+                        </w:r>
+                        <w:r>
+                          <w:t xml:space="preserve">on opening </w:t>
+                        </w:r>
+                        <w:r>
+                          <w:t>COM port or power on</w:t>
                         </w:r>
                       </w:p>
                     </w:txbxContent>
@@ -2343,7 +2546,7 @@
                   <v:stroke joinstyle="miter"/>
                   <v:path gradientshapeok="t" o:connecttype="rect"/>
                 </v:shapetype>
-                <v:shape id="Flowchart: Process 73" o:spid="_x0000_s1037" type="#_x0000_t109" style="position:absolute;left:27717;top:18170;width:13792;height:4510;visibility:visible;mso-wrap-style:square;v-text-anchor:middle" o:gfxdata="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" fillcolor="#fbcaa2 [1625]" strokecolor="#f68c36 [3049]">
+                <v:shape id="Flowchart: Process 73" o:spid="_x0000_s1038" type="#_x0000_t109" style="position:absolute;left:27717;top:18170;width:13792;height:4510;visibility:visible;mso-wrap-style:square;v-text-anchor:middle" o:gfxdata="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" fillcolor="#fbcaa2 [1625]" strokecolor="#f68c36 [3049]">
                   <v:fill color2="#fdefe3 [505]" rotate="t" angle="180" colors="0 #ffbe86;22938f #ffd0aa;1 #ffebdb" focus="100%" type="gradient"/>
                   <v:shadow on="t" color="black" opacity="24903f" origin=",.5" offset="0,.55556mm"/>
                   <v:textbox>
@@ -2363,14 +2566,14 @@
                   <v:path arrowok="t" fillok="f" o:connecttype="none"/>
                   <o:lock v:ext="edit" shapetype="t"/>
                 </v:shapetype>
-                <v:shape id="Straight Arrow Connector 74" o:spid="_x0000_s1038" type="#_x0000_t32" style="position:absolute;left:34613;top:15437;width:26;height:2733;flip:x;visibility:visible;mso-wrap-style:square" o:connectortype="straight" o:gfxdata="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" strokecolor="black [3040]" strokeweight="2pt">
+                <v:shape id="Straight Arrow Connector 74" o:spid="_x0000_s1039" type="#_x0000_t32" style="position:absolute;left:34613;top:15437;width:26;height:2733;flip:x;visibility:visible;mso-wrap-style:square" o:connectortype="straight" o:gfxdata="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" strokecolor="black [3040]" strokeweight="2pt">
                   <v:stroke endarrow="classic" endarrowwidth="wide" endarrowlength="long"/>
                 </v:shape>
                 <v:shapetype id="_x0000_t110" coordsize="21600,21600" o:spt="110" path="m10800,l,10800,10800,21600,21600,10800xe">
                   <v:stroke joinstyle="miter"/>
                   <v:path gradientshapeok="t" o:connecttype="rect" textboxrect="5400,5400,16200,16200"/>
                 </v:shapetype>
-                <v:shape id="Flowchart: Decision 75" o:spid="_x0000_s1039" type="#_x0000_t110" style="position:absolute;left:26420;top:41355;width:15907;height:13373;visibility:visible;mso-wrap-style:square;v-text-anchor:middle" o:gfxdata="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" fillcolor="#bfb1d0 [1623]" strokecolor="#795d9b [3047]">
+                <v:shape id="Flowchart: Decision 75" o:spid="_x0000_s1040" type="#_x0000_t110" style="position:absolute;left:26420;top:41355;width:15907;height:13373;visibility:visible;mso-wrap-style:square;v-text-anchor:middle" o:gfxdata="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" fillcolor="#bfb1d0 [1623]" strokecolor="#795d9b [3047]">
                   <v:fill color2="#ece7f1 [503]" rotate="t" angle="180" colors="0 #c9b5e8;22938f #d9cbee;1 #f0eaf9" focus="100%" type="gradient"/>
                   <v:shadow on="t" color="black" opacity="24903f" origin=",.5" offset="0,.55556mm"/>
                   <v:textbox>
@@ -2396,7 +2599,7 @@
                     </w:txbxContent>
                   </v:textbox>
                 </v:shape>
-                <v:shape id="Flowchart: Decision 76" o:spid="_x0000_s1040" type="#_x0000_t110" style="position:absolute;left:7551;top:41833;width:15906;height:12426;visibility:visible;mso-wrap-style:square;v-text-anchor:middle" o:gfxdata="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" fillcolor="#bfb1d0 [1623]" strokecolor="#795d9b [3047]">
+                <v:shape id="Flowchart: Decision 76" o:spid="_x0000_s1041" type="#_x0000_t110" style="position:absolute;left:7551;top:41833;width:15906;height:12426;visibility:visible;mso-wrap-style:square;v-text-anchor:middle" o:gfxdata="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" fillcolor="#bfb1d0 [1623]" strokecolor="#795d9b [3047]">
                   <v:fill color2="#ece7f1 [503]" rotate="t" angle="180" colors="0 #c9b5e8;.5 #d9cbee;1 #f0eaf9" focus="100%" type="gradient"/>
                   <v:shadow on="t" color="black" opacity="24903f" origin=",.5" offset="0,.55556mm"/>
                   <v:textbox>
@@ -2419,14 +2622,14 @@
                     </w:txbxContent>
                   </v:textbox>
                 </v:shape>
-                <v:shape id="Straight Arrow Connector 77" o:spid="_x0000_s1041" type="#_x0000_t32" style="position:absolute;left:23457;top:48041;width:2963;height:5;flip:x;visibility:visible;mso-wrap-style:square" o:connectortype="straight" o:gfxdata="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" strokecolor="red" strokeweight="2pt">
+                <v:shape id="Straight Arrow Connector 77" o:spid="_x0000_s1042" type="#_x0000_t32" style="position:absolute;left:23457;top:48041;width:2963;height:5;flip:x;visibility:visible;mso-wrap-style:square" o:connectortype="straight" o:gfxdata="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" strokecolor="red" strokeweight="2pt">
                   <v:stroke endarrow="classic" endarrowwidth="wide" endarrowlength="long"/>
                 </v:shape>
                 <v:shapetype id="_x0000_t135" coordsize="21600,21600" o:spt="135" path="m10800,qx21600,10800,10800,21600l,21600,,xe">
                   <v:stroke joinstyle="miter"/>
                   <v:path gradientshapeok="t" o:connecttype="rect" textboxrect="0,3163,18437,18437"/>
                 </v:shapetype>
-                <v:shape id="Flowchart: Delay 78" o:spid="_x0000_s1042" type="#_x0000_t135" style="position:absolute;left:27015;top:25352;width:15056;height:4603;visibility:visible;mso-wrap-style:square;v-text-anchor:middle" o:gfxdata="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" fillcolor="#a7bfde [1620]" strokecolor="#4579b8 [3044]">
+                <v:shape id="Flowchart: Delay 78" o:spid="_x0000_s1043" type="#_x0000_t135" style="position:absolute;left:27015;top:25352;width:15056;height:4603;visibility:visible;mso-wrap-style:square;v-text-anchor:middle" o:gfxdata="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" fillcolor="#a7bfde [1620]" strokecolor="#4579b8 [3044]">
                   <v:fill color2="#e4ecf5 [500]" rotate="t" angle="180" colors="0 #a3c4ff;22938f #bfd5ff;1 #e5eeff" focus="100%" type="gradient"/>
                   <v:shadow on="t" color="black" opacity="24903f" origin=",.5" offset="0,.55556mm"/>
                   <v:textbox>
@@ -2447,13 +2650,13 @@
                     </w:txbxContent>
                   </v:textbox>
                 </v:shape>
-                <v:shape id="Straight Arrow Connector 79" o:spid="_x0000_s1043" type="#_x0000_t32" style="position:absolute;left:34543;top:22680;width:70;height:2672;flip:x;visibility:visible;mso-wrap-style:square" o:connectortype="straight" o:gfxdata="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" strokecolor="black [3040]" strokeweight="2pt">
+                <v:shape id="Straight Arrow Connector 79" o:spid="_x0000_s1044" type="#_x0000_t32" style="position:absolute;left:34543;top:22680;width:70;height:2672;flip:x;visibility:visible;mso-wrap-style:square" o:connectortype="straight" o:gfxdata="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" strokecolor="black [3040]" strokeweight="2pt">
                   <v:stroke endarrow="classic" endarrowwidth="wide" endarrowlength="long"/>
                 </v:shape>
-                <v:shape id="Straight Arrow Connector 80" o:spid="_x0000_s1044" type="#_x0000_t32" style="position:absolute;left:42326;top:47923;width:4028;height:118;flip:y;visibility:visible;mso-wrap-style:square" o:connectortype="straight" o:gfxdata="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" strokecolor="#00b050" strokeweight="2pt">
+                <v:shape id="Straight Arrow Connector 80" o:spid="_x0000_s1045" type="#_x0000_t32" style="position:absolute;left:42326;top:47923;width:4028;height:118;flip:y;visibility:visible;mso-wrap-style:square" o:connectortype="straight" o:gfxdata="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" strokecolor="#00b050" strokeweight="2pt">
                   <v:stroke endarrow="classic" endarrowwidth="wide" endarrowlength="long"/>
                 </v:shape>
-                <v:shape id="Flowchart: Process 81" o:spid="_x0000_s1045" type="#_x0000_t109" style="position:absolute;left:47115;top:53749;width:14452;height:4503;visibility:visible;mso-wrap-style:square;v-text-anchor:middle" o:gfxdata="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" fillcolor="#fbcaa2 [1625]" strokecolor="#f68c36 [3049]">
+                <v:shape id="Flowchart: Process 81" o:spid="_x0000_s1046" type="#_x0000_t109" style="position:absolute;left:47115;top:53749;width:14452;height:4503;visibility:visible;mso-wrap-style:square;v-text-anchor:middle" o:gfxdata="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" fillcolor="#fbcaa2 [1625]" strokecolor="#f68c36 [3049]">
                   <v:fill color2="#fdefe3 [505]" rotate="t" angle="180" colors="0 #ffbe86;22938f #ffd0aa;1 #ffebdb" focus="100%" type="gradient"/>
                   <v:shadow on="t" color="black" opacity="24903f" origin=",.5" offset="0,.55556mm"/>
                   <v:textbox>
@@ -2476,14 +2679,14 @@
                     </w:txbxContent>
                   </v:textbox>
                 </v:shape>
-                <v:shape id="Straight Arrow Connector 82" o:spid="_x0000_s1046" type="#_x0000_t32" style="position:absolute;left:54341;top:51321;width:120;height:2428;flip:x;visibility:visible;mso-wrap-style:square" o:connectortype="straight" o:gfxdata="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" strokecolor="black [3213]" strokeweight="2pt">
+                <v:shape id="Straight Arrow Connector 82" o:spid="_x0000_s1047" type="#_x0000_t32" style="position:absolute;left:54341;top:51321;width:120;height:2428;flip:x;visibility:visible;mso-wrap-style:square" o:connectortype="straight" o:gfxdata="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" strokecolor="black [3213]" strokeweight="2pt">
                   <v:stroke endarrow="classic" endarrowwidth="wide" endarrowlength="long"/>
                 </v:shape>
                 <v:shapetype id="_x0000_t130" coordsize="21600,21600" o:spt="130" path="m3600,21597c2662,21202,1837,20075,1087,18440,487,16240,75,13590,,10770,75,8007,487,5412,1087,3045,1837,1465,2662,337,3600,l21597,v-937,337,-1687,1465,-2512,3045c18485,5412,18072,8007,17997,10770v75,2820,488,5470,1088,7670c19910,20075,20660,21202,21597,21597xe">
                   <v:stroke joinstyle="miter"/>
                   <v:path gradientshapeok="t" o:connecttype="custom" o:connectlocs="10800,0;0,10800;10800,21600;17997,10800" textboxrect="3600,0,17997,21600"/>
                 </v:shapetype>
-                <v:shape id="Flowchart: Stored Data 83" o:spid="_x0000_s1047" type="#_x0000_t130" style="position:absolute;left:8236;top:57765;width:14583;height:4503;visibility:visible;mso-wrap-style:square;v-text-anchor:middle" o:gfxdata="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" fillcolor="gray [1616]" strokecolor="black [3040]">
+                <v:shape id="Flowchart: Stored Data 83" o:spid="_x0000_s1048" type="#_x0000_t130" style="position:absolute;left:8236;top:57765;width:14583;height:4503;visibility:visible;mso-wrap-style:square;v-text-anchor:middle" o:gfxdata="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" fillcolor="gray [1616]" strokecolor="black [3040]">
                   <v:fill color2="#d9d9d9 [496]" rotate="t" angle="180" colors="0 #bcbcbc;22938f #d0d0d0;1 #ededed" focus="100%" type="gradient"/>
                   <v:shadow on="t" color="black" opacity="24903f" origin=",.5" offset="0,.55556mm"/>
                   <v:textbox>
@@ -2506,10 +2709,10 @@
                     </w:txbxContent>
                   </v:textbox>
                 </v:shape>
-                <v:shape id="Straight Arrow Connector 84" o:spid="_x0000_s1048" type="#_x0000_t32" style="position:absolute;left:15504;top:54259;width:24;height:3506;visibility:visible;mso-wrap-style:square" o:connectortype="straight" o:gfxdata="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" strokecolor="red" strokeweight="2pt">
+                <v:shape id="Straight Arrow Connector 84" o:spid="_x0000_s1049" type="#_x0000_t32" style="position:absolute;left:15504;top:54259;width:24;height:3506;visibility:visible;mso-wrap-style:square" o:connectortype="straight" o:gfxdata="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" strokecolor="red" strokeweight="2pt">
                   <v:stroke endarrow="classic" endarrowwidth="wide" endarrowlength="long"/>
                 </v:shape>
-                <v:shape id="Flowchart: Decision 85" o:spid="_x0000_s1049" type="#_x0000_t110" style="position:absolute;left:43155;top:60782;width:22300;height:12427;visibility:visible;mso-wrap-style:square;v-text-anchor:middle" o:gfxdata="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" fillcolor="#bfb1d0 [1623]" strokecolor="#795d9b [3047]">
+                <v:shape id="Flowchart: Decision 85" o:spid="_x0000_s1050" type="#_x0000_t110" style="position:absolute;left:43155;top:60782;width:22300;height:12427;visibility:visible;mso-wrap-style:square;v-text-anchor:middle" o:gfxdata="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" fillcolor="#bfb1d0 [1623]" strokecolor="#795d9b [3047]">
                   <v:fill color2="#ece7f1 [503]" rotate="t" angle="180" colors="0 #c9b5e8;22938f #d9cbee;1 #f0eaf9" focus="100%" type="gradient"/>
                   <v:shadow on="t" color="black" opacity="24903f" origin=",.5" offset="0,.55556mm"/>
                   <v:textbox>
@@ -2532,7 +2735,7 @@
                     </w:txbxContent>
                   </v:textbox>
                 </v:shape>
-                <v:shape id="Straight Arrow Connector 86" o:spid="_x0000_s1050" type="#_x0000_t32" style="position:absolute;left:54305;top:58252;width:36;height:2530;flip:x;visibility:visible;mso-wrap-style:square" o:connectortype="straight" o:gfxdata="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" strokecolor="black [3040]" strokeweight="2pt">
+                <v:shape id="Straight Arrow Connector 86" o:spid="_x0000_s1051" type="#_x0000_t32" style="position:absolute;left:54305;top:58252;width:36;height:2530;flip:x;visibility:visible;mso-wrap-style:square" o:connectortype="straight" o:gfxdata="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" strokecolor="black [3040]" strokeweight="2pt">
                   <v:stroke endarrow="classic" endarrowwidth="wide" endarrowlength="long"/>
                 </v:shape>
                 <v:shapetype id="_x0000_t38" coordsize="21600,21600" o:spt="38" o:oned="t" path="m,c@0,0@1,5400@1,10800@1,16200@2,21600,21600,21600e" filled="f">
@@ -2547,10 +2750,10 @@
                   </v:handles>
                   <o:lock v:ext="edit" shapetype="t"/>
                 </v:shapetype>
-                <v:shape id="Straight Arrow Connector 38" o:spid="_x0000_s1051" type="#_x0000_t38" style="position:absolute;left:20415;top:50481;width:22740;height:16514;rotation:180;visibility:visible;mso-wrap-style:square" o:connectortype="curved" o:gfxdata="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" adj="9136" strokecolor="red" strokeweight="2pt">
+                <v:shape id="Straight Arrow Connector 38" o:spid="_x0000_s1052" type="#_x0000_t38" style="position:absolute;left:20415;top:50481;width:22740;height:16514;rotation:180;visibility:visible;mso-wrap-style:square" o:connectortype="curved" o:gfxdata="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" adj="9136" strokecolor="red" strokeweight="2pt">
                   <v:stroke endarrow="classic" endarrowwidth="wide" endarrowlength="long"/>
                 </v:shape>
-                <v:shape id="Flowchart: Process 88" o:spid="_x0000_s1052" type="#_x0000_t109" style="position:absolute;left:11060;top:80972;width:8950;height:5117;visibility:visible;mso-wrap-style:square;v-text-anchor:middle" o:gfxdata="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" fillcolor="#fbcaa2 [1625]" strokecolor="#f68c36 [3049]">
+                <v:shape id="Flowchart: Process 88" o:spid="_x0000_s1053" type="#_x0000_t109" style="position:absolute;left:11060;top:80972;width:8950;height:5117;visibility:visible;mso-wrap-style:square;v-text-anchor:middle" o:gfxdata="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" fillcolor="#fbcaa2 [1625]" strokecolor="#f68c36 [3049]">
                   <v:fill color2="#fdefe3 [505]" rotate="t" angle="180" colors="0 #ffbe86;22938f #ffd0aa;1 #ffebdb" focus="100%" type="gradient"/>
                   <v:shadow on="t" color="black" opacity="24903f" origin=",.5" offset="0,.55556mm"/>
                   <v:textbox>
@@ -2584,10 +2787,10 @@
                   </v:handles>
                   <o:lock v:ext="edit" shapetype="t"/>
                 </v:shapetype>
-                <v:shape id="Curved Connector 40" o:spid="_x0000_s1053" type="#_x0000_t34" style="position:absolute;left:8674;top:34450;width:2386;height:49080;rotation:180;visibility:visible;mso-wrap-style:square" o:connectortype="elbow" o:gfxdata="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" adj="77556" strokecolor="black [3213]" strokeweight="2pt">
+                <v:shape id="Curved Connector 40" o:spid="_x0000_s1054" type="#_x0000_t34" style="position:absolute;left:8674;top:34450;width:2386;height:49080;rotation:180;visibility:visible;mso-wrap-style:square" o:connectortype="elbow" o:gfxdata="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" adj="77556" strokecolor="black [3213]" strokeweight="2pt">
                   <v:stroke endarrow="classic" endarrowwidth="wide" endarrowlength="long"/>
                 </v:shape>
-                <v:shape id="Flowchart: Process 90" o:spid="_x0000_s1054" type="#_x0000_t109" style="position:absolute;left:26921;top:10933;width:15437;height:4504;visibility:visible;mso-wrap-style:square;v-text-anchor:bottom" o:gfxdata="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" fillcolor="#fbcaa2 [1625]" strokecolor="#f68c36 [3049]">
+                <v:shape id="Flowchart: Process 90" o:spid="_x0000_s1055" type="#_x0000_t109" style="position:absolute;left:26921;top:10933;width:15437;height:4504;visibility:visible;mso-wrap-style:square;v-text-anchor:bottom" o:gfxdata="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" fillcolor="#fbcaa2 [1625]" strokecolor="#f68c36 [3049]">
                   <v:fill color2="#fdefe3 [505]" rotate="t" angle="180" colors="0 #ffbe86;22938f #ffd0aa;1 #ffebdb" focus="100%" type="gradient"/>
                   <v:shadow on="t" color="black" opacity="24903f" origin=",.5" offset="0,.55556mm"/>
                   <v:textbox>
@@ -2630,14 +2833,14 @@
                     </w:txbxContent>
                   </v:textbox>
                 </v:shape>
-                <v:shape id="Straight Arrow Connector 91" o:spid="_x0000_s1055" type="#_x0000_t32" style="position:absolute;left:34634;top:8229;width:5;height:2704;visibility:visible;mso-wrap-style:square" o:connectortype="straight" o:gfxdata="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" strokecolor="black [3040]" strokeweight="2pt">
+                <v:shape id="Straight Arrow Connector 91" o:spid="_x0000_s1056" type="#_x0000_t32" style="position:absolute;left:34639;top:8228;width:148;height:2705;flip:x;visibility:visible;mso-wrap-style:square" o:connectortype="straight" o:gfxdata="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" strokecolor="black [3040]" strokeweight="2pt">
                   <v:stroke endarrow="classic" endarrowwidth="wide" endarrowlength="long"/>
                 </v:shape>
                 <v:shapetype id="_x0000_t111" coordsize="21600,21600" o:spt="111" path="m4321,l21600,,17204,21600,,21600xe">
                   <v:stroke joinstyle="miter"/>
                   <v:path gradientshapeok="t" o:connecttype="custom" o:connectlocs="12961,0;10800,0;2161,10800;8602,21600;10800,21600;19402,10800" textboxrect="4321,0,17204,21600"/>
                 </v:shapetype>
-                <v:shape id="Flowchart: Data 92" o:spid="_x0000_s1056" type="#_x0000_t111" style="position:absolute;left:25582;top:32417;width:17697;height:6795;visibility:visible;mso-wrap-style:square;v-text-anchor:middle" o:gfxdata="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" fillcolor="#a5d5e2 [1624]" strokecolor="#40a7c2 [3048]">
+                <v:shape id="Flowchart: Data 92" o:spid="_x0000_s1057" type="#_x0000_t111" style="position:absolute;left:25582;top:32417;width:17697;height:6795;visibility:visible;mso-wrap-style:square;v-text-anchor:middle" o:gfxdata="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" fillcolor="#a5d5e2 [1624]" strokecolor="#40a7c2 [3048]">
                   <v:fill color2="#e4f2f6 [504]" rotate="t" angle="180" colors="0 #9eeaff;22938f #bbefff;1 #e4f9ff" focus="100%" type="gradient"/>
                   <v:shadow on="t" color="black" opacity="24903f" origin=",.5" offset="0,.55556mm"/>
                   <v:textbox>
@@ -2663,10 +2866,10 @@
                     </w:txbxContent>
                   </v:textbox>
                 </v:shape>
-                <v:shape id="Straight Arrow Connector 93" o:spid="_x0000_s1057" type="#_x0000_t32" style="position:absolute;left:34373;top:39212;width:57;height:2143;flip:x;visibility:visible;mso-wrap-style:square" o:connectortype="straight" o:gfxdata="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" strokecolor="black [3040]" strokeweight="2pt">
+                <v:shape id="Straight Arrow Connector 93" o:spid="_x0000_s1058" type="#_x0000_t32" style="position:absolute;left:34373;top:39212;width:57;height:2143;flip:x;visibility:visible;mso-wrap-style:square" o:connectortype="straight" o:gfxdata="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" strokecolor="black [3040]" strokeweight="2pt">
                   <v:stroke endarrow="classic" endarrowwidth="wide" endarrowlength="long"/>
                 </v:shape>
-                <v:shape id="Flowchart: Data 94" o:spid="_x0000_s1058" type="#_x0000_t111" style="position:absolute;left:44327;top:44526;width:20269;height:6795;visibility:visible;mso-wrap-style:square;v-text-anchor:middle" o:gfxdata="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" fillcolor="#a5d5e2 [1624]" strokecolor="#40a7c2 [3048]">
+                <v:shape id="Flowchart: Data 94" o:spid="_x0000_s1059" type="#_x0000_t111" style="position:absolute;left:44327;top:44526;width:20269;height:6795;visibility:visible;mso-wrap-style:square;v-text-anchor:middle" o:gfxdata="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" fillcolor="#a5d5e2 [1624]" strokecolor="#40a7c2 [3048]">
                   <v:fill color2="#e4f2f6 [504]" rotate="t" angle="180" colors="0 #9eeaff;22938f #bbefff;1 #e4f9ff" focus="100%" type="gradient"/>
                   <v:shadow on="t" color="black" opacity="24903f" origin=",.5" offset="0,.55556mm"/>
                   <v:textbox>
@@ -2709,10 +2912,10 @@
                     </w:txbxContent>
                   </v:textbox>
                 </v:shape>
-                <v:shape id="Curved Connector 53" o:spid="_x0000_s1059" type="#_x0000_t32" style="position:absolute;left:15504;top:36704;width:34;height:5129;flip:y;visibility:visible;mso-wrap-style:square" o:connectortype="straight" o:gfxdata="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" strokecolor="#00b050" strokeweight="2pt">
+                <v:shape id="Curved Connector 53" o:spid="_x0000_s1060" type="#_x0000_t32" style="position:absolute;left:15504;top:36704;width:34;height:5129;flip:y;visibility:visible;mso-wrap-style:square" o:connectortype="straight" o:gfxdata="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" strokecolor="#00b050" strokeweight="2pt">
                   <v:stroke endarrow="classic" endarrowwidth="wide" endarrowlength="long"/>
                 </v:shape>
-                <v:shape id="Flowchart: Decision 96" o:spid="_x0000_s1060" type="#_x0000_t110" style="position:absolute;left:4195;top:65127;width:22819;height:12420;visibility:visible;mso-wrap-style:square;v-text-anchor:middle" o:gfxdata="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" fillcolor="#bfb1d0 [1623]" strokecolor="#795d9b [3047]">
+                <v:shape id="Flowchart: Decision 96" o:spid="_x0000_s1061" type="#_x0000_t110" style="position:absolute;left:4195;top:65127;width:22819;height:12420;visibility:visible;mso-wrap-style:square;v-text-anchor:middle" o:gfxdata="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" fillcolor="#bfb1d0 [1623]" strokecolor="#795d9b [3047]">
                   <v:fill color2="#ece7f1 [503]" rotate="t" angle="180" colors="0 #c9b5e8;22938f #d9cbee;1 #f0eaf9" focus="100%" type="gradient"/>
                   <v:shadow on="t" color="black" opacity="24903f" origin=",.5" offset="0,.55556mm"/>
                   <v:textbox>
@@ -2735,13 +2938,13 @@
                     </w:txbxContent>
                   </v:textbox>
                 </v:shape>
-                <v:shape id="Straight Arrow Connector 97" o:spid="_x0000_s1061" type="#_x0000_t32" style="position:absolute;left:15528;top:62268;width:77;height:2859;visibility:visible;mso-wrap-style:square" o:connectortype="straight" o:gfxdata="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" strokecolor="black [3040]" strokeweight="2pt">
+                <v:shape id="Straight Arrow Connector 97" o:spid="_x0000_s1062" type="#_x0000_t32" style="position:absolute;left:15528;top:62268;width:77;height:2859;visibility:visible;mso-wrap-style:square" o:connectortype="straight" o:gfxdata="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" strokecolor="black [3040]" strokeweight="2pt">
                   <v:stroke endarrow="classic" endarrowwidth="wide" endarrowlength="long"/>
                 </v:shape>
-                <v:shape id="Straight Arrow Connector 98" o:spid="_x0000_s1062" type="#_x0000_t32" style="position:absolute;left:15535;top:77547;width:70;height:3425;flip:x;visibility:visible;mso-wrap-style:square" o:connectortype="straight" o:gfxdata="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" strokecolor="red" strokeweight="2pt">
+                <v:shape id="Straight Arrow Connector 98" o:spid="_x0000_s1063" type="#_x0000_t32" style="position:absolute;left:15535;top:77547;width:70;height:3425;flip:x;visibility:visible;mso-wrap-style:square" o:connectortype="straight" o:gfxdata="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" strokecolor="red" strokeweight="2pt">
                   <v:stroke endarrow="classic" endarrowwidth="wide" endarrowlength="long"/>
                 </v:shape>
-                <v:shape id="Flowchart: Data 99" o:spid="_x0000_s1063" type="#_x0000_t111" style="position:absolute;left:28997;top:71713;width:20262;height:6788;visibility:visible;mso-wrap-style:square;v-text-anchor:middle" o:gfxdata="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" fillcolor="#a5d5e2 [1624]" strokecolor="#40a7c2 [3048]">
+                <v:shape id="Flowchart: Data 99" o:spid="_x0000_s1064" type="#_x0000_t111" style="position:absolute;left:28997;top:71713;width:20262;height:6788;visibility:visible;mso-wrap-style:square;v-text-anchor:middle" o:gfxdata="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" fillcolor="#a5d5e2 [1624]" strokecolor="#40a7c2 [3048]">
                   <v:fill color2="#e4f2f6 [504]" rotate="t" angle="180" colors="0 #9eeaff;22938f #bbefff;1 #e4f9ff" focus="100%" type="gradient"/>
                   <v:shadow on="t" color="black" opacity="24903f" origin=",.5" offset="0,.55556mm"/>
                   <v:textbox>
@@ -2764,7 +2967,7 @@
                     </w:txbxContent>
                   </v:textbox>
                 </v:shape>
-                <v:shape id="Curved Connector 53" o:spid="_x0000_s1064" type="#_x0000_t34" style="position:absolute;left:27014;top:71337;width:4009;height:3770;visibility:visible;mso-wrap-style:square" o:connectortype="elbow" o:gfxdata="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" strokecolor="#00b050" strokeweight="2pt">
+                <v:shape id="Curved Connector 53" o:spid="_x0000_s1065" type="#_x0000_t34" style="position:absolute;left:27014;top:71337;width:4009;height:3770;visibility:visible;mso-wrap-style:square" o:connectortype="elbow" o:gfxdata="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" strokecolor="#00b050" strokeweight="2pt">
                   <v:stroke endarrow="classic" endarrowwidth="wide" endarrowlength="long"/>
                 </v:shape>
                 <v:shapetype id="_x0000_t33" coordsize="21600,21600" o:spt="33" o:oned="t" path="m,l21600,r,21600e" filled="f">
@@ -2772,10 +2975,10 @@
                   <v:path arrowok="t" fillok="f" o:connecttype="none"/>
                   <o:lock v:ext="edit" shapetype="t"/>
                 </v:shapetype>
-                <v:shape id="Curved Connector 53" o:spid="_x0000_s1065" type="#_x0000_t33" style="position:absolute;left:49820;top:70622;width:1898;height:7072;rotation:90;visibility:visible;mso-wrap-style:square" o:connectortype="elbow" o:gfxdata="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" strokecolor="#00b050" strokeweight="2pt">
+                <v:shape id="Curved Connector 53" o:spid="_x0000_s1066" type="#_x0000_t33" style="position:absolute;left:49820;top:70622;width:1898;height:7072;rotation:90;visibility:visible;mso-wrap-style:square" o:connectortype="elbow" o:gfxdata="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" strokecolor="#00b050" strokeweight="2pt">
                   <v:stroke endarrow="classic" endarrowwidth="wide" endarrowlength="long"/>
                 </v:shape>
-                <v:shape id="Flowchart: Terminator 102" o:spid="_x0000_s1066" type="#_x0000_t116" style="position:absolute;left:31154;top:81451;width:15900;height:6763;visibility:visible;mso-wrap-style:square;v-text-anchor:middle" o:gfxdata="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" fillcolor="#dfa7a6 [1621]" strokecolor="#bc4542 [3045]">
+                <v:shape id="Flowchart: Terminator 102" o:spid="_x0000_s1067" type="#_x0000_t116" style="position:absolute;left:31154;top:80670;width:15900;height:9055;visibility:visible;mso-wrap-style:square;v-text-anchor:middle" o:gfxdata="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" fillcolor="#dfa7a6 [1621]" strokecolor="#bc4542 [3045]">
                   <v:fill color2="#f5e4e4 [501]" rotate="t" angle="180" colors="0 #ffa2a1;22938f #ffbebd;1 #ffe5e5" focus="100%" type="gradient"/>
                   <v:shadow on="t" color="black" opacity="24903f" origin=",.5" offset="0,.55556mm"/>
                   <v:textbox>
@@ -2792,16 +2995,16 @@
                             <w:sz w:val="22"/>
                             <w:szCs w:val="22"/>
                           </w:rPr>
-                          <w:t>Apply setup and start driver run loop</w:t>
+                          <w:t xml:space="preserve">Enter safe standby – give computer 1 s to check packets </w:t>
                         </w:r>
                       </w:p>
                     </w:txbxContent>
                   </v:textbox>
                 </v:shape>
-                <v:shape id="Straight Arrow Connector 103" o:spid="_x0000_s1067" type="#_x0000_t32" style="position:absolute;left:39104;top:78501;width:24;height:2950;flip:x;visibility:visible;mso-wrap-style:square" o:connectortype="straight" o:gfxdata="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" strokecolor="black [3040]" strokeweight="2pt">
+                <v:shape id="Straight Arrow Connector 103" o:spid="_x0000_s1068" type="#_x0000_t32" style="position:absolute;left:39104;top:78501;width:24;height:2169;flip:x;visibility:visible;mso-wrap-style:square" o:connectortype="straight" o:gfxdata="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" strokecolor="black [3040]" strokeweight="2pt">
                   <v:stroke endarrow="classic" endarrowwidth="wide" endarrowlength="long"/>
                 </v:shape>
-                <v:shape id="Flowchart: Process 104" o:spid="_x0000_s1068" type="#_x0000_t109" style="position:absolute;left:8674;top:32196;width:13729;height:4508;visibility:visible;mso-wrap-style:square;v-text-anchor:middle" o:gfxdata="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" fillcolor="#fbcaa2 [1625]" strokecolor="#f68c36 [3049]">
+                <v:shape id="Flowchart: Process 104" o:spid="_x0000_s1069" type="#_x0000_t109" style="position:absolute;left:8674;top:32196;width:13729;height:4508;visibility:visible;mso-wrap-style:square;v-text-anchor:middle" o:gfxdata="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" fillcolor="#fbcaa2 [1625]" strokecolor="#f68c36 [3049]">
                   <v:fill color2="#fdefe3 [505]" rotate="t" angle="180" colors="0 #ffbe86;22938f #ffd0aa;1 #ffebdb" focus="100%" type="gradient"/>
                   <v:shadow on="t" color="black" opacity="24903f" origin=",.5" offset="0,.55556mm"/>
                   <v:textbox>
@@ -2824,11 +3027,14 @@
                     </w:txbxContent>
                   </v:textbox>
                 </v:shape>
-                <v:shape id="Curved Connector 40" o:spid="_x0000_s1069" type="#_x0000_t33" style="position:absolute;left:15742;top:20221;width:11771;height:12179;rotation:90;flip:x y;visibility:visible;mso-wrap-style:square" o:connectortype="elbow" o:gfxdata="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" strokecolor="black [3213]" strokeweight="2pt">
+                <v:shape id="Curved Connector 40" o:spid="_x0000_s1070" type="#_x0000_t33" style="position:absolute;left:15742;top:20221;width:11771;height:12179;rotation:90;flip:x y;visibility:visible;mso-wrap-style:square" o:connectortype="elbow" o:gfxdata="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" strokecolor="black [3213]" strokeweight="2pt">
                   <v:stroke endarrow="classic" endarrowwidth="wide" endarrowlength="long"/>
                 </v:shape>
-                <v:shape id="Curved Connector 40" o:spid="_x0000_s1070" type="#_x0000_t32" style="position:absolute;left:34430;top:29955;width:113;height:2462;flip:x;visibility:visible;mso-wrap-style:square" o:connectortype="straight" o:gfxdata="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" strokecolor="black [3213]" strokeweight="2pt">
+                <v:shape id="Curved Connector 40" o:spid="_x0000_s1071" type="#_x0000_t32" style="position:absolute;left:34430;top:29955;width:113;height:2462;flip:x;visibility:visible;mso-wrap-style:square" o:connectortype="straight" o:gfxdata="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" strokecolor="black [3213]" strokeweight="2pt">
                   <v:stroke endarrow="classic" endarrowwidth="wide" endarrowlength="long"/>
+                </v:shape>
+                <v:shape id="Curved Connector 40" o:spid="_x0000_s1072" type="#_x0000_t34" style="position:absolute;left:43155;top:4846;width:3899;height:80351;flip:x y;visibility:visible;mso-wrap-style:square" o:connectortype="elbow" o:gfxdata="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" adj="-108686" strokecolor="#7f7f7f [1612]" strokeweight="2pt">
+                  <v:stroke dashstyle="dash" endarrow="classic" endarrowwidth="wide" endarrowlength="long"/>
                 </v:shape>
                 <w10:anchorlock/>
               </v:group>
@@ -3460,7 +3666,23 @@
                                   <w:sz w:val="22"/>
                                   <w:szCs w:val="22"/>
                                 </w:rPr>
-                                <w:t>Send a 0x00 byte to confirm receipt of a valid packet</w:t>
+                                <w:t xml:space="preserve">Send a 0x00 byte to confirm receipt of a valid </w:t>
+                              </w:r>
+                              <w:r>
+                                <w:rPr>
+                                  <w:rFonts w:eastAsia="Calibri"/>
+                                  <w:sz w:val="22"/>
+                                  <w:szCs w:val="22"/>
+                                </w:rPr>
+                                <w:t xml:space="preserve">ID </w:t>
+                              </w:r>
+                              <w:r>
+                                <w:rPr>
+                                  <w:rFonts w:eastAsia="Calibri"/>
+                                  <w:sz w:val="22"/>
+                                  <w:szCs w:val="22"/>
+                                </w:rPr>
+                                <w:t>packet</w:t>
                               </w:r>
                             </w:p>
                           </w:txbxContent>
@@ -4222,7 +4444,7 @@
                                   <w:sz w:val="22"/>
                                   <w:szCs w:val="22"/>
                                 </w:rPr>
-                                <w:t>Apply setup and start driver run loop</w:t>
+                                <w:t>Initialization complete</w:t>
                               </w:r>
                             </w:p>
                           </w:txbxContent>
@@ -4367,12 +4589,12 @@
           </mc:Choice>
           <mc:Fallback>
             <w:pict>
-              <v:group id="Canvas 1" o:spid="_x0000_s1071" editas="canvas" style="width:545.95pt;height:714.35pt;mso-position-horizontal-relative:char;mso-position-vertical-relative:line" coordsize="69329,90722" o:gfxdata="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">
-                <v:shape id="_x0000_s1072" type="#_x0000_t75" style="position:absolute;width:69329;height:90722;visibility:visible;mso-wrap-style:square">
+              <v:group id="Canvas 1" o:spid="_x0000_s1073" editas="canvas" style="width:545.95pt;height:714.35pt;mso-position-horizontal-relative:char;mso-position-vertical-relative:line" coordsize="69329,90722" o:gfxdata="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">
+                <v:shape id="_x0000_s1074" type="#_x0000_t75" style="position:absolute;width:69329;height:90722;visibility:visible;mso-wrap-style:square">
                   <v:fill o:detectmouseclick="t"/>
                   <v:path o:connecttype="none"/>
                 </v:shape>
-                <v:shape id="Flowchart: Terminator 2" o:spid="_x0000_s1073" type="#_x0000_t116" style="position:absolute;left:26945;top:1465;width:15378;height:6764;visibility:visible;mso-wrap-style:square;v-text-anchor:middle" o:gfxdata="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" fillcolor="#cdddac [1622]" strokecolor="#94b64e [3046]">
+                <v:shape id="Flowchart: Terminator 2" o:spid="_x0000_s1075" type="#_x0000_t116" style="position:absolute;left:26945;top:1465;width:15378;height:6764;visibility:visible;mso-wrap-style:square;v-text-anchor:middle" o:gfxdata="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" fillcolor="#cdddac [1622]" strokecolor="#94b64e [3046]">
                   <v:fill color2="#f0f4e6 [502]" rotate="t" angle="180" colors="0 #dafda7;22938f #e4fdc2;1 #f5ffe6" focus="100%" type="gradient"/>
                   <v:shadow on="t" color="black" opacity="24903f" origin=",.5" offset="0,.55556mm"/>
                   <v:textbox>
@@ -4397,10 +4619,10 @@
                     </w:txbxContent>
                   </v:textbox>
                 </v:shape>
-                <v:shape id="Straight Arrow Connector 4" o:spid="_x0000_s1074" type="#_x0000_t32" style="position:absolute;left:34639;top:15437;width:31;height:2730;visibility:visible;mso-wrap-style:square" o:connectortype="straight" o:gfxdata="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" strokecolor="black [3040]" strokeweight="2pt">
+                <v:shape id="Straight Arrow Connector 4" o:spid="_x0000_s1076" type="#_x0000_t32" style="position:absolute;left:34639;top:15437;width:31;height:2730;visibility:visible;mso-wrap-style:square" o:connectortype="straight" o:gfxdata="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" strokecolor="black [3040]" strokeweight="2pt">
                   <v:stroke endarrow="classic" endarrowwidth="wide" endarrowlength="long"/>
                 </v:shape>
-                <v:shape id="Flowchart: Process 26" o:spid="_x0000_s1075" type="#_x0000_t109" style="position:absolute;left:27527;top:44526;width:14453;height:4504;visibility:visible;mso-wrap-style:square;v-text-anchor:middle" o:gfxdata="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" fillcolor="#fbcaa2 [1625]" strokecolor="#f68c36 [3049]">
+                <v:shape id="Flowchart: Process 26" o:spid="_x0000_s1077" type="#_x0000_t109" style="position:absolute;left:27527;top:44526;width:14453;height:4504;visibility:visible;mso-wrap-style:square;v-text-anchor:middle" o:gfxdata="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" fillcolor="#fbcaa2 [1625]" strokecolor="#f68c36 [3049]">
                   <v:fill color2="#fdefe3 [505]" rotate="t" angle="180" colors="0 #ffbe86;22938f #ffd0aa;1 #ffebdb" focus="100%" type="gradient"/>
                   <v:shadow on="t" color="black" opacity="24903f" origin=",.5" offset="0,.55556mm"/>
                   <v:textbox>
@@ -4423,10 +4645,10 @@
                     </w:txbxContent>
                   </v:textbox>
                 </v:shape>
-                <v:shape id="Straight Arrow Connector 27" o:spid="_x0000_s1076" type="#_x0000_t32" style="position:absolute;left:34734;top:41552;width:20;height:2974;visibility:visible;mso-wrap-style:square" o:connectortype="straight" o:gfxdata="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" strokecolor="black [3213]" strokeweight="2pt">
+                <v:shape id="Straight Arrow Connector 27" o:spid="_x0000_s1078" type="#_x0000_t32" style="position:absolute;left:34734;top:41552;width:20;height:2974;visibility:visible;mso-wrap-style:square" o:connectortype="straight" o:gfxdata="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" strokecolor="black [3213]" strokeweight="2pt">
                   <v:stroke endarrow="classic" endarrowwidth="wide" endarrowlength="long"/>
                 </v:shape>
-                <v:shape id="Flowchart: Stored Data 29" o:spid="_x0000_s1077" type="#_x0000_t130" style="position:absolute;left:9912;top:44525;width:16294;height:4504;visibility:visible;mso-wrap-style:square;v-text-anchor:middle" o:gfxdata="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" fillcolor="gray [1616]" strokecolor="black [3040]">
+                <v:shape id="Flowchart: Stored Data 29" o:spid="_x0000_s1079" type="#_x0000_t130" style="position:absolute;left:9912;top:44525;width:16294;height:4504;visibility:visible;mso-wrap-style:square;v-text-anchor:middle" o:gfxdata="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" fillcolor="gray [1616]" strokecolor="black [3040]">
                   <v:fill color2="#d9d9d9 [496]" rotate="t" angle="180" colors="0 #bcbcbc;22938f #d0d0d0;1 #ededed" focus="100%" type="gradient"/>
                   <v:shadow on="t" color="black" opacity="24903f" origin=",.5" offset="0,.55556mm"/>
                   <v:textbox>
@@ -4467,7 +4689,7 @@
                     </w:txbxContent>
                   </v:textbox>
                 </v:shape>
-                <v:shape id="Flowchart: Process 45" o:spid="_x0000_s1078" type="#_x0000_t109" style="position:absolute;left:26921;top:10933;width:15437;height:4504;visibility:visible;mso-wrap-style:square;v-text-anchor:bottom" o:gfxdata="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" fillcolor="#fbcaa2 [1625]" strokecolor="#f68c36 [3049]">
+                <v:shape id="Flowchart: Process 45" o:spid="_x0000_s1080" type="#_x0000_t109" style="position:absolute;left:26921;top:10933;width:15437;height:4504;visibility:visible;mso-wrap-style:square;v-text-anchor:bottom" o:gfxdata="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" fillcolor="#fbcaa2 [1625]" strokecolor="#f68c36 [3049]">
                   <v:fill color2="#fdefe3 [505]" rotate="t" angle="180" colors="0 #ffbe86;22938f #ffd0aa;1 #ffebdb" focus="100%" type="gradient"/>
                   <v:shadow on="t" color="black" opacity="24903f" origin=",.5" offset="0,.55556mm"/>
                   <v:textbox>
@@ -4510,16 +4732,16 @@
                     </w:txbxContent>
                   </v:textbox>
                 </v:shape>
-                <v:shape id="Straight Arrow Connector 46" o:spid="_x0000_s1079" type="#_x0000_t32" style="position:absolute;left:34634;top:8229;width:5;height:2704;visibility:visible;mso-wrap-style:square" o:connectortype="straight" o:gfxdata="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" strokecolor="black [3040]" strokeweight="2pt">
+                <v:shape id="Straight Arrow Connector 46" o:spid="_x0000_s1081" type="#_x0000_t32" style="position:absolute;left:34634;top:8229;width:5;height:2704;visibility:visible;mso-wrap-style:square" o:connectortype="straight" o:gfxdata="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" strokecolor="black [3040]" strokeweight="2pt">
                   <v:stroke endarrow="classic" endarrowwidth="wide" endarrowlength="long"/>
                 </v:shape>
-                <v:shape id="Straight Arrow Connector 49" o:spid="_x0000_s1080" type="#_x0000_t32" style="position:absolute;left:34670;top:31534;width:64;height:3449;visibility:visible;mso-wrap-style:square" o:connectortype="straight" o:gfxdata="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" strokecolor="#00b050" strokeweight="2pt">
+                <v:shape id="Straight Arrow Connector 49" o:spid="_x0000_s1082" type="#_x0000_t32" style="position:absolute;left:34670;top:31534;width:64;height:3449;visibility:visible;mso-wrap-style:square" o:connectortype="straight" o:gfxdata="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" strokecolor="#00b050" strokeweight="2pt">
                   <v:stroke endarrow="classic" endarrowwidth="wide" endarrowlength="long"/>
                 </v:shape>
-                <v:shape id="Straight Arrow Connector 60" o:spid="_x0000_s1081" type="#_x0000_t32" style="position:absolute;left:23490;top:46777;width:4037;height:1;visibility:visible;mso-wrap-style:square" o:connectortype="straight" o:gfxdata="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" strokecolor="black [3040]" strokeweight="2pt">
+                <v:shape id="Straight Arrow Connector 60" o:spid="_x0000_s1083" type="#_x0000_t32" style="position:absolute;left:23490;top:46777;width:4037;height:1;visibility:visible;mso-wrap-style:square" o:connectortype="straight" o:gfxdata="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" strokecolor="black [3040]" strokeweight="2pt">
                   <v:stroke endarrow="classic" endarrowwidth="wide" endarrowlength="long"/>
                 </v:shape>
-                <v:shape id="Flowchart: Decision 109" o:spid="_x0000_s1082" type="#_x0000_t110" style="position:absolute;left:23455;top:18167;width:22429;height:13367;visibility:visible;mso-wrap-style:square;v-text-anchor:middle" o:gfxdata="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" fillcolor="#bfb1d0 [1623]" strokecolor="#795d9b [3047]">
+                <v:shape id="Flowchart: Decision 109" o:spid="_x0000_s1084" type="#_x0000_t110" style="position:absolute;left:23455;top:18167;width:22429;height:13367;visibility:visible;mso-wrap-style:square;v-text-anchor:middle" o:gfxdata="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" fillcolor="#bfb1d0 [1623]" strokecolor="#795d9b [3047]">
                   <v:fill color2="#ece7f1 [503]" rotate="t" angle="180" colors="0 #c9b5e8;22938f #d9cbee;1 #f0eaf9" focus="100%" type="gradient"/>
                   <v:shadow on="t" color="black" opacity="24903f" origin=",.5" offset="0,.55556mm"/>
                   <v:textbox>
@@ -4542,10 +4764,10 @@
                     </w:txbxContent>
                   </v:textbox>
                 </v:shape>
-                <v:shape id="Straight Arrow Connector 110" o:spid="_x0000_s1083" type="#_x0000_t34" style="position:absolute;left:23455;top:13185;width:3466;height:11666;rotation:180;flip:x;visibility:visible;mso-wrap-style:square" o:connectortype="elbow" o:gfxdata="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" adj="-26627" strokecolor="red" strokeweight="2pt">
+                <v:shape id="Straight Arrow Connector 110" o:spid="_x0000_s1085" type="#_x0000_t34" style="position:absolute;left:23455;top:13185;width:3466;height:11666;rotation:180;flip:x;visibility:visible;mso-wrap-style:square" o:connectortype="elbow" o:gfxdata="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" adj="-26627" strokecolor="red" strokeweight="2pt">
                   <v:stroke endarrow="classic" endarrowwidth="wide" endarrowlength="long"/>
                 </v:shape>
-                <v:shape id="_x0000_s1084" type="#_x0000_t202" style="position:absolute;left:19052;top:22481;width:6592;height:3048;visibility:visible;mso-wrap-style:square;v-text-anchor:top" o:gfxdata="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" filled="f" stroked="f">
+                <v:shape id="_x0000_s1086" type="#_x0000_t202" style="position:absolute;left:19052;top:22481;width:6592;height:3048;visibility:visible;mso-wrap-style:square;v-text-anchor:top" o:gfxdata="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" filled="f" stroked="f">
                   <v:textbox>
                     <w:txbxContent>
                       <w:p>
@@ -4565,7 +4787,7 @@
                     </w:txbxContent>
                   </v:textbox>
                 </v:shape>
-                <v:shape id="Flowchart: Process 112" o:spid="_x0000_s1085" type="#_x0000_t109" style="position:absolute;left:27873;top:34983;width:13722;height:6569;visibility:visible;mso-wrap-style:square;v-text-anchor:middle" o:gfxdata="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" fillcolor="#fbcaa2 [1625]" strokecolor="#f68c36 [3049]">
+                <v:shape id="Flowchart: Process 112" o:spid="_x0000_s1087" type="#_x0000_t109" style="position:absolute;left:27873;top:34983;width:13722;height:6569;visibility:visible;mso-wrap-style:square;v-text-anchor:middle" o:gfxdata="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" fillcolor="#fbcaa2 [1625]" strokecolor="#f68c36 [3049]">
                   <v:fill color2="#fdefe3 [505]" rotate="t" angle="180" colors="0 #ffbe86;22938f #ffd0aa;1 #ffebdb" focus="100%" type="gradient"/>
                   <v:shadow on="t" color="black" opacity="24903f" origin=",.5" offset="0,.55556mm"/>
                   <v:textbox>
@@ -4582,13 +4804,29 @@
                             <w:sz w:val="22"/>
                             <w:szCs w:val="22"/>
                           </w:rPr>
-                          <w:t>Send a 0x00 byte to confirm receipt of a valid packet</w:t>
+                          <w:t xml:space="preserve">Send a 0x00 byte to confirm receipt of a valid </w:t>
+                        </w:r>
+                        <w:r>
+                          <w:rPr>
+                            <w:rFonts w:eastAsia="Calibri"/>
+                            <w:sz w:val="22"/>
+                            <w:szCs w:val="22"/>
+                          </w:rPr>
+                          <w:t xml:space="preserve">ID </w:t>
+                        </w:r>
+                        <w:r>
+                          <w:rPr>
+                            <w:rFonts w:eastAsia="Calibri"/>
+                            <w:sz w:val="22"/>
+                            <w:szCs w:val="22"/>
+                          </w:rPr>
+                          <w:t>packet</w:t>
                         </w:r>
                       </w:p>
                     </w:txbxContent>
                   </v:textbox>
                 </v:shape>
-                <v:shape id="_x0000_s1086" type="#_x0000_t202" style="position:absolute;left:44402;top:62434;width:8477;height:9321;visibility:visible;mso-wrap-style:square;v-text-anchor:top" o:gfxdata="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" filled="f" stroked="f">
+                <v:shape id="_x0000_s1088" type="#_x0000_t202" style="position:absolute;left:44402;top:62434;width:8477;height:9321;visibility:visible;mso-wrap-style:square;v-text-anchor:top" o:gfxdata="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" filled="f" stroked="f">
                   <v:textbox>
                     <w:txbxContent>
                       <w:p>
@@ -4639,10 +4877,10 @@
                     </w:txbxContent>
                   </v:textbox>
                 </v:shape>
-                <v:shape id="Straight Arrow Connector 117" o:spid="_x0000_s1087" type="#_x0000_t32" style="position:absolute;left:34643;top:56076;width:24;height:2731;visibility:visible;mso-wrap-style:square" o:connectortype="straight" o:gfxdata="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" strokecolor="black [3040]" strokeweight="2pt">
+                <v:shape id="Straight Arrow Connector 117" o:spid="_x0000_s1089" type="#_x0000_t32" style="position:absolute;left:34643;top:56076;width:24;height:2731;visibility:visible;mso-wrap-style:square" o:connectortype="straight" o:gfxdata="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" strokecolor="black [3040]" strokeweight="2pt">
                   <v:stroke endarrow="classic" endarrowwidth="wide" endarrowlength="long"/>
                 </v:shape>
-                <v:shape id="Flowchart: Process 118" o:spid="_x0000_s1088" type="#_x0000_t109" style="position:absolute;left:26928;top:51574;width:15430;height:4502;visibility:visible;mso-wrap-style:square;v-text-anchor:bottom" o:gfxdata="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" fillcolor="#fbcaa2 [1625]" strokecolor="#f68c36 [3049]">
+                <v:shape id="Flowchart: Process 118" o:spid="_x0000_s1090" type="#_x0000_t109" style="position:absolute;left:26928;top:51574;width:15430;height:4502;visibility:visible;mso-wrap-style:square;v-text-anchor:bottom" o:gfxdata="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" fillcolor="#fbcaa2 [1625]" strokecolor="#f68c36 [3049]">
                   <v:fill color2="#fdefe3 [505]" rotate="t" angle="180" colors="0 #ffbe86;22938f #ffd0aa;1 #ffebdb" focus="100%" type="gradient"/>
                   <v:shadow on="t" color="black" opacity="24903f" origin=",.5" offset="0,.55556mm"/>
                   <v:textbox>
@@ -4685,10 +4923,10 @@
                     </w:txbxContent>
                   </v:textbox>
                 </v:shape>
-                <v:shape id="Straight Arrow Connector 119" o:spid="_x0000_s1089" type="#_x0000_t32" style="position:absolute;left:34643;top:49030;width:111;height:2544;flip:x;visibility:visible;mso-wrap-style:square" o:connectortype="straight" o:gfxdata="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" strokecolor="black [3040]" strokeweight="2pt">
+                <v:shape id="Straight Arrow Connector 119" o:spid="_x0000_s1091" type="#_x0000_t32" style="position:absolute;left:34643;top:49030;width:111;height:2544;flip:x;visibility:visible;mso-wrap-style:square" o:connectortype="straight" o:gfxdata="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" strokecolor="black [3040]" strokeweight="2pt">
                   <v:stroke endarrow="classic" endarrowwidth="wide" endarrowlength="long"/>
                 </v:shape>
-                <v:shape id="Flowchart: Decision 121" o:spid="_x0000_s1090" type="#_x0000_t110" style="position:absolute;left:22416;top:58807;width:24505;height:12528;visibility:visible;mso-wrap-style:square;v-text-anchor:middle" o:gfxdata="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" fillcolor="#bfb1d0 [1623]" strokecolor="#795d9b [3047]">
+                <v:shape id="Flowchart: Decision 121" o:spid="_x0000_s1092" type="#_x0000_t110" style="position:absolute;left:22416;top:58807;width:24505;height:12528;visibility:visible;mso-wrap-style:square;v-text-anchor:middle" o:gfxdata="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" fillcolor="#bfb1d0 [1623]" strokecolor="#795d9b [3047]">
                   <v:fill color2="#ece7f1 [503]" rotate="t" angle="180" colors="0 #c9b5e8;22938f #d9cbee;1 #f0eaf9" focus="100%" type="gradient"/>
                   <v:shadow on="t" color="black" opacity="24903f" origin=",.5" offset="0,.55556mm"/>
                   <v:textbox>
@@ -4711,10 +4949,10 @@
                     </w:txbxContent>
                   </v:textbox>
                 </v:shape>
-                <v:shape id="Straight Arrow Connector 110" o:spid="_x0000_s1091" type="#_x0000_t34" style="position:absolute;left:22416;top:53825;width:4512;height:11246;rotation:180;flip:x;visibility:visible;mso-wrap-style:square" o:connectortype="elbow" o:gfxdata="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" adj="-21024" strokecolor="red" strokeweight="2pt">
+                <v:shape id="Straight Arrow Connector 110" o:spid="_x0000_s1093" type="#_x0000_t34" style="position:absolute;left:22416;top:53825;width:4512;height:11246;rotation:180;flip:x;visibility:visible;mso-wrap-style:square" o:connectortype="elbow" o:gfxdata="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" adj="-21024" strokecolor="red" strokeweight="2pt">
                   <v:stroke endarrow="classic" endarrowwidth="wide" endarrowlength="long"/>
                 </v:shape>
-                <v:shape id="_x0000_s1092" type="#_x0000_t202" style="position:absolute;left:16338;top:79188;width:6584;height:3042;visibility:visible;mso-wrap-style:square;v-text-anchor:top" o:gfxdata="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" filled="f" stroked="f">
+                <v:shape id="_x0000_s1094" type="#_x0000_t202" style="position:absolute;left:16338;top:79188;width:6584;height:3042;visibility:visible;mso-wrap-style:square;v-text-anchor:top" o:gfxdata="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" filled="f" stroked="f">
                   <v:textbox>
                     <w:txbxContent>
                       <w:p>
@@ -4734,10 +4972,10 @@
                     </w:txbxContent>
                   </v:textbox>
                 </v:shape>
-                <v:shape id="Straight Arrow Connector 125" o:spid="_x0000_s1093" type="#_x0000_t34" style="position:absolute;left:41595;top:38267;width:5326;height:26804;flip:x y;visibility:visible;mso-wrap-style:square" o:connectortype="elbow" o:gfxdata="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" adj="-15931" strokecolor="#ffc000" strokeweight="2pt">
+                <v:shape id="Straight Arrow Connector 125" o:spid="_x0000_s1095" type="#_x0000_t34" style="position:absolute;left:41595;top:38267;width:5326;height:26804;flip:x y;visibility:visible;mso-wrap-style:square" o:connectortype="elbow" o:gfxdata="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" adj="-15931" strokecolor="#ffc000" strokeweight="2pt">
                   <v:stroke endarrow="classic" endarrowwidth="wide" endarrowlength="long"/>
                 </v:shape>
-                <v:shape id="_x0000_s1094" type="#_x0000_t202" style="position:absolute;left:34321;top:31781;width:6585;height:3041;visibility:visible;mso-wrap-style:square;v-text-anchor:top" o:gfxdata="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" filled="f" stroked="f">
+                <v:shape id="_x0000_s1096" type="#_x0000_t202" style="position:absolute;left:34321;top:31781;width:6585;height:3041;visibility:visible;mso-wrap-style:square;v-text-anchor:top" o:gfxdata="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" filled="f" stroked="f">
                   <v:textbox>
                     <w:txbxContent>
                       <w:p>
@@ -4757,7 +4995,7 @@
                     </w:txbxContent>
                   </v:textbox>
                 </v:shape>
-                <v:shape id="Flowchart: Decision 127" o:spid="_x0000_s1095" type="#_x0000_t110" style="position:absolute;left:20610;top:75295;width:28129;height:12522;visibility:visible;mso-wrap-style:square;v-text-anchor:middle" o:gfxdata="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" fillcolor="#bfb1d0 [1623]" strokecolor="#795d9b [3047]">
+                <v:shape id="Flowchart: Decision 127" o:spid="_x0000_s1097" type="#_x0000_t110" style="position:absolute;left:20610;top:75295;width:28129;height:12522;visibility:visible;mso-wrap-style:square;v-text-anchor:middle" o:gfxdata="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" fillcolor="#bfb1d0 [1623]" strokecolor="#795d9b [3047]">
                   <v:fill color2="#ece7f1 [503]" rotate="t" angle="180" colors="0 #c9b5e8;22938f #d9cbee;1 #f0eaf9" focus="100%" type="gradient"/>
                   <v:shadow on="t" color="black" opacity="24903f" origin=",.5" offset="0,.55556mm"/>
                   <v:textbox>
@@ -4780,10 +5018,10 @@
                     </w:txbxContent>
                   </v:textbox>
                 </v:shape>
-                <v:shape id="Straight Arrow Connector 110" o:spid="_x0000_s1096" type="#_x0000_t34" style="position:absolute;left:32692;top:73311;width:3960;height:7;rotation:90;flip:x;visibility:visible;mso-wrap-style:square" o:connectortype="elbow" o:gfxdata="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" strokecolor="#00b050" strokeweight="2pt">
+                <v:shape id="Straight Arrow Connector 110" o:spid="_x0000_s1098" type="#_x0000_t34" style="position:absolute;left:32692;top:73311;width:3960;height:7;rotation:90;flip:x;visibility:visible;mso-wrap-style:square" o:connectortype="elbow" o:gfxdata="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" strokecolor="#00b050" strokeweight="2pt">
                   <v:stroke endarrow="classic" endarrowwidth="wide" endarrowlength="long"/>
                 </v:shape>
-                <v:shape id="_x0000_s1097" type="#_x0000_t202" style="position:absolute;left:34418;top:70983;width:12607;height:9316;visibility:visible;mso-wrap-style:square;v-text-anchor:top" o:gfxdata="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" filled="f" stroked="f">
+                <v:shape id="_x0000_s1099" type="#_x0000_t202" style="position:absolute;left:34418;top:70983;width:12607;height:9316;visibility:visible;mso-wrap-style:square;v-text-anchor:top" o:gfxdata="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" filled="f" stroked="f">
                   <v:textbox>
                     <w:txbxContent>
                       <w:p>
@@ -4821,7 +5059,7 @@
                     </w:txbxContent>
                   </v:textbox>
                 </v:shape>
-                <v:shape id="Flowchart: Process 130" o:spid="_x0000_s1098" type="#_x0000_t109" style="position:absolute;left:1514;top:79322;width:14446;height:4502;visibility:visible;mso-wrap-style:square;v-text-anchor:middle" o:gfxdata="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" fillcolor="#fbcaa2 [1625]" strokecolor="#f68c36 [3049]">
+                <v:shape id="Flowchart: Process 130" o:spid="_x0000_s1100" type="#_x0000_t109" style="position:absolute;left:1514;top:79322;width:14446;height:4502;visibility:visible;mso-wrap-style:square;v-text-anchor:middle" o:gfxdata="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" fillcolor="#fbcaa2 [1625]" strokecolor="#f68c36 [3049]">
                   <v:fill color2="#fdefe3 [505]" rotate="t" angle="180" colors="0 #ffbe86;22938f #ffd0aa;1 #ffebdb" focus="100%" type="gradient"/>
                   <v:shadow on="t" color="black" opacity="24903f" origin=",.5" offset="0,.55556mm"/>
                   <v:textbox>
@@ -4844,13 +5082,13 @@
                     </w:txbxContent>
                   </v:textbox>
                 </v:shape>
-                <v:shape id="Straight Arrow Connector 110" o:spid="_x0000_s1099" type="#_x0000_t34" style="position:absolute;left:15960;top:81556;width:4650;height:17;rotation:180;flip:y;visibility:visible;mso-wrap-style:square" o:connectortype="elbow" o:gfxdata="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" strokecolor="red" strokeweight="2pt">
+                <v:shape id="Straight Arrow Connector 110" o:spid="_x0000_s1101" type="#_x0000_t34" style="position:absolute;left:15960;top:81556;width:4650;height:17;rotation:180;flip:y;visibility:visible;mso-wrap-style:square" o:connectortype="elbow" o:gfxdata="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" strokecolor="red" strokeweight="2pt">
                   <v:stroke endarrow="classic" endarrowwidth="wide" endarrowlength="long"/>
                 </v:shape>
-                <v:shape id="Curved Connector 40" o:spid="_x0000_s1100" type="#_x0000_t33" style="position:absolute;left:-19397;top:32981;width:74475;height:18208;rotation:90;flip:x y;visibility:visible;mso-wrap-style:square" o:connectortype="elbow" o:gfxdata="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" strokecolor="black [3213]" strokeweight="2pt">
+                <v:shape id="Curved Connector 40" o:spid="_x0000_s1102" type="#_x0000_t33" style="position:absolute;left:-19397;top:32981;width:74475;height:18208;rotation:90;flip:x y;visibility:visible;mso-wrap-style:square" o:connectortype="elbow" o:gfxdata="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" strokecolor="black [3213]" strokeweight="2pt">
                   <v:stroke endarrow="classic" endarrowwidth="wide" endarrowlength="long"/>
                 </v:shape>
-                <v:shape id="Flowchart: Terminator 133" o:spid="_x0000_s1101" type="#_x0000_t116" style="position:absolute;left:52875;top:78190;width:15900;height:6756;visibility:visible;mso-wrap-style:square;v-text-anchor:middle" o:gfxdata="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" fillcolor="#dfa7a6 [1621]" strokecolor="#bc4542 [3045]">
+                <v:shape id="Flowchart: Terminator 133" o:spid="_x0000_s1103" type="#_x0000_t116" style="position:absolute;left:52875;top:78190;width:15900;height:6756;visibility:visible;mso-wrap-style:square;v-text-anchor:middle" o:gfxdata="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" fillcolor="#dfa7a6 [1621]" strokecolor="#bc4542 [3045]">
                   <v:fill color2="#f5e4e4 [501]" rotate="t" angle="180" colors="0 #ffa2a1;22938f #ffbebd;1 #ffe5e5" focus="100%" type="gradient"/>
                   <v:shadow on="t" color="black" opacity="24903f" origin=",.5" offset="0,.55556mm"/>
                   <v:textbox>
@@ -4867,13 +5105,13 @@
                             <w:sz w:val="22"/>
                             <w:szCs w:val="22"/>
                           </w:rPr>
-                          <w:t>Apply setup and start driver run loop</w:t>
+                          <w:t>Initialization complete</w:t>
                         </w:r>
                       </w:p>
                     </w:txbxContent>
                   </v:textbox>
                 </v:shape>
-                <v:shape id="_x0000_s1102" type="#_x0000_t202" style="position:absolute;left:17992;top:62814;width:6579;height:3035;visibility:visible;mso-wrap-style:square;v-text-anchor:top" o:gfxdata="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" filled="f" stroked="f">
+                <v:shape id="_x0000_s1104" type="#_x0000_t202" style="position:absolute;left:17992;top:62814;width:6579;height:3035;visibility:visible;mso-wrap-style:square;v-text-anchor:top" o:gfxdata="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" filled="f" stroked="f">
                   <v:textbox>
                     <w:txbxContent>
                       <w:p>
@@ -4893,10 +5131,10 @@
                     </w:txbxContent>
                   </v:textbox>
                 </v:shape>
-                <v:shape id="Straight Arrow Connector 110" o:spid="_x0000_s1103" type="#_x0000_t34" style="position:absolute;left:48739;top:81556;width:4136;height:12;visibility:visible;mso-wrap-style:square" o:connectortype="elbow" o:gfxdata="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" strokecolor="#00b050" strokeweight="2pt">
+                <v:shape id="Straight Arrow Connector 110" o:spid="_x0000_s1105" type="#_x0000_t34" style="position:absolute;left:48739;top:81556;width:4136;height:12;visibility:visible;mso-wrap-style:square" o:connectortype="elbow" o:gfxdata="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" strokecolor="#00b050" strokeweight="2pt">
                   <v:stroke endarrow="classic" endarrowwidth="wide" endarrowlength="long"/>
                 </v:shape>
-                <v:shape id="_x0000_s1104" type="#_x0000_t202" style="position:absolute;left:47710;top:79225;width:6579;height:3035;visibility:visible;mso-wrap-style:square;v-text-anchor:top" o:gfxdata="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" filled="f" stroked="f">
+                <v:shape id="_x0000_s1106" type="#_x0000_t202" style="position:absolute;left:47710;top:79225;width:6579;height:3035;visibility:visible;mso-wrap-style:square;v-text-anchor:top" o:gfxdata="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" filled="f" stroked="f">
                   <v:textbox>
                     <w:txbxContent>
                       <w:p>
@@ -4922,11 +5160,9 @@
           </mc:Fallback>
         </mc:AlternateContent>
       </w:r>
-      <w:bookmarkStart w:id="0" w:name="_GoBack"/>
-      <w:bookmarkEnd w:id="0"/>
     </w:p>
     <w:sectPr>
-      <w:headerReference w:type="default" r:id="rId10"/>
+      <w:headerReference w:type="default" r:id="rId14"/>
       <w:pgSz w:w="12240" w:h="15840"/>
       <w:pgMar w:top="720" w:right="720" w:bottom="720" w:left="720" w:header="720" w:footer="720" w:gutter="0"/>
       <w:cols w:space="720"/>
@@ -4961,6 +5197,36 @@
 </w:endnotes>
 </file>
 
+<file path=word/footer1.xml><?xml version="1.0" encoding="utf-8"?>
+<w:ftr xmlns:wpc="http://schemas.microsoft.com/office/word/2010/wordprocessingCanvas" xmlns:mc="http://schemas.openxmlformats.org/markup-compatibility/2006" xmlns:o="urn:schemas-microsoft-com:office:office" xmlns:r="http://schemas.openxmlformats.org/officeDocument/2006/relationships" xmlns:m="http://schemas.openxmlformats.org/officeDocument/2006/math" xmlns:v="urn:schemas-microsoft-com:vml" xmlns:wp14="http://schemas.microsoft.com/office/word/2010/wordprocessingDrawing" xmlns:wp="http://schemas.openxmlformats.org/drawingml/2006/wordprocessingDrawing" xmlns:w10="urn:schemas-microsoft-com:office:word" xmlns:w="http://schemas.openxmlformats.org/wordprocessingml/2006/main" xmlns:w14="http://schemas.microsoft.com/office/word/2010/wordml" xmlns:wpg="http://schemas.microsoft.com/office/word/2010/wordprocessingGroup" xmlns:wpi="http://schemas.microsoft.com/office/word/2010/wordprocessingInk" xmlns:wne="http://schemas.microsoft.com/office/word/2006/wordml" xmlns:wps="http://schemas.microsoft.com/office/word/2010/wordprocessingShape" mc:Ignorable="w14 wp14">
+  <w:p>
+    <w:pPr>
+      <w:pStyle w:val="Footer"/>
+    </w:pPr>
+  </w:p>
+</w:ftr>
+</file>
+
+<file path=word/footer2.xml><?xml version="1.0" encoding="utf-8"?>
+<w:ftr xmlns:wpc="http://schemas.microsoft.com/office/word/2010/wordprocessingCanvas" xmlns:mc="http://schemas.openxmlformats.org/markup-compatibility/2006" xmlns:o="urn:schemas-microsoft-com:office:office" xmlns:r="http://schemas.openxmlformats.org/officeDocument/2006/relationships" xmlns:m="http://schemas.openxmlformats.org/officeDocument/2006/math" xmlns:v="urn:schemas-microsoft-com:vml" xmlns:wp14="http://schemas.microsoft.com/office/word/2010/wordprocessingDrawing" xmlns:wp="http://schemas.openxmlformats.org/drawingml/2006/wordprocessingDrawing" xmlns:w10="urn:schemas-microsoft-com:office:word" xmlns:w="http://schemas.openxmlformats.org/wordprocessingml/2006/main" xmlns:w14="http://schemas.microsoft.com/office/word/2010/wordml" xmlns:wpg="http://schemas.microsoft.com/office/word/2010/wordprocessingGroup" xmlns:wpi="http://schemas.microsoft.com/office/word/2010/wordprocessingInk" xmlns:wne="http://schemas.microsoft.com/office/word/2006/wordml" xmlns:wps="http://schemas.microsoft.com/office/word/2010/wordprocessingShape" mc:Ignorable="w14 wp14">
+  <w:p>
+    <w:pPr>
+      <w:pStyle w:val="Footer"/>
+    </w:pPr>
+  </w:p>
+</w:ftr>
+</file>
+
+<file path=word/footer3.xml><?xml version="1.0" encoding="utf-8"?>
+<w:ftr xmlns:wpc="http://schemas.microsoft.com/office/word/2010/wordprocessingCanvas" xmlns:mc="http://schemas.openxmlformats.org/markup-compatibility/2006" xmlns:o="urn:schemas-microsoft-com:office:office" xmlns:r="http://schemas.openxmlformats.org/officeDocument/2006/relationships" xmlns:m="http://schemas.openxmlformats.org/officeDocument/2006/math" xmlns:v="urn:schemas-microsoft-com:vml" xmlns:wp14="http://schemas.microsoft.com/office/word/2010/wordprocessingDrawing" xmlns:wp="http://schemas.openxmlformats.org/drawingml/2006/wordprocessingDrawing" xmlns:w10="urn:schemas-microsoft-com:office:word" xmlns:w="http://schemas.openxmlformats.org/wordprocessingml/2006/main" xmlns:w14="http://schemas.microsoft.com/office/word/2010/wordml" xmlns:wpg="http://schemas.microsoft.com/office/word/2010/wordprocessingGroup" xmlns:wpi="http://schemas.microsoft.com/office/word/2010/wordprocessingInk" xmlns:wne="http://schemas.microsoft.com/office/word/2006/wordml" xmlns:wps="http://schemas.microsoft.com/office/word/2010/wordprocessingShape" mc:Ignorable="w14 wp14">
+  <w:p>
+    <w:pPr>
+      <w:pStyle w:val="Footer"/>
+    </w:pPr>
+  </w:p>
+</w:ftr>
+</file>
+
 <file path=word/footnotes.xml><?xml version="1.0" encoding="utf-8"?>
 <w:footnotes xmlns:wpc="http://schemas.microsoft.com/office/word/2010/wordprocessingCanvas" xmlns:mc="http://schemas.openxmlformats.org/markup-compatibility/2006" xmlns:o="urn:schemas-microsoft-com:office:office" xmlns:r="http://schemas.openxmlformats.org/officeDocument/2006/relationships" xmlns:m="http://schemas.openxmlformats.org/officeDocument/2006/math" xmlns:v="urn:schemas-microsoft-com:vml" xmlns:wp14="http://schemas.microsoft.com/office/word/2010/wordprocessingDrawing" xmlns:wp="http://schemas.openxmlformats.org/drawingml/2006/wordprocessingDrawing" xmlns:w10="urn:schemas-microsoft-com:office:word" xmlns:w="http://schemas.openxmlformats.org/wordprocessingml/2006/main" xmlns:w14="http://schemas.microsoft.com/office/word/2010/wordml" xmlns:wpg="http://schemas.microsoft.com/office/word/2010/wordprocessingGroup" xmlns:wpi="http://schemas.microsoft.com/office/word/2010/wordprocessingInk" xmlns:wne="http://schemas.microsoft.com/office/word/2006/wordml" xmlns:wps="http://schemas.microsoft.com/office/word/2010/wordprocessingShape" mc:Ignorable="w14 wp14">
   <w:footnote w:type="separator" w:id="-1">
@@ -4991,6 +5257,16 @@
   <w:p>
     <w:pPr>
       <w:pStyle w:val="Header"/>
+    </w:pPr>
+  </w:p>
+</w:hdr>
+</file>
+
+<file path=word/header2.xml><?xml version="1.0" encoding="utf-8"?>
+<w:hdr xmlns:wpc="http://schemas.microsoft.com/office/word/2010/wordprocessingCanvas" xmlns:mc="http://schemas.openxmlformats.org/markup-compatibility/2006" xmlns:o="urn:schemas-microsoft-com:office:office" xmlns:r="http://schemas.openxmlformats.org/officeDocument/2006/relationships" xmlns:m="http://schemas.openxmlformats.org/officeDocument/2006/math" xmlns:v="urn:schemas-microsoft-com:vml" xmlns:wp14="http://schemas.microsoft.com/office/word/2010/wordprocessingDrawing" xmlns:wp="http://schemas.openxmlformats.org/drawingml/2006/wordprocessingDrawing" xmlns:w10="urn:schemas-microsoft-com:office:word" xmlns:w="http://schemas.openxmlformats.org/wordprocessingml/2006/main" xmlns:w14="http://schemas.microsoft.com/office/word/2010/wordml" xmlns:wpg="http://schemas.microsoft.com/office/word/2010/wordprocessingGroup" xmlns:wpi="http://schemas.microsoft.com/office/word/2010/wordprocessingInk" xmlns:wne="http://schemas.microsoft.com/office/word/2006/wordml" xmlns:wps="http://schemas.microsoft.com/office/word/2010/wordprocessingShape" mc:Ignorable="w14 wp14">
+  <w:p>
+    <w:pPr>
+      <w:pStyle w:val="Header"/>
       <w:jc w:val="center"/>
       <w:rPr>
         <w:sz w:val="44"/>
@@ -5009,13 +5285,13 @@
         <w:sz w:val="44"/>
         <w:szCs w:val="44"/>
       </w:rPr>
-      <w:t>Serial Initialization Flow Chart</w:t>
+      <w:t>Initialization Flow Chart</w:t>
     </w:r>
   </w:p>
 </w:hdr>
 </file>
 
-<file path=word/header2.xml><?xml version="1.0" encoding="utf-8"?>
+<file path=word/header3.xml><?xml version="1.0" encoding="utf-8"?>
 <w:hdr xmlns:wpc="http://schemas.microsoft.com/office/word/2010/wordprocessingCanvas" xmlns:mc="http://schemas.openxmlformats.org/markup-compatibility/2006" xmlns:o="urn:schemas-microsoft-com:office:office" xmlns:r="http://schemas.openxmlformats.org/officeDocument/2006/relationships" xmlns:m="http://schemas.openxmlformats.org/officeDocument/2006/math" xmlns:v="urn:schemas-microsoft-com:vml" xmlns:wp14="http://schemas.microsoft.com/office/word/2010/wordprocessingDrawing" xmlns:wp="http://schemas.openxmlformats.org/drawingml/2006/wordprocessingDrawing" xmlns:w10="urn:schemas-microsoft-com:office:word" xmlns:w="http://schemas.openxmlformats.org/wordprocessingml/2006/main" xmlns:w14="http://schemas.microsoft.com/office/word/2010/wordml" xmlns:wpg="http://schemas.microsoft.com/office/word/2010/wordprocessingGroup" xmlns:wpi="http://schemas.microsoft.com/office/word/2010/wordprocessingInk" xmlns:wne="http://schemas.microsoft.com/office/word/2006/wordml" xmlns:wps="http://schemas.microsoft.com/office/word/2010/wordprocessingShape" mc:Ignorable="w14 wp14">
   <w:p>
     <w:pPr>
@@ -5028,7 +5304,7 @@
 </w:hdr>
 </file>
 
-<file path=word/header3.xml><?xml version="1.0" encoding="utf-8"?>
+<file path=word/header4.xml><?xml version="1.0" encoding="utf-8"?>
 <w:hdr xmlns:wpc="http://schemas.microsoft.com/office/word/2010/wordprocessingCanvas" xmlns:mc="http://schemas.openxmlformats.org/markup-compatibility/2006" xmlns:o="urn:schemas-microsoft-com:office:office" xmlns:r="http://schemas.openxmlformats.org/officeDocument/2006/relationships" xmlns:m="http://schemas.openxmlformats.org/officeDocument/2006/math" xmlns:v="urn:schemas-microsoft-com:vml" xmlns:wp14="http://schemas.microsoft.com/office/word/2010/wordprocessingDrawing" xmlns:wp="http://schemas.openxmlformats.org/drawingml/2006/wordprocessingDrawing" xmlns:w10="urn:schemas-microsoft-com:office:word" xmlns:w="http://schemas.openxmlformats.org/wordprocessingml/2006/main" xmlns:w14="http://schemas.microsoft.com/office/word/2010/wordml" xmlns:wpg="http://schemas.microsoft.com/office/word/2010/wordprocessingGroup" xmlns:wpi="http://schemas.microsoft.com/office/word/2010/wordprocessingInk" xmlns:wne="http://schemas.microsoft.com/office/word/2006/wordml" xmlns:wps="http://schemas.microsoft.com/office/word/2010/wordprocessingShape" mc:Ignorable="w14 wp14">
   <w:p>
     <w:pPr>
@@ -5044,15 +5320,17 @@
         <w:sz w:val="44"/>
         <w:szCs w:val="44"/>
       </w:rPr>
-      <w:t xml:space="preserve">Java GUI </w:t>
+      <w:t>Java GUI</w:t>
     </w:r>
     <w:r>
       <w:rPr>
         <w:sz w:val="44"/>
         <w:szCs w:val="44"/>
       </w:rPr>
-      <w:t>Serial Initialization Flow Chart</w:t>
+      <w:t xml:space="preserve"> Initialization Flow Chart</w:t>
     </w:r>
+    <w:bookmarkStart w:id="0" w:name="_GoBack"/>
+    <w:bookmarkEnd w:id="0"/>
   </w:p>
 </w:hdr>
 </file>
@@ -5909,7 +6187,7 @@
 </file>
 
 <file path=customXml/itemProps1.xml><?xml version="1.0" encoding="utf-8"?>
-<ds:datastoreItem xmlns:ds="http://schemas.openxmlformats.org/officeDocument/2006/customXml" ds:itemID="{EAFFCF26-E62C-41C6-B882-5F4A0D1CDA73}">
+<ds:datastoreItem xmlns:ds="http://schemas.openxmlformats.org/officeDocument/2006/customXml" ds:itemID="{D8717C9B-4E79-4865-A3A1-16EE690AF279}">
   <ds:schemaRefs>
     <ds:schemaRef ds:uri="http://schemas.openxmlformats.org/officeDocument/2006/bibliography"/>
   </ds:schemaRefs>

</xml_diff>